<commit_message>
""[DSe añadió el [D[1;5D[D[D[D[D[D[D[D[D[D[D["[1;5C[1;5C[1;5C[1;5C[1;5C[1;5C[1;5C[1;5C[1;5C[1;5C[1;5C[C[Cdiseño de base de datos" -> 19/11/2023 13:38:10
</commit_message>
<xml_diff>
--- a/INFORME FINAL RP-23.docx
+++ b/INFORME FINAL RP-23.docx
@@ -8917,27 +8917,14 @@
                       <w:r>
                         <w:t xml:space="preserve">Ilustración </w:t>
                       </w:r>
-                      <w:r>
-                        <w:fldChar w:fldCharType="begin"/>
-                      </w:r>
-                      <w:r>
-                        <w:instrText xml:space="preserve"> SEQ Ilustración \* ARABIC </w:instrText>
-                      </w:r>
-                      <w:r>
-                        <w:fldChar w:fldCharType="separate"/>
-                      </w:r>
-                      <w:r>
-                        <w:rPr>
-                          <w:noProof/>
-                        </w:rPr>
-                        <w:t>1</w:t>
-                      </w:r>
-                      <w:r>
-                        <w:rPr>
-                          <w:noProof/>
-                        </w:rPr>
-                        <w:fldChar w:fldCharType="end"/>
-                      </w:r>
+                      <w:fldSimple w:instr=" SEQ Ilustración \* ARABIC ">
+                        <w:r>
+                          <w:rPr>
+                            <w:noProof/>
+                          </w:rPr>
+                          <w:t>1</w:t>
+                        </w:r>
+                      </w:fldSimple>
                       <w:r>
                         <w:t xml:space="preserve"> Organigrama de la empresa</w:t>
                       </w:r>
@@ -9144,8 +9131,8 @@
           <w:szCs w:val="38"/>
         </w:rPr>
       </w:pPr>
-      <w:bookmarkStart w:id="11" w:name="_Toc74694803"/>
-      <w:bookmarkStart w:id="12" w:name="_Toc151028990"/>
+      <w:bookmarkStart w:id="12" w:name="_Toc74694803"/>
+      <w:bookmarkStart w:id="13" w:name="_Toc151028990"/>
       <w:r>
         <w:rPr>
           <w:caps w:val="0"/>
@@ -9156,8 +9143,8 @@
         <w:lastRenderedPageBreak/>
         <w:t>PROBLEMA A RESOLVER</w:t>
       </w:r>
-      <w:bookmarkEnd w:id="11"/>
       <w:bookmarkEnd w:id="12"/>
+      <w:bookmarkEnd w:id="13"/>
     </w:p>
     <w:p>
       <w:pPr>
@@ -9474,8 +9461,8 @@
           <w:szCs w:val="38"/>
         </w:rPr>
       </w:pPr>
-      <w:bookmarkStart w:id="13" w:name="_Toc74694804"/>
-      <w:bookmarkStart w:id="14" w:name="_Toc151028991"/>
+      <w:bookmarkStart w:id="14" w:name="_Toc74694804"/>
+      <w:bookmarkStart w:id="15" w:name="_Toc151028991"/>
       <w:r>
         <w:rPr>
           <w:caps w:val="0"/>
@@ -9486,22 +9473,22 @@
         <w:lastRenderedPageBreak/>
         <w:t>OBJETIVO GENERAL Y ESPECIFICO</w:t>
       </w:r>
-      <w:bookmarkEnd w:id="13"/>
       <w:bookmarkEnd w:id="14"/>
+      <w:bookmarkEnd w:id="15"/>
     </w:p>
     <w:p/>
     <w:p>
       <w:pPr>
         <w:pStyle w:val="Ttulo3"/>
       </w:pPr>
-      <w:bookmarkStart w:id="15" w:name="_Toc151028992"/>
+      <w:bookmarkStart w:id="16" w:name="_Toc151028992"/>
       <w:r>
         <w:t xml:space="preserve">2.4.1 </w:t>
       </w:r>
       <w:r>
         <w:t>OBJETIVO GENERAL</w:t>
       </w:r>
-      <w:bookmarkEnd w:id="15"/>
+      <w:bookmarkEnd w:id="16"/>
     </w:p>
     <w:p>
       <w:pPr>
@@ -9551,14 +9538,14 @@
         </w:rPr>
         <w:t xml:space="preserve"> </w:t>
       </w:r>
-      <w:bookmarkStart w:id="16" w:name="_Toc151028993"/>
+      <w:bookmarkStart w:id="17" w:name="_Toc151028993"/>
       <w:r>
         <w:t xml:space="preserve">2.4.2 </w:t>
       </w:r>
       <w:r>
         <w:t>OBJETIVOS ESPECÍFICOS</w:t>
       </w:r>
-      <w:bookmarkEnd w:id="16"/>
+      <w:bookmarkEnd w:id="17"/>
     </w:p>
     <w:p>
       <w:pPr>
@@ -9825,8 +9812,8 @@
           <w:numId w:val="0"/>
         </w:numPr>
       </w:pPr>
-      <w:bookmarkStart w:id="17" w:name="_Toc74694807"/>
-      <w:bookmarkStart w:id="18" w:name="_Toc151028994"/>
+      <w:bookmarkStart w:id="18" w:name="_Toc74694807"/>
+      <w:bookmarkStart w:id="19" w:name="_Toc151028994"/>
       <w:r>
         <w:lastRenderedPageBreak/>
         <w:t xml:space="preserve">2.5 </w:t>
@@ -9837,8 +9824,8 @@
       <w:r>
         <w:t>TIFICACIÓN</w:t>
       </w:r>
-      <w:bookmarkEnd w:id="17"/>
       <w:bookmarkEnd w:id="18"/>
+      <w:bookmarkEnd w:id="19"/>
     </w:p>
     <w:p>
       <w:pPr>
@@ -10419,8 +10406,8 @@
       <w:pPr>
         <w:pStyle w:val="Ttulo"/>
       </w:pPr>
-      <w:bookmarkStart w:id="19" w:name="_Toc74694811"/>
-      <w:bookmarkStart w:id="20" w:name="_Toc151028995"/>
+      <w:bookmarkStart w:id="20" w:name="_Toc74694811"/>
+      <w:bookmarkStart w:id="21" w:name="_Toc151028995"/>
       <w:r>
         <w:lastRenderedPageBreak/>
         <w:t>CAPITULO III</w:t>
@@ -10431,8 +10418,8 @@
       <w:r>
         <w:t>MARCO TEÓRICO</w:t>
       </w:r>
-      <w:bookmarkEnd w:id="19"/>
       <w:bookmarkEnd w:id="20"/>
+      <w:bookmarkEnd w:id="21"/>
     </w:p>
     <w:p>
       <w:pPr>
@@ -11688,14 +11675,14 @@
         <w:spacing w:before="0" w:beforeAutospacing="0" w:after="0" w:afterAutospacing="0" w:line="360" w:lineRule="auto"/>
         <w:ind w:left="0" w:firstLine="0"/>
       </w:pPr>
-      <w:bookmarkStart w:id="21" w:name="_Toc536440834"/>
-      <w:bookmarkStart w:id="22" w:name="_Toc151028996"/>
+      <w:bookmarkStart w:id="22" w:name="_Toc536440834"/>
+      <w:bookmarkStart w:id="23" w:name="_Toc151028996"/>
       <w:r>
         <w:lastRenderedPageBreak/>
         <w:t>Fundamento Teórico</w:t>
       </w:r>
-      <w:bookmarkEnd w:id="21"/>
       <w:bookmarkEnd w:id="22"/>
+      <w:bookmarkEnd w:id="23"/>
     </w:p>
     <w:p>
       <w:pPr>
@@ -11706,7 +11693,7 @@
           <w:lang w:val="es-MX"/>
         </w:rPr>
       </w:pPr>
-      <w:bookmarkStart w:id="23" w:name="_Toc151028997"/>
+      <w:bookmarkStart w:id="24" w:name="_Toc151028997"/>
       <w:r>
         <w:rPr>
           <w:rFonts w:eastAsia="Calibri"/>
@@ -11714,7 +11701,7 @@
         </w:rPr>
         <w:t>3.1.1 ¿Qué es una base de datos?</w:t>
       </w:r>
-      <w:bookmarkEnd w:id="23"/>
+      <w:bookmarkEnd w:id="24"/>
     </w:p>
     <w:p>
       <w:pPr>
@@ -11750,7 +11737,7 @@
           <w:lang w:val="es-MX"/>
         </w:rPr>
       </w:pPr>
-      <w:bookmarkStart w:id="24" w:name="_Toc151028998"/>
+      <w:bookmarkStart w:id="25" w:name="_Toc151028998"/>
       <w:r>
         <w:rPr>
           <w:rFonts w:eastAsia="Calibri"/>
@@ -11758,7 +11745,7 @@
         </w:rPr>
         <w:t>3.1.2 ¿Qué …?</w:t>
       </w:r>
-      <w:bookmarkEnd w:id="24"/>
+      <w:bookmarkEnd w:id="25"/>
     </w:p>
     <w:p>
       <w:pPr>
@@ -11794,7 +11781,7 @@
           <w:lang w:val="es-MX"/>
         </w:rPr>
       </w:pPr>
-      <w:bookmarkStart w:id="25" w:name="_Toc151028999"/>
+      <w:bookmarkStart w:id="26" w:name="_Toc151028999"/>
       <w:r>
         <w:rPr>
           <w:rFonts w:eastAsia="Calibri"/>
@@ -11802,7 +11789,7 @@
         </w:rPr>
         <w:t>3.1.3 ¿Qué …?</w:t>
       </w:r>
-      <w:bookmarkEnd w:id="25"/>
+      <w:bookmarkEnd w:id="26"/>
     </w:p>
     <w:p>
       <w:pPr>
@@ -11837,7 +11824,7 @@
           <w:lang w:val="es-MX"/>
         </w:rPr>
       </w:pPr>
-      <w:bookmarkStart w:id="26" w:name="_Toc151029000"/>
+      <w:bookmarkStart w:id="27" w:name="_Toc151029000"/>
       <w:r>
         <w:rPr>
           <w:rFonts w:eastAsia="Calibri"/>
@@ -11845,7 +11832,7 @@
         </w:rPr>
         <w:t>3.1.4 ¿Qué …?</w:t>
       </w:r>
-      <w:bookmarkEnd w:id="26"/>
+      <w:bookmarkEnd w:id="27"/>
     </w:p>
     <w:p>
       <w:pPr>
@@ -11873,7 +11860,7 @@
           <w:lang w:val="es-MX"/>
         </w:rPr>
       </w:pPr>
-      <w:bookmarkStart w:id="27" w:name="_Toc151029001"/>
+      <w:bookmarkStart w:id="28" w:name="_Toc151029001"/>
       <w:r>
         <w:rPr>
           <w:rFonts w:eastAsia="Calibri"/>
@@ -11881,7 +11868,7 @@
         </w:rPr>
         <w:t>3.1.5 ¿Qué …?</w:t>
       </w:r>
-      <w:bookmarkEnd w:id="27"/>
+      <w:bookmarkEnd w:id="28"/>
     </w:p>
     <w:p>
       <w:pPr>
@@ -11909,7 +11896,7 @@
           <w:lang w:val="es-MX"/>
         </w:rPr>
       </w:pPr>
-      <w:bookmarkStart w:id="28" w:name="_Toc151029002"/>
+      <w:bookmarkStart w:id="29" w:name="_Toc151029002"/>
       <w:r>
         <w:rPr>
           <w:rFonts w:eastAsia="Calibri"/>
@@ -11917,7 +11904,7 @@
         </w:rPr>
         <w:t>3.1.6 ¿Qué …?</w:t>
       </w:r>
-      <w:bookmarkEnd w:id="28"/>
+      <w:bookmarkEnd w:id="29"/>
     </w:p>
     <w:p>
       <w:pPr>
@@ -12768,11 +12755,11 @@
         <w:spacing w:before="0" w:beforeAutospacing="0" w:after="0" w:afterAutospacing="0" w:line="360" w:lineRule="auto"/>
         <w:ind w:left="0" w:firstLine="0"/>
       </w:pPr>
-      <w:bookmarkStart w:id="29" w:name="_Toc151029003"/>
+      <w:bookmarkStart w:id="30" w:name="_Toc151029003"/>
       <w:r>
         <w:t>MARCO METODOLÓGICO</w:t>
       </w:r>
-      <w:bookmarkEnd w:id="29"/>
+      <w:bookmarkEnd w:id="30"/>
     </w:p>
     <w:p>
       <w:pPr>
@@ -12802,11 +12789,11 @@
         <w:spacing w:before="0" w:beforeAutospacing="0" w:after="0" w:afterAutospacing="0" w:line="360" w:lineRule="auto"/>
         <w:ind w:left="0" w:firstLine="0"/>
       </w:pPr>
-      <w:bookmarkStart w:id="30" w:name="_Toc151029004"/>
+      <w:bookmarkStart w:id="31" w:name="_Toc151029004"/>
       <w:r>
         <w:t>MARCO LEGAL</w:t>
       </w:r>
-      <w:bookmarkEnd w:id="30"/>
+      <w:bookmarkEnd w:id="31"/>
     </w:p>
     <w:p>
       <w:pPr>
@@ -12836,11 +12823,11 @@
         <w:spacing w:before="0" w:beforeAutospacing="0" w:after="0" w:afterAutospacing="0" w:line="360" w:lineRule="auto"/>
         <w:ind w:left="0" w:firstLine="0"/>
       </w:pPr>
-      <w:bookmarkStart w:id="31" w:name="_Toc151029005"/>
+      <w:bookmarkStart w:id="32" w:name="_Toc151029005"/>
       <w:r>
         <w:t>ANTECEDENTES</w:t>
       </w:r>
-      <w:bookmarkEnd w:id="31"/>
+      <w:bookmarkEnd w:id="32"/>
     </w:p>
     <w:p>
       <w:pPr>
@@ -13371,14 +13358,14 @@
         <w:pStyle w:val="Ttulo"/>
         <w:spacing w:after="0" w:line="360" w:lineRule="auto"/>
       </w:pPr>
-      <w:bookmarkStart w:id="32" w:name="_Toc536440836"/>
-      <w:bookmarkStart w:id="33" w:name="_Toc151029006"/>
+      <w:bookmarkStart w:id="33" w:name="_Toc536440836"/>
+      <w:bookmarkStart w:id="34" w:name="_Toc151029006"/>
       <w:r>
         <w:lastRenderedPageBreak/>
         <w:t>CAPÍTULO IV DESARROLLO</w:t>
       </w:r>
-      <w:bookmarkEnd w:id="32"/>
       <w:bookmarkEnd w:id="33"/>
+      <w:bookmarkEnd w:id="34"/>
     </w:p>
     <w:p/>
     <w:p>
@@ -13391,8 +13378,8 @@
         <w:spacing w:before="0" w:beforeAutospacing="0" w:after="0" w:afterAutospacing="0" w:line="360" w:lineRule="auto"/>
         <w:ind w:left="0" w:firstLine="0"/>
       </w:pPr>
-      <w:bookmarkStart w:id="34" w:name="_Toc536440837"/>
-      <w:bookmarkStart w:id="35" w:name="_Toc151029007"/>
+      <w:bookmarkStart w:id="35" w:name="_Toc536440837"/>
+      <w:bookmarkStart w:id="36" w:name="_Toc151029007"/>
       <w:r>
         <w:rPr>
           <w:noProof/>
@@ -13530,8 +13517,8 @@
       <w:r>
         <w:t>PROCEDIMIENTO Y DESCRIPCIÓN DE LAS ACTIVIDADES REALIZADAS</w:t>
       </w:r>
-      <w:bookmarkEnd w:id="34"/>
       <w:bookmarkEnd w:id="35"/>
+      <w:bookmarkEnd w:id="36"/>
     </w:p>
     <w:p>
       <w:pPr>
@@ -13545,9 +13532,9 @@
           <w:lang w:val="es-MX"/>
         </w:rPr>
       </w:pPr>
-      <w:bookmarkStart w:id="36" w:name="_Hlk74908080"/>
-    </w:p>
-    <w:bookmarkEnd w:id="36"/>
+      <w:bookmarkStart w:id="37" w:name="_Hlk74908080"/>
+    </w:p>
+    <w:bookmarkEnd w:id="37"/>
     <w:p>
       <w:pPr>
         <w:rPr>
@@ -13598,8 +13585,8 @@
           <w:lang w:val="es-ES_tradnl"/>
         </w:rPr>
       </w:pPr>
-      <w:bookmarkStart w:id="37" w:name="_Toc536440838"/>
-      <w:bookmarkStart w:id="38" w:name="_Toc151029008"/>
+      <w:bookmarkStart w:id="38" w:name="_Toc536440838"/>
+      <w:bookmarkStart w:id="39" w:name="_Toc151029008"/>
       <w:r>
         <w:rPr>
           <w:lang w:val="es-ES_tradnl"/>
@@ -13607,8 +13594,8 @@
         <w:lastRenderedPageBreak/>
         <w:t>CAPÍTULO V RESULTADOS</w:t>
       </w:r>
-      <w:bookmarkEnd w:id="37"/>
       <w:bookmarkEnd w:id="38"/>
+      <w:bookmarkEnd w:id="39"/>
     </w:p>
     <w:p>
       <w:pPr>
@@ -13620,13 +13607,13 @@
         <w:spacing w:before="0" w:beforeAutospacing="0" w:after="0" w:afterAutospacing="0" w:line="360" w:lineRule="auto"/>
         <w:ind w:left="0" w:firstLine="0"/>
       </w:pPr>
-      <w:bookmarkStart w:id="39" w:name="_Toc536440839"/>
-      <w:bookmarkStart w:id="40" w:name="_Toc151029009"/>
+      <w:bookmarkStart w:id="40" w:name="_Toc536440839"/>
+      <w:bookmarkStart w:id="41" w:name="_Toc151029009"/>
       <w:r>
         <w:t>RESULTADOS, PLANOS, GRAFICAS, PROTOTIPOS, MANUALES, ETC.</w:t>
       </w:r>
-      <w:bookmarkEnd w:id="39"/>
       <w:bookmarkEnd w:id="40"/>
+      <w:bookmarkEnd w:id="41"/>
     </w:p>
     <w:p>
       <w:pPr>
@@ -16889,8 +16876,8 @@
           <w:lang w:val="es-ES_tradnl"/>
         </w:rPr>
       </w:pPr>
-      <w:bookmarkStart w:id="41" w:name="_Toc536440840"/>
-      <w:bookmarkStart w:id="42" w:name="_Toc151029010"/>
+      <w:bookmarkStart w:id="42" w:name="_Toc536440840"/>
+      <w:bookmarkStart w:id="43" w:name="_Toc151029010"/>
       <w:r>
         <w:rPr>
           <w:lang w:val="es-ES_tradnl"/>
@@ -16898,8 +16885,8 @@
         <w:lastRenderedPageBreak/>
         <w:t>CAPÍTULO VI CONCLUSIONES Y RECOMENDACIONES</w:t>
       </w:r>
-      <w:bookmarkEnd w:id="41"/>
       <w:bookmarkEnd w:id="42"/>
+      <w:bookmarkEnd w:id="43"/>
     </w:p>
     <w:p>
       <w:pPr>
@@ -16911,13 +16898,13 @@
         <w:spacing w:before="0" w:beforeAutospacing="0" w:after="0" w:afterAutospacing="0" w:line="360" w:lineRule="auto"/>
         <w:ind w:left="0" w:firstLine="0"/>
       </w:pPr>
-      <w:bookmarkStart w:id="43" w:name="_Toc536440841"/>
-      <w:bookmarkStart w:id="44" w:name="_Toc151029011"/>
+      <w:bookmarkStart w:id="44" w:name="_Toc536440841"/>
+      <w:bookmarkStart w:id="45" w:name="_Toc151029011"/>
       <w:r>
         <w:t>CONCLUSIONES</w:t>
       </w:r>
-      <w:bookmarkEnd w:id="43"/>
       <w:bookmarkEnd w:id="44"/>
+      <w:bookmarkEnd w:id="45"/>
     </w:p>
     <w:p>
       <w:pPr>
@@ -16969,13 +16956,13 @@
         <w:spacing w:before="0" w:beforeAutospacing="0" w:after="0" w:afterAutospacing="0" w:line="360" w:lineRule="auto"/>
         <w:ind w:left="0" w:firstLine="0"/>
       </w:pPr>
-      <w:bookmarkStart w:id="45" w:name="_Toc536440842"/>
-      <w:bookmarkStart w:id="46" w:name="_Toc151029012"/>
+      <w:bookmarkStart w:id="46" w:name="_Toc536440842"/>
+      <w:bookmarkStart w:id="47" w:name="_Toc151029012"/>
       <w:r>
         <w:t>RECOMENDACIONES</w:t>
       </w:r>
-      <w:bookmarkEnd w:id="45"/>
       <w:bookmarkEnd w:id="46"/>
+      <w:bookmarkEnd w:id="47"/>
     </w:p>
     <w:p>
       <w:pPr>
@@ -17026,8 +17013,8 @@
           <w:lang w:val="es-ES_tradnl"/>
         </w:rPr>
       </w:pPr>
-      <w:bookmarkStart w:id="47" w:name="_Toc536440843"/>
-      <w:bookmarkStart w:id="48" w:name="_Toc151029013"/>
+      <w:bookmarkStart w:id="48" w:name="_Toc536440843"/>
+      <w:bookmarkStart w:id="49" w:name="_Toc151029013"/>
       <w:r>
         <w:rPr>
           <w:lang w:val="es-ES_tradnl"/>
@@ -17035,8 +17022,8 @@
         <w:lastRenderedPageBreak/>
         <w:t>CAPÍTULO VII COMPETENCIAS DESARROLLADAS</w:t>
       </w:r>
-      <w:bookmarkEnd w:id="47"/>
       <w:bookmarkEnd w:id="48"/>
+      <w:bookmarkEnd w:id="49"/>
     </w:p>
     <w:p>
       <w:pPr>
@@ -17048,13 +17035,13 @@
         <w:spacing w:before="0" w:beforeAutospacing="0" w:after="0" w:afterAutospacing="0" w:line="360" w:lineRule="auto"/>
         <w:ind w:left="0" w:firstLine="0"/>
       </w:pPr>
-      <w:bookmarkStart w:id="49" w:name="_Toc536440844"/>
-      <w:bookmarkStart w:id="50" w:name="_Toc151029014"/>
+      <w:bookmarkStart w:id="50" w:name="_Toc536440844"/>
+      <w:bookmarkStart w:id="51" w:name="_Toc151029014"/>
       <w:r>
         <w:t>COMPETENCIAS DESARROLLADAS Y/O APLICADAS</w:t>
       </w:r>
-      <w:bookmarkEnd w:id="49"/>
       <w:bookmarkEnd w:id="50"/>
+      <w:bookmarkEnd w:id="51"/>
     </w:p>
     <w:p>
       <w:pPr>
@@ -17150,14 +17137,14 @@
       <w:pPr>
         <w:pStyle w:val="Ttulo"/>
       </w:pPr>
-      <w:bookmarkStart w:id="51" w:name="_Toc74694824"/>
-      <w:bookmarkStart w:id="52" w:name="_Toc151029015"/>
+      <w:bookmarkStart w:id="52" w:name="_Toc74694824"/>
+      <w:bookmarkStart w:id="53" w:name="_Toc151029015"/>
       <w:r>
         <w:lastRenderedPageBreak/>
         <w:t>FUENTES DE INFORMACIÓN</w:t>
       </w:r>
-      <w:bookmarkEnd w:id="51"/>
       <w:bookmarkEnd w:id="52"/>
+      <w:bookmarkEnd w:id="53"/>
     </w:p>
     <w:p/>
     <w:p>
@@ -17540,8 +17527,8 @@
           <w:lang w:val="es-ES_tradnl"/>
         </w:rPr>
       </w:pPr>
-      <w:bookmarkStart w:id="53" w:name="_Toc74694825"/>
-      <w:bookmarkStart w:id="54" w:name="_Toc151029016"/>
+      <w:bookmarkStart w:id="54" w:name="_Toc74694825"/>
+      <w:bookmarkStart w:id="55" w:name="_Toc151029016"/>
       <w:r>
         <w:rPr>
           <w:rFonts w:cs="Arial"/>
@@ -17550,8 +17537,8 @@
         <w:lastRenderedPageBreak/>
         <w:t>ANEXOS</w:t>
       </w:r>
-      <w:bookmarkEnd w:id="53"/>
       <w:bookmarkEnd w:id="54"/>
+      <w:bookmarkEnd w:id="55"/>
     </w:p>
     <w:p>
       <w:pPr>
@@ -19564,19 +19551,21 @@
         <w:spacing w:before="120" w:after="120" w:line="360" w:lineRule="auto"/>
         <w:jc w:val="both"/>
       </w:pPr>
-      <w:r>
-        <w:rPr>
-          <w:rFonts w:ascii="Arial" w:hAnsi="Arial" w:cs="Arial"/>
+    </w:p>
+    <w:p>
+      <w:pPr>
+        <w:keepNext/>
+        <w:spacing w:after="160" w:line="259" w:lineRule="auto"/>
+      </w:pPr>
+      <w:r>
+        <w:rPr>
           <w:noProof/>
-          <w:sz w:val="26"/>
-          <w:szCs w:val="26"/>
-          <w:lang w:val="es-ES_tradnl"/>
         </w:rPr>
         <w:drawing>
-          <wp:inline distT="0" distB="0" distL="0" distR="0" wp14:anchorId="04C54848" wp14:editId="1A932EB3">
-            <wp:extent cx="5502910" cy="1678940"/>
-            <wp:effectExtent l="0" t="0" r="2540" b="0"/>
-            <wp:docPr id="785300899" name="Imagen 1"/>
+          <wp:inline distT="0" distB="0" distL="0" distR="0" wp14:anchorId="0B47557B" wp14:editId="2C050EB3">
+            <wp:extent cx="5502910" cy="4145915"/>
+            <wp:effectExtent l="0" t="0" r="0" b="0"/>
+            <wp:docPr id="486377799" name="Imagen 3"/>
             <wp:cNvGraphicFramePr>
               <a:graphicFrameLocks xmlns:a="http://schemas.openxmlformats.org/drawingml/2006/main" noChangeAspect="1"/>
             </wp:cNvGraphicFramePr>
@@ -19584,23 +19573,36 @@
               <a:graphicData uri="http://schemas.openxmlformats.org/drawingml/2006/picture">
                 <pic:pic xmlns:pic="http://schemas.openxmlformats.org/drawingml/2006/picture">
                   <pic:nvPicPr>
-                    <pic:cNvPr id="785300899" name=""/>
-                    <pic:cNvPicPr/>
+                    <pic:cNvPr id="0" name="Picture 5"/>
+                    <pic:cNvPicPr>
+                      <a:picLocks noChangeAspect="1" noChangeArrowheads="1"/>
+                    </pic:cNvPicPr>
                   </pic:nvPicPr>
                   <pic:blipFill>
-                    <a:blip r:embed="rId46"/>
+                    <a:blip r:embed="rId46" cstate="print">
+                      <a:extLst>
+                        <a:ext uri="{28A0092B-C50C-407E-A947-70E740481C1C}">
+                          <a14:useLocalDpi xmlns:a14="http://schemas.microsoft.com/office/drawing/2010/main" val="0"/>
+                        </a:ext>
+                      </a:extLst>
+                    </a:blip>
+                    <a:srcRect/>
                     <a:stretch>
                       <a:fillRect/>
                     </a:stretch>
                   </pic:blipFill>
-                  <pic:spPr>
+                  <pic:spPr bwMode="auto">
                     <a:xfrm>
                       <a:off x="0" y="0"/>
-                      <a:ext cx="5502910" cy="1678940"/>
+                      <a:ext cx="5502910" cy="4145915"/>
                     </a:xfrm>
                     <a:prstGeom prst="rect">
                       <a:avLst/>
                     </a:prstGeom>
+                    <a:noFill/>
+                    <a:ln>
+                      <a:noFill/>
+                    </a:ln>
                   </pic:spPr>
                 </pic:pic>
               </a:graphicData>
@@ -19612,15 +19614,7 @@
     <w:p>
       <w:pPr>
         <w:pStyle w:val="Descripcin"/>
-        <w:jc w:val="both"/>
-        <w:rPr>
-          <w:rFonts w:ascii="Arial" w:hAnsi="Arial" w:cs="Arial"/>
-          <w:sz w:val="26"/>
-          <w:szCs w:val="26"/>
-          <w:lang w:val="es-ES_tradnl"/>
-        </w:rPr>
-      </w:pPr>
-      <w:bookmarkStart w:id="55" w:name="_Toc150732459"/>
+      </w:pPr>
       <w:r>
         <w:t xml:space="preserve">Ilustración </w:t>
       </w:r>
@@ -19635,7 +19629,6 @@
       <w:r>
         <w:t xml:space="preserve"> Diseño de la base de datos</w:t>
       </w:r>
-      <w:bookmarkEnd w:id="55"/>
     </w:p>
     <w:p>
       <w:pPr>
@@ -27729,7 +27722,7 @@
           <w:noProof/>
         </w:rPr>
         <w:drawing>
-          <wp:inline distT="0" distB="0" distL="0" distR="0" wp14:anchorId="23AE2E20" wp14:editId="7D0C9F17">
+          <wp:inline distT="0" distB="0" distL="0" distR="0" wp14:anchorId="23AE2E20" wp14:editId="0927F56C">
             <wp:extent cx="5502910" cy="2937510"/>
             <wp:effectExtent l="0" t="0" r="2540" b="0"/>
             <wp:docPr id="80214733" name="Imagen 1"/>
@@ -28044,31 +28037,18 @@
                           <w:lang w:val="es-ES_tradnl"/>
                         </w:rPr>
                       </w:pPr>
-                      <w:bookmarkStart w:id="59" w:name="_Toc150732461"/>
+                      <w:bookmarkStart w:id="58" w:name="_Toc150732461"/>
                       <w:r>
                         <w:t xml:space="preserve">Ilustración </w:t>
                       </w:r>
-                      <w:r>
-                        <w:fldChar w:fldCharType="begin"/>
-                      </w:r>
-                      <w:r>
-                        <w:instrText xml:space="preserve"> SEQ Ilustración \* ARABIC </w:instrText>
-                      </w:r>
-                      <w:r>
-                        <w:fldChar w:fldCharType="separate"/>
-                      </w:r>
-                      <w:r>
-                        <w:rPr>
-                          <w:noProof/>
-                        </w:rPr>
-                        <w:t>4</w:t>
-                      </w:r>
-                      <w:r>
-                        <w:rPr>
-                          <w:noProof/>
-                        </w:rPr>
-                        <w:fldChar w:fldCharType="end"/>
-                      </w:r>
+                      <w:fldSimple w:instr=" SEQ Ilustración \* ARABIC ">
+                        <w:r>
+                          <w:rPr>
+                            <w:noProof/>
+                          </w:rPr>
+                          <w:t>4</w:t>
+                        </w:r>
+                      </w:fldSimple>
                       <w:r>
                         <w:t xml:space="preserve"> Pseudocódigo </w:t>
                       </w:r>
@@ -28084,7 +28064,7 @@
                       <w:r>
                         <w:t>esión</w:t>
                       </w:r>
-                      <w:bookmarkEnd w:id="59"/>
+                      <w:bookmarkEnd w:id="58"/>
                     </w:p>
                   </w:txbxContent>
                 </v:textbox>
@@ -28238,7 +28218,7 @@
                                 <w:lang w:val="es-ES_tradnl"/>
                               </w:rPr>
                             </w:pPr>
-                            <w:bookmarkStart w:id="58" w:name="_Toc150732462"/>
+                            <w:bookmarkStart w:id="59" w:name="_Toc150732462"/>
                             <w:r>
                               <w:t xml:space="preserve">Ilustración </w:t>
                             </w:r>
@@ -28298,7 +28278,7 @@
                               </w:rPr>
                               <w:t>réstamos</w:t>
                             </w:r>
-                            <w:bookmarkEnd w:id="58"/>
+                            <w:bookmarkEnd w:id="59"/>
                           </w:p>
                         </w:txbxContent>
                       </wps:txbx>
@@ -28329,31 +28309,18 @@
                           <w:lang w:val="es-ES_tradnl"/>
                         </w:rPr>
                       </w:pPr>
-                      <w:bookmarkStart w:id="61" w:name="_Toc150732462"/>
+                      <w:bookmarkStart w:id="60" w:name="_Toc150732462"/>
                       <w:r>
                         <w:t xml:space="preserve">Ilustración </w:t>
                       </w:r>
-                      <w:r>
-                        <w:fldChar w:fldCharType="begin"/>
-                      </w:r>
-                      <w:r>
-                        <w:instrText xml:space="preserve"> SEQ Ilustración \* ARABIC </w:instrText>
-                      </w:r>
-                      <w:r>
-                        <w:fldChar w:fldCharType="separate"/>
-                      </w:r>
-                      <w:r>
-                        <w:rPr>
-                          <w:noProof/>
-                        </w:rPr>
-                        <w:t>5</w:t>
-                      </w:r>
-                      <w:r>
-                        <w:rPr>
-                          <w:noProof/>
-                        </w:rPr>
-                        <w:fldChar w:fldCharType="end"/>
-                      </w:r>
+                      <w:fldSimple w:instr=" SEQ Ilustración \* ARABIC ">
+                        <w:r>
+                          <w:rPr>
+                            <w:noProof/>
+                          </w:rPr>
+                          <w:t>5</w:t>
+                        </w:r>
+                      </w:fldSimple>
                       <w:r>
                         <w:t xml:space="preserve"> </w:t>
                       </w:r>
@@ -28402,7 +28369,7 @@
                         </w:rPr>
                         <w:t>réstamos</w:t>
                       </w:r>
-                      <w:bookmarkEnd w:id="61"/>
+                      <w:bookmarkEnd w:id="60"/>
                     </w:p>
                   </w:txbxContent>
                 </v:textbox>
@@ -28554,7 +28521,7 @@
                                 <w:lang w:val="es-ES_tradnl"/>
                               </w:rPr>
                             </w:pPr>
-                            <w:bookmarkStart w:id="59" w:name="_Toc150732463"/>
+                            <w:bookmarkStart w:id="61" w:name="_Toc150732463"/>
                             <w:r>
                               <w:t xml:space="preserve">Ilustración </w:t>
                             </w:r>
@@ -28569,7 +28536,7 @@
                             <w:r>
                               <w:t xml:space="preserve"> Pseudocódigo registro de préstamo</w:t>
                             </w:r>
-                            <w:bookmarkEnd w:id="59"/>
+                            <w:bookmarkEnd w:id="61"/>
                           </w:p>
                         </w:txbxContent>
                       </wps:txbx>
@@ -28600,35 +28567,22 @@
                           <w:lang w:val="es-ES_tradnl"/>
                         </w:rPr>
                       </w:pPr>
-                      <w:bookmarkStart w:id="63" w:name="_Toc150732463"/>
+                      <w:bookmarkStart w:id="62" w:name="_Toc150732463"/>
                       <w:r>
                         <w:t xml:space="preserve">Ilustración </w:t>
                       </w:r>
-                      <w:r>
-                        <w:fldChar w:fldCharType="begin"/>
-                      </w:r>
-                      <w:r>
-                        <w:instrText xml:space="preserve"> SEQ Ilustración \* ARABIC </w:instrText>
-                      </w:r>
-                      <w:r>
-                        <w:fldChar w:fldCharType="separate"/>
-                      </w:r>
-                      <w:r>
-                        <w:rPr>
-                          <w:noProof/>
-                        </w:rPr>
-                        <w:t>6</w:t>
-                      </w:r>
-                      <w:r>
-                        <w:rPr>
-                          <w:noProof/>
-                        </w:rPr>
-                        <w:fldChar w:fldCharType="end"/>
-                      </w:r>
+                      <w:fldSimple w:instr=" SEQ Ilustración \* ARABIC ">
+                        <w:r>
+                          <w:rPr>
+                            <w:noProof/>
+                          </w:rPr>
+                          <w:t>6</w:t>
+                        </w:r>
+                      </w:fldSimple>
                       <w:r>
                         <w:t xml:space="preserve"> Pseudocódigo registro de préstamo</w:t>
                       </w:r>
-                      <w:bookmarkEnd w:id="63"/>
+                      <w:bookmarkEnd w:id="62"/>
                     </w:p>
                   </w:txbxContent>
                 </v:textbox>
@@ -28804,7 +28758,7 @@
                                 <w:lang w:val="es-ES_tradnl"/>
                               </w:rPr>
                             </w:pPr>
-                            <w:bookmarkStart w:id="60" w:name="_Toc150732464"/>
+                            <w:bookmarkStart w:id="63" w:name="_Toc150732464"/>
                             <w:r>
                               <w:t xml:space="preserve">Ilustración </w:t>
                             </w:r>
@@ -28819,7 +28773,7 @@
                             <w:r>
                               <w:t xml:space="preserve"> Pseudocódigo actualizar estado préstamo</w:t>
                             </w:r>
-                            <w:bookmarkEnd w:id="60"/>
+                            <w:bookmarkEnd w:id="63"/>
                           </w:p>
                         </w:txbxContent>
                       </wps:txbx>
@@ -28850,35 +28804,22 @@
                           <w:lang w:val="es-ES_tradnl"/>
                         </w:rPr>
                       </w:pPr>
-                      <w:bookmarkStart w:id="65" w:name="_Toc150732464"/>
+                      <w:bookmarkStart w:id="64" w:name="_Toc150732464"/>
                       <w:r>
                         <w:t xml:space="preserve">Ilustración </w:t>
                       </w:r>
-                      <w:r>
-                        <w:fldChar w:fldCharType="begin"/>
-                      </w:r>
-                      <w:r>
-                        <w:instrText xml:space="preserve"> SEQ Ilustración \* ARABIC </w:instrText>
-                      </w:r>
-                      <w:r>
-                        <w:fldChar w:fldCharType="separate"/>
-                      </w:r>
-                      <w:r>
-                        <w:rPr>
-                          <w:noProof/>
-                        </w:rPr>
-                        <w:t>7</w:t>
-                      </w:r>
-                      <w:r>
-                        <w:rPr>
-                          <w:noProof/>
-                        </w:rPr>
-                        <w:fldChar w:fldCharType="end"/>
-                      </w:r>
+                      <w:fldSimple w:instr=" SEQ Ilustración \* ARABIC ">
+                        <w:r>
+                          <w:rPr>
+                            <w:noProof/>
+                          </w:rPr>
+                          <w:t>7</w:t>
+                        </w:r>
+                      </w:fldSimple>
                       <w:r>
                         <w:t xml:space="preserve"> Pseudocódigo actualizar estado préstamo</w:t>
                       </w:r>
-                      <w:bookmarkEnd w:id="65"/>
+                      <w:bookmarkEnd w:id="64"/>
                     </w:p>
                   </w:txbxContent>
                 </v:textbox>
@@ -28966,7 +28907,7 @@
                                 <w:lang w:val="es-ES_tradnl"/>
                               </w:rPr>
                             </w:pPr>
-                            <w:bookmarkStart w:id="61" w:name="_Toc150732465"/>
+                            <w:bookmarkStart w:id="65" w:name="_Toc150732465"/>
                             <w:r>
                               <w:t xml:space="preserve">Ilustración </w:t>
                             </w:r>
@@ -28987,7 +28928,7 @@
                             <w:r>
                               <w:t xml:space="preserve"> préstamo</w:t>
                             </w:r>
-                            <w:bookmarkEnd w:id="61"/>
+                            <w:bookmarkEnd w:id="65"/>
                           </w:p>
                         </w:txbxContent>
                       </wps:txbx>
@@ -29018,31 +28959,18 @@
                           <w:lang w:val="es-ES_tradnl"/>
                         </w:rPr>
                       </w:pPr>
-                      <w:bookmarkStart w:id="67" w:name="_Toc150732465"/>
+                      <w:bookmarkStart w:id="66" w:name="_Toc150732465"/>
                       <w:r>
                         <w:t xml:space="preserve">Ilustración </w:t>
                       </w:r>
-                      <w:r>
-                        <w:fldChar w:fldCharType="begin"/>
-                      </w:r>
-                      <w:r>
-                        <w:instrText xml:space="preserve"> SEQ Ilustración \* ARABIC </w:instrText>
-                      </w:r>
-                      <w:r>
-                        <w:fldChar w:fldCharType="separate"/>
-                      </w:r>
-                      <w:r>
-                        <w:rPr>
-                          <w:noProof/>
-                        </w:rPr>
-                        <w:t>8</w:t>
-                      </w:r>
-                      <w:r>
-                        <w:rPr>
-                          <w:noProof/>
-                        </w:rPr>
-                        <w:fldChar w:fldCharType="end"/>
-                      </w:r>
+                      <w:fldSimple w:instr=" SEQ Ilustración \* ARABIC ">
+                        <w:r>
+                          <w:rPr>
+                            <w:noProof/>
+                          </w:rPr>
+                          <w:t>8</w:t>
+                        </w:r>
+                      </w:fldSimple>
                       <w:r>
                         <w:t xml:space="preserve"> Pseudocódigo eliminar</w:t>
                       </w:r>
@@ -29052,7 +28980,7 @@
                       <w:r>
                         <w:t xml:space="preserve"> préstamo</w:t>
                       </w:r>
-                      <w:bookmarkEnd w:id="67"/>
+                      <w:bookmarkEnd w:id="66"/>
                     </w:p>
                   </w:txbxContent>
                 </v:textbox>
@@ -29222,7 +29150,7 @@
                                 <w:lang w:val="es-ES_tradnl"/>
                               </w:rPr>
                             </w:pPr>
-                            <w:bookmarkStart w:id="62" w:name="_Toc150732466"/>
+                            <w:bookmarkStart w:id="67" w:name="_Toc150732466"/>
                             <w:r>
                               <w:t xml:space="preserve">Ilustración </w:t>
                             </w:r>
@@ -29237,7 +29165,7 @@
                             <w:r>
                               <w:t xml:space="preserve"> Pseudocódigo visualización módulo libros</w:t>
                             </w:r>
-                            <w:bookmarkEnd w:id="62"/>
+                            <w:bookmarkEnd w:id="67"/>
                           </w:p>
                         </w:txbxContent>
                       </wps:txbx>
@@ -29268,35 +29196,22 @@
                           <w:lang w:val="es-ES_tradnl"/>
                         </w:rPr>
                       </w:pPr>
-                      <w:bookmarkStart w:id="69" w:name="_Toc150732466"/>
+                      <w:bookmarkStart w:id="68" w:name="_Toc150732466"/>
                       <w:r>
                         <w:t xml:space="preserve">Ilustración </w:t>
                       </w:r>
-                      <w:r>
-                        <w:fldChar w:fldCharType="begin"/>
-                      </w:r>
-                      <w:r>
-                        <w:instrText xml:space="preserve"> SEQ Ilustración \* ARABIC </w:instrText>
-                      </w:r>
-                      <w:r>
-                        <w:fldChar w:fldCharType="separate"/>
-                      </w:r>
-                      <w:r>
-                        <w:rPr>
-                          <w:noProof/>
-                        </w:rPr>
-                        <w:t>9</w:t>
-                      </w:r>
-                      <w:r>
-                        <w:rPr>
-                          <w:noProof/>
-                        </w:rPr>
-                        <w:fldChar w:fldCharType="end"/>
-                      </w:r>
+                      <w:fldSimple w:instr=" SEQ Ilustración \* ARABIC ">
+                        <w:r>
+                          <w:rPr>
+                            <w:noProof/>
+                          </w:rPr>
+                          <w:t>9</w:t>
+                        </w:r>
+                      </w:fldSimple>
                       <w:r>
                         <w:t xml:space="preserve"> Pseudocódigo visualización módulo libros</w:t>
                       </w:r>
-                      <w:bookmarkEnd w:id="69"/>
+                      <w:bookmarkEnd w:id="68"/>
                     </w:p>
                   </w:txbxContent>
                 </v:textbox>
@@ -29536,7 +29451,7 @@
                                 <w:lang w:val="es-ES_tradnl"/>
                               </w:rPr>
                             </w:pPr>
-                            <w:bookmarkStart w:id="63" w:name="_Toc150732467"/>
+                            <w:bookmarkStart w:id="69" w:name="_Toc150732467"/>
                             <w:r>
                               <w:t xml:space="preserve">Ilustración </w:t>
                             </w:r>
@@ -29551,7 +29466,7 @@
                             <w:r>
                               <w:t xml:space="preserve"> Pseudocódigo registro de libro</w:t>
                             </w:r>
-                            <w:bookmarkEnd w:id="63"/>
+                            <w:bookmarkEnd w:id="69"/>
                           </w:p>
                         </w:txbxContent>
                       </wps:txbx>
@@ -29582,35 +29497,22 @@
                           <w:lang w:val="es-ES_tradnl"/>
                         </w:rPr>
                       </w:pPr>
-                      <w:bookmarkStart w:id="71" w:name="_Toc150732467"/>
+                      <w:bookmarkStart w:id="70" w:name="_Toc150732467"/>
                       <w:r>
                         <w:t xml:space="preserve">Ilustración </w:t>
                       </w:r>
-                      <w:r>
-                        <w:fldChar w:fldCharType="begin"/>
-                      </w:r>
-                      <w:r>
-                        <w:instrText xml:space="preserve"> SEQ Ilustración \* ARABIC </w:instrText>
-                      </w:r>
-                      <w:r>
-                        <w:fldChar w:fldCharType="separate"/>
-                      </w:r>
-                      <w:r>
-                        <w:rPr>
-                          <w:noProof/>
-                        </w:rPr>
-                        <w:t>10</w:t>
-                      </w:r>
-                      <w:r>
-                        <w:rPr>
-                          <w:noProof/>
-                        </w:rPr>
-                        <w:fldChar w:fldCharType="end"/>
-                      </w:r>
+                      <w:fldSimple w:instr=" SEQ Ilustración \* ARABIC ">
+                        <w:r>
+                          <w:rPr>
+                            <w:noProof/>
+                          </w:rPr>
+                          <w:t>10</w:t>
+                        </w:r>
+                      </w:fldSimple>
                       <w:r>
                         <w:t xml:space="preserve"> Pseudocódigo registro de libro</w:t>
                       </w:r>
-                      <w:bookmarkEnd w:id="71"/>
+                      <w:bookmarkEnd w:id="70"/>
                     </w:p>
                   </w:txbxContent>
                 </v:textbox>
@@ -29805,7 +29707,7 @@
                                 <w:lang w:val="es-ES_tradnl"/>
                               </w:rPr>
                             </w:pPr>
-                            <w:bookmarkStart w:id="64" w:name="_Toc150732468"/>
+                            <w:bookmarkStart w:id="71" w:name="_Toc150732468"/>
                             <w:r>
                               <w:t xml:space="preserve">Ilustración </w:t>
                             </w:r>
@@ -29826,7 +29728,7 @@
                             <w:r>
                               <w:t xml:space="preserve"> libro</w:t>
                             </w:r>
-                            <w:bookmarkEnd w:id="64"/>
+                            <w:bookmarkEnd w:id="71"/>
                           </w:p>
                         </w:txbxContent>
                       </wps:txbx>
@@ -29857,31 +29759,18 @@
                           <w:lang w:val="es-ES_tradnl"/>
                         </w:rPr>
                       </w:pPr>
-                      <w:bookmarkStart w:id="73" w:name="_Toc150732468"/>
+                      <w:bookmarkStart w:id="72" w:name="_Toc150732468"/>
                       <w:r>
                         <w:t xml:space="preserve">Ilustración </w:t>
                       </w:r>
-                      <w:r>
-                        <w:fldChar w:fldCharType="begin"/>
-                      </w:r>
-                      <w:r>
-                        <w:instrText xml:space="preserve"> SEQ Ilustración \* ARABIC </w:instrText>
-                      </w:r>
-                      <w:r>
-                        <w:fldChar w:fldCharType="separate"/>
-                      </w:r>
-                      <w:r>
-                        <w:rPr>
-                          <w:noProof/>
-                        </w:rPr>
-                        <w:t>11</w:t>
-                      </w:r>
-                      <w:r>
-                        <w:rPr>
-                          <w:noProof/>
-                        </w:rPr>
-                        <w:fldChar w:fldCharType="end"/>
-                      </w:r>
+                      <w:fldSimple w:instr=" SEQ Ilustración \* ARABIC ">
+                        <w:r>
+                          <w:rPr>
+                            <w:noProof/>
+                          </w:rPr>
+                          <w:t>11</w:t>
+                        </w:r>
+                      </w:fldSimple>
                       <w:r>
                         <w:t xml:space="preserve"> Pseudocódigo actualizar</w:t>
                       </w:r>
@@ -29891,7 +29780,7 @@
                       <w:r>
                         <w:t xml:space="preserve"> libro</w:t>
                       </w:r>
-                      <w:bookmarkEnd w:id="73"/>
+                      <w:bookmarkEnd w:id="72"/>
                     </w:p>
                   </w:txbxContent>
                 </v:textbox>
@@ -30061,7 +29950,7 @@
                                 <w:lang w:val="es-ES_tradnl"/>
                               </w:rPr>
                             </w:pPr>
-                            <w:bookmarkStart w:id="65" w:name="_Toc150732469"/>
+                            <w:bookmarkStart w:id="73" w:name="_Toc150732469"/>
                             <w:r>
                               <w:t xml:space="preserve">Ilustración </w:t>
                             </w:r>
@@ -30076,7 +29965,7 @@
                             <w:r>
                               <w:t xml:space="preserve"> Pseudocódigo eliminar registro libro</w:t>
                             </w:r>
-                            <w:bookmarkEnd w:id="65"/>
+                            <w:bookmarkEnd w:id="73"/>
                           </w:p>
                         </w:txbxContent>
                       </wps:txbx>
@@ -30107,35 +29996,22 @@
                           <w:lang w:val="es-ES_tradnl"/>
                         </w:rPr>
                       </w:pPr>
-                      <w:bookmarkStart w:id="75" w:name="_Toc150732469"/>
+                      <w:bookmarkStart w:id="74" w:name="_Toc150732469"/>
                       <w:r>
                         <w:t xml:space="preserve">Ilustración </w:t>
                       </w:r>
-                      <w:r>
-                        <w:fldChar w:fldCharType="begin"/>
-                      </w:r>
-                      <w:r>
-                        <w:instrText xml:space="preserve"> SEQ Ilustración \* ARABIC </w:instrText>
-                      </w:r>
-                      <w:r>
-                        <w:fldChar w:fldCharType="separate"/>
-                      </w:r>
-                      <w:r>
-                        <w:rPr>
-                          <w:noProof/>
-                        </w:rPr>
-                        <w:t>12</w:t>
-                      </w:r>
-                      <w:r>
-                        <w:rPr>
-                          <w:noProof/>
-                        </w:rPr>
-                        <w:fldChar w:fldCharType="end"/>
-                      </w:r>
+                      <w:fldSimple w:instr=" SEQ Ilustración \* ARABIC ">
+                        <w:r>
+                          <w:rPr>
+                            <w:noProof/>
+                          </w:rPr>
+                          <w:t>12</w:t>
+                        </w:r>
+                      </w:fldSimple>
                       <w:r>
                         <w:t xml:space="preserve"> Pseudocódigo eliminar registro libro</w:t>
                       </w:r>
-                      <w:bookmarkEnd w:id="75"/>
+                      <w:bookmarkEnd w:id="74"/>
                     </w:p>
                   </w:txbxContent>
                 </v:textbox>
@@ -30306,7 +30182,7 @@
                                 <w:lang w:val="es-ES_tradnl"/>
                               </w:rPr>
                             </w:pPr>
-                            <w:bookmarkStart w:id="66" w:name="_Toc150732470"/>
+                            <w:bookmarkStart w:id="75" w:name="_Toc150732470"/>
                             <w:r>
                               <w:t xml:space="preserve">Ilustración </w:t>
                             </w:r>
@@ -30321,7 +30197,7 @@
                             <w:r>
                               <w:t xml:space="preserve"> Pseudocódigo visualización módulo alumnos</w:t>
                             </w:r>
-                            <w:bookmarkEnd w:id="66"/>
+                            <w:bookmarkEnd w:id="75"/>
                           </w:p>
                         </w:txbxContent>
                       </wps:txbx>
@@ -30352,35 +30228,22 @@
                           <w:lang w:val="es-ES_tradnl"/>
                         </w:rPr>
                       </w:pPr>
-                      <w:bookmarkStart w:id="77" w:name="_Toc150732470"/>
+                      <w:bookmarkStart w:id="76" w:name="_Toc150732470"/>
                       <w:r>
                         <w:t xml:space="preserve">Ilustración </w:t>
                       </w:r>
-                      <w:r>
-                        <w:fldChar w:fldCharType="begin"/>
-                      </w:r>
-                      <w:r>
-                        <w:instrText xml:space="preserve"> SEQ Ilustración \* ARABIC </w:instrText>
-                      </w:r>
-                      <w:r>
-                        <w:fldChar w:fldCharType="separate"/>
-                      </w:r>
-                      <w:r>
-                        <w:rPr>
-                          <w:noProof/>
-                        </w:rPr>
-                        <w:t>13</w:t>
-                      </w:r>
-                      <w:r>
-                        <w:rPr>
-                          <w:noProof/>
-                        </w:rPr>
-                        <w:fldChar w:fldCharType="end"/>
-                      </w:r>
+                      <w:fldSimple w:instr=" SEQ Ilustración \* ARABIC ">
+                        <w:r>
+                          <w:rPr>
+                            <w:noProof/>
+                          </w:rPr>
+                          <w:t>13</w:t>
+                        </w:r>
+                      </w:fldSimple>
                       <w:r>
                         <w:t xml:space="preserve"> Pseudocódigo visualización módulo alumnos</w:t>
                       </w:r>
-                      <w:bookmarkEnd w:id="77"/>
+                      <w:bookmarkEnd w:id="76"/>
                     </w:p>
                   </w:txbxContent>
                 </v:textbox>
@@ -30485,7 +30348,7 @@
                                 <w:lang w:val="es-ES_tradnl"/>
                               </w:rPr>
                             </w:pPr>
-                            <w:bookmarkStart w:id="67" w:name="_Toc150732471"/>
+                            <w:bookmarkStart w:id="77" w:name="_Toc150732471"/>
                             <w:r>
                               <w:t xml:space="preserve">Ilustración </w:t>
                             </w:r>
@@ -30500,7 +30363,7 @@
                             <w:r>
                               <w:t xml:space="preserve"> Pseudocódigo registro de alumno</w:t>
                             </w:r>
-                            <w:bookmarkEnd w:id="67"/>
+                            <w:bookmarkEnd w:id="77"/>
                           </w:p>
                         </w:txbxContent>
                       </wps:txbx>
@@ -30531,35 +30394,22 @@
                           <w:lang w:val="es-ES_tradnl"/>
                         </w:rPr>
                       </w:pPr>
-                      <w:bookmarkStart w:id="79" w:name="_Toc150732471"/>
+                      <w:bookmarkStart w:id="78" w:name="_Toc150732471"/>
                       <w:r>
                         <w:t xml:space="preserve">Ilustración </w:t>
                       </w:r>
-                      <w:r>
-                        <w:fldChar w:fldCharType="begin"/>
-                      </w:r>
-                      <w:r>
-                        <w:instrText xml:space="preserve"> SEQ Ilustración \* ARABIC </w:instrText>
-                      </w:r>
-                      <w:r>
-                        <w:fldChar w:fldCharType="separate"/>
-                      </w:r>
-                      <w:r>
-                        <w:rPr>
-                          <w:noProof/>
-                        </w:rPr>
-                        <w:t>14</w:t>
-                      </w:r>
-                      <w:r>
-                        <w:rPr>
-                          <w:noProof/>
-                        </w:rPr>
-                        <w:fldChar w:fldCharType="end"/>
-                      </w:r>
+                      <w:fldSimple w:instr=" SEQ Ilustración \* ARABIC ">
+                        <w:r>
+                          <w:rPr>
+                            <w:noProof/>
+                          </w:rPr>
+                          <w:t>14</w:t>
+                        </w:r>
+                      </w:fldSimple>
                       <w:r>
                         <w:t xml:space="preserve"> Pseudocódigo registro de alumno</w:t>
                       </w:r>
-                      <w:bookmarkEnd w:id="79"/>
+                      <w:bookmarkEnd w:id="78"/>
                     </w:p>
                   </w:txbxContent>
                 </v:textbox>
@@ -30720,7 +30570,7 @@
                                 <w:lang w:val="es-ES_tradnl"/>
                               </w:rPr>
                             </w:pPr>
-                            <w:bookmarkStart w:id="68" w:name="_Toc150732472"/>
+                            <w:bookmarkStart w:id="79" w:name="_Toc150732472"/>
                             <w:r>
                               <w:t xml:space="preserve">Ilustración </w:t>
                             </w:r>
@@ -30735,7 +30585,7 @@
                             <w:r>
                               <w:t xml:space="preserve"> Pseudocódigo actualizar datos alumno</w:t>
                             </w:r>
-                            <w:bookmarkEnd w:id="68"/>
+                            <w:bookmarkEnd w:id="79"/>
                           </w:p>
                         </w:txbxContent>
                       </wps:txbx>
@@ -30766,35 +30616,22 @@
                           <w:lang w:val="es-ES_tradnl"/>
                         </w:rPr>
                       </w:pPr>
-                      <w:bookmarkStart w:id="81" w:name="_Toc150732472"/>
+                      <w:bookmarkStart w:id="80" w:name="_Toc150732472"/>
                       <w:r>
                         <w:t xml:space="preserve">Ilustración </w:t>
                       </w:r>
-                      <w:r>
-                        <w:fldChar w:fldCharType="begin"/>
-                      </w:r>
-                      <w:r>
-                        <w:instrText xml:space="preserve"> SEQ Ilustración \* ARABIC </w:instrText>
-                      </w:r>
-                      <w:r>
-                        <w:fldChar w:fldCharType="separate"/>
-                      </w:r>
-                      <w:r>
-                        <w:rPr>
-                          <w:noProof/>
-                        </w:rPr>
-                        <w:t>15</w:t>
-                      </w:r>
-                      <w:r>
-                        <w:rPr>
-                          <w:noProof/>
-                        </w:rPr>
-                        <w:fldChar w:fldCharType="end"/>
-                      </w:r>
+                      <w:fldSimple w:instr=" SEQ Ilustración \* ARABIC ">
+                        <w:r>
+                          <w:rPr>
+                            <w:noProof/>
+                          </w:rPr>
+                          <w:t>15</w:t>
+                        </w:r>
+                      </w:fldSimple>
                       <w:r>
                         <w:t xml:space="preserve"> Pseudocódigo actualizar datos alumno</w:t>
                       </w:r>
-                      <w:bookmarkEnd w:id="81"/>
+                      <w:bookmarkEnd w:id="80"/>
                     </w:p>
                   </w:txbxContent>
                 </v:textbox>
@@ -30980,7 +30817,7 @@
                                 <w:lang w:val="es-ES_tradnl"/>
                               </w:rPr>
                             </w:pPr>
-                            <w:bookmarkStart w:id="69" w:name="_Toc150732473"/>
+                            <w:bookmarkStart w:id="81" w:name="_Toc150732473"/>
                             <w:r>
                               <w:t xml:space="preserve">Ilustración </w:t>
                             </w:r>
@@ -30995,7 +30832,7 @@
                             <w:r>
                               <w:t xml:space="preserve"> Pseudocódigo eliminar registro alumno</w:t>
                             </w:r>
-                            <w:bookmarkEnd w:id="69"/>
+                            <w:bookmarkEnd w:id="81"/>
                           </w:p>
                         </w:txbxContent>
                       </wps:txbx>
@@ -31026,35 +30863,22 @@
                           <w:lang w:val="es-ES_tradnl"/>
                         </w:rPr>
                       </w:pPr>
-                      <w:bookmarkStart w:id="83" w:name="_Toc150732473"/>
+                      <w:bookmarkStart w:id="82" w:name="_Toc150732473"/>
                       <w:r>
                         <w:t xml:space="preserve">Ilustración </w:t>
                       </w:r>
-                      <w:r>
-                        <w:fldChar w:fldCharType="begin"/>
-                      </w:r>
-                      <w:r>
-                        <w:instrText xml:space="preserve"> SEQ Ilustración \* ARABIC </w:instrText>
-                      </w:r>
-                      <w:r>
-                        <w:fldChar w:fldCharType="separate"/>
-                      </w:r>
-                      <w:r>
-                        <w:rPr>
-                          <w:noProof/>
-                        </w:rPr>
-                        <w:t>16</w:t>
-                      </w:r>
-                      <w:r>
-                        <w:rPr>
-                          <w:noProof/>
-                        </w:rPr>
-                        <w:fldChar w:fldCharType="end"/>
-                      </w:r>
+                      <w:fldSimple w:instr=" SEQ Ilustración \* ARABIC ">
+                        <w:r>
+                          <w:rPr>
+                            <w:noProof/>
+                          </w:rPr>
+                          <w:t>16</w:t>
+                        </w:r>
+                      </w:fldSimple>
                       <w:r>
                         <w:t xml:space="preserve"> Pseudocódigo eliminar registro alumno</w:t>
                       </w:r>
-                      <w:bookmarkEnd w:id="83"/>
+                      <w:bookmarkEnd w:id="82"/>
                     </w:p>
                   </w:txbxContent>
                 </v:textbox>
@@ -31383,7 +31207,7 @@
                                 <w:szCs w:val="24"/>
                               </w:rPr>
                             </w:pPr>
-                            <w:bookmarkStart w:id="70" w:name="_Toc150732474"/>
+                            <w:bookmarkStart w:id="83" w:name="_Toc150732474"/>
                             <w:r>
                               <w:t xml:space="preserve">Ilustración </w:t>
                             </w:r>
@@ -31398,7 +31222,7 @@
                             <w:r>
                               <w:t xml:space="preserve"> Diagrama de flujo 1</w:t>
                             </w:r>
-                            <w:bookmarkEnd w:id="70"/>
+                            <w:bookmarkEnd w:id="83"/>
                           </w:p>
                         </w:txbxContent>
                       </wps:txbx>
@@ -31428,35 +31252,22 @@
                           <w:szCs w:val="24"/>
                         </w:rPr>
                       </w:pPr>
-                      <w:bookmarkStart w:id="85" w:name="_Toc150732474"/>
+                      <w:bookmarkStart w:id="84" w:name="_Toc150732474"/>
                       <w:r>
                         <w:t xml:space="preserve">Ilustración </w:t>
                       </w:r>
-                      <w:r>
-                        <w:fldChar w:fldCharType="begin"/>
-                      </w:r>
-                      <w:r>
-                        <w:instrText xml:space="preserve"> SEQ Ilustración \* ARABIC </w:instrText>
-                      </w:r>
-                      <w:r>
-                        <w:fldChar w:fldCharType="separate"/>
-                      </w:r>
-                      <w:r>
-                        <w:rPr>
-                          <w:noProof/>
-                        </w:rPr>
-                        <w:t>17</w:t>
-                      </w:r>
-                      <w:r>
-                        <w:rPr>
-                          <w:noProof/>
-                        </w:rPr>
-                        <w:fldChar w:fldCharType="end"/>
-                      </w:r>
+                      <w:fldSimple w:instr=" SEQ Ilustración \* ARABIC ">
+                        <w:r>
+                          <w:rPr>
+                            <w:noProof/>
+                          </w:rPr>
+                          <w:t>17</w:t>
+                        </w:r>
+                      </w:fldSimple>
                       <w:r>
                         <w:t xml:space="preserve"> Diagrama de flujo 1</w:t>
                       </w:r>
-                      <w:bookmarkEnd w:id="85"/>
+                      <w:bookmarkEnd w:id="84"/>
                     </w:p>
                   </w:txbxContent>
                 </v:textbox>
@@ -31516,7 +31327,7 @@
                                 <w:szCs w:val="24"/>
                               </w:rPr>
                             </w:pPr>
-                            <w:bookmarkStart w:id="71" w:name="_Toc150732475"/>
+                            <w:bookmarkStart w:id="85" w:name="_Toc150732475"/>
                             <w:r>
                               <w:t xml:space="preserve">Ilustración </w:t>
                             </w:r>
@@ -31531,7 +31342,7 @@
                             <w:r>
                               <w:t xml:space="preserve"> Diagrama de flujo 2</w:t>
                             </w:r>
-                            <w:bookmarkEnd w:id="71"/>
+                            <w:bookmarkEnd w:id="85"/>
                           </w:p>
                         </w:txbxContent>
                       </wps:txbx>
@@ -31561,35 +31372,22 @@
                           <w:szCs w:val="24"/>
                         </w:rPr>
                       </w:pPr>
-                      <w:bookmarkStart w:id="87" w:name="_Toc150732475"/>
+                      <w:bookmarkStart w:id="86" w:name="_Toc150732475"/>
                       <w:r>
                         <w:t xml:space="preserve">Ilustración </w:t>
                       </w:r>
-                      <w:r>
-                        <w:fldChar w:fldCharType="begin"/>
-                      </w:r>
-                      <w:r>
-                        <w:instrText xml:space="preserve"> SEQ Ilustración \* ARABIC </w:instrText>
-                      </w:r>
-                      <w:r>
-                        <w:fldChar w:fldCharType="separate"/>
-                      </w:r>
-                      <w:r>
-                        <w:rPr>
-                          <w:noProof/>
-                        </w:rPr>
-                        <w:t>18</w:t>
-                      </w:r>
-                      <w:r>
-                        <w:rPr>
-                          <w:noProof/>
-                        </w:rPr>
-                        <w:fldChar w:fldCharType="end"/>
-                      </w:r>
+                      <w:fldSimple w:instr=" SEQ Ilustración \* ARABIC ">
+                        <w:r>
+                          <w:rPr>
+                            <w:noProof/>
+                          </w:rPr>
+                          <w:t>18</w:t>
+                        </w:r>
+                      </w:fldSimple>
                       <w:r>
                         <w:t xml:space="preserve"> Diagrama de flujo 2</w:t>
                       </w:r>
-                      <w:bookmarkEnd w:id="87"/>
+                      <w:bookmarkEnd w:id="86"/>
                     </w:p>
                   </w:txbxContent>
                 </v:textbox>
@@ -31747,7 +31545,7 @@
                                 <w:szCs w:val="24"/>
                               </w:rPr>
                             </w:pPr>
-                            <w:bookmarkStart w:id="72" w:name="_Toc150732476"/>
+                            <w:bookmarkStart w:id="87" w:name="_Toc150732476"/>
                             <w:r>
                               <w:t xml:space="preserve">Ilustración </w:t>
                             </w:r>
@@ -31768,7 +31566,7 @@
                             <w:r>
                               <w:t>3</w:t>
                             </w:r>
-                            <w:bookmarkEnd w:id="72"/>
+                            <w:bookmarkEnd w:id="87"/>
                           </w:p>
                         </w:txbxContent>
                       </wps:txbx>
@@ -31798,31 +31596,18 @@
                           <w:szCs w:val="24"/>
                         </w:rPr>
                       </w:pPr>
-                      <w:bookmarkStart w:id="89" w:name="_Toc150732476"/>
+                      <w:bookmarkStart w:id="88" w:name="_Toc150732476"/>
                       <w:r>
                         <w:t xml:space="preserve">Ilustración </w:t>
                       </w:r>
-                      <w:r>
-                        <w:fldChar w:fldCharType="begin"/>
-                      </w:r>
-                      <w:r>
-                        <w:instrText xml:space="preserve"> SEQ Ilustración \* ARABIC </w:instrText>
-                      </w:r>
-                      <w:r>
-                        <w:fldChar w:fldCharType="separate"/>
-                      </w:r>
-                      <w:r>
-                        <w:rPr>
-                          <w:noProof/>
-                        </w:rPr>
-                        <w:t>19</w:t>
-                      </w:r>
-                      <w:r>
-                        <w:rPr>
-                          <w:noProof/>
-                        </w:rPr>
-                        <w:fldChar w:fldCharType="end"/>
-                      </w:r>
+                      <w:fldSimple w:instr=" SEQ Ilustración \* ARABIC ">
+                        <w:r>
+                          <w:rPr>
+                            <w:noProof/>
+                          </w:rPr>
+                          <w:t>19</w:t>
+                        </w:r>
+                      </w:fldSimple>
                       <w:r>
                         <w:t xml:space="preserve"> </w:t>
                       </w:r>
@@ -31832,7 +31617,7 @@
                       <w:r>
                         <w:t>3</w:t>
                       </w:r>
-                      <w:bookmarkEnd w:id="89"/>
+                      <w:bookmarkEnd w:id="88"/>
                     </w:p>
                   </w:txbxContent>
                 </v:textbox>
@@ -32007,7 +31792,7 @@
                                 <w:szCs w:val="24"/>
                               </w:rPr>
                             </w:pPr>
-                            <w:bookmarkStart w:id="73" w:name="_Toc150732477"/>
+                            <w:bookmarkStart w:id="89" w:name="_Toc150732477"/>
                             <w:r>
                               <w:t xml:space="preserve">Ilustración </w:t>
                             </w:r>
@@ -32025,7 +31810,7 @@
                             <w:r>
                               <w:t>4</w:t>
                             </w:r>
-                            <w:bookmarkEnd w:id="73"/>
+                            <w:bookmarkEnd w:id="89"/>
                           </w:p>
                         </w:txbxContent>
                       </wps:txbx>
@@ -32055,38 +31840,25 @@
                           <w:szCs w:val="24"/>
                         </w:rPr>
                       </w:pPr>
-                      <w:bookmarkStart w:id="91" w:name="_Toc150732477"/>
+                      <w:bookmarkStart w:id="90" w:name="_Toc150732477"/>
                       <w:r>
                         <w:t xml:space="preserve">Ilustración </w:t>
                       </w:r>
-                      <w:r>
-                        <w:fldChar w:fldCharType="begin"/>
-                      </w:r>
-                      <w:r>
-                        <w:instrText xml:space="preserve"> SEQ Ilustración \* ARABIC </w:instrText>
-                      </w:r>
-                      <w:r>
-                        <w:fldChar w:fldCharType="separate"/>
-                      </w:r>
-                      <w:r>
-                        <w:rPr>
-                          <w:noProof/>
-                        </w:rPr>
-                        <w:t>20</w:t>
-                      </w:r>
-                      <w:r>
-                        <w:rPr>
-                          <w:noProof/>
-                        </w:rPr>
-                        <w:fldChar w:fldCharType="end"/>
-                      </w:r>
+                      <w:fldSimple w:instr=" SEQ Ilustración \* ARABIC ">
+                        <w:r>
+                          <w:rPr>
+                            <w:noProof/>
+                          </w:rPr>
+                          <w:t>20</w:t>
+                        </w:r>
+                      </w:fldSimple>
                       <w:r>
                         <w:t xml:space="preserve"> Diagrama de flujo </w:t>
                       </w:r>
                       <w:r>
                         <w:t>4</w:t>
                       </w:r>
-                      <w:bookmarkEnd w:id="91"/>
+                      <w:bookmarkEnd w:id="90"/>
                     </w:p>
                   </w:txbxContent>
                 </v:textbox>
@@ -32243,7 +32015,7 @@
                                 <w:szCs w:val="24"/>
                               </w:rPr>
                             </w:pPr>
-                            <w:bookmarkStart w:id="74" w:name="_Toc150732478"/>
+                            <w:bookmarkStart w:id="91" w:name="_Toc150732478"/>
                             <w:r>
                               <w:t xml:space="preserve">Ilustración </w:t>
                             </w:r>
@@ -32261,7 +32033,7 @@
                             <w:r>
                               <w:t>5</w:t>
                             </w:r>
-                            <w:bookmarkEnd w:id="74"/>
+                            <w:bookmarkEnd w:id="91"/>
                           </w:p>
                         </w:txbxContent>
                       </wps:txbx>
@@ -32291,38 +32063,25 @@
                           <w:szCs w:val="24"/>
                         </w:rPr>
                       </w:pPr>
-                      <w:bookmarkStart w:id="93" w:name="_Toc150732478"/>
+                      <w:bookmarkStart w:id="92" w:name="_Toc150732478"/>
                       <w:r>
                         <w:t xml:space="preserve">Ilustración </w:t>
                       </w:r>
-                      <w:r>
-                        <w:fldChar w:fldCharType="begin"/>
-                      </w:r>
-                      <w:r>
-                        <w:instrText xml:space="preserve"> SEQ Ilustración \* ARABIC </w:instrText>
-                      </w:r>
-                      <w:r>
-                        <w:fldChar w:fldCharType="separate"/>
-                      </w:r>
-                      <w:r>
-                        <w:rPr>
-                          <w:noProof/>
-                        </w:rPr>
-                        <w:t>21</w:t>
-                      </w:r>
-                      <w:r>
-                        <w:rPr>
-                          <w:noProof/>
-                        </w:rPr>
-                        <w:fldChar w:fldCharType="end"/>
-                      </w:r>
+                      <w:fldSimple w:instr=" SEQ Ilustración \* ARABIC ">
+                        <w:r>
+                          <w:rPr>
+                            <w:noProof/>
+                          </w:rPr>
+                          <w:t>21</w:t>
+                        </w:r>
+                      </w:fldSimple>
                       <w:r>
                         <w:t xml:space="preserve"> Diagrama de flujo </w:t>
                       </w:r>
                       <w:r>
                         <w:t>5</w:t>
                       </w:r>
-                      <w:bookmarkEnd w:id="93"/>
+                      <w:bookmarkEnd w:id="92"/>
                     </w:p>
                   </w:txbxContent>
                 </v:textbox>
@@ -32496,7 +32255,7 @@
                                 <w:szCs w:val="24"/>
                               </w:rPr>
                             </w:pPr>
-                            <w:bookmarkStart w:id="75" w:name="_Toc150732479"/>
+                            <w:bookmarkStart w:id="93" w:name="_Toc150732479"/>
                             <w:r>
                               <w:t xml:space="preserve">Ilustración </w:t>
                             </w:r>
@@ -32514,7 +32273,7 @@
                             <w:r>
                               <w:t>6</w:t>
                             </w:r>
-                            <w:bookmarkEnd w:id="75"/>
+                            <w:bookmarkEnd w:id="93"/>
                           </w:p>
                         </w:txbxContent>
                       </wps:txbx>
@@ -32544,38 +32303,25 @@
                           <w:szCs w:val="24"/>
                         </w:rPr>
                       </w:pPr>
-                      <w:bookmarkStart w:id="95" w:name="_Toc150732479"/>
+                      <w:bookmarkStart w:id="94" w:name="_Toc150732479"/>
                       <w:r>
                         <w:t xml:space="preserve">Ilustración </w:t>
                       </w:r>
-                      <w:r>
-                        <w:fldChar w:fldCharType="begin"/>
-                      </w:r>
-                      <w:r>
-                        <w:instrText xml:space="preserve"> SEQ Ilustración \* ARABIC </w:instrText>
-                      </w:r>
-                      <w:r>
-                        <w:fldChar w:fldCharType="separate"/>
-                      </w:r>
-                      <w:r>
-                        <w:rPr>
-                          <w:noProof/>
-                        </w:rPr>
-                        <w:t>22</w:t>
-                      </w:r>
-                      <w:r>
-                        <w:rPr>
-                          <w:noProof/>
-                        </w:rPr>
-                        <w:fldChar w:fldCharType="end"/>
-                      </w:r>
+                      <w:fldSimple w:instr=" SEQ Ilustración \* ARABIC ">
+                        <w:r>
+                          <w:rPr>
+                            <w:noProof/>
+                          </w:rPr>
+                          <w:t>22</w:t>
+                        </w:r>
+                      </w:fldSimple>
                       <w:r>
                         <w:t xml:space="preserve"> Diagrama de flujo </w:t>
                       </w:r>
                       <w:r>
                         <w:t>6</w:t>
                       </w:r>
-                      <w:bookmarkEnd w:id="95"/>
+                      <w:bookmarkEnd w:id="94"/>
                     </w:p>
                   </w:txbxContent>
                 </v:textbox>
@@ -32810,7 +32556,7 @@
                                 <w:szCs w:val="24"/>
                               </w:rPr>
                             </w:pPr>
-                            <w:bookmarkStart w:id="76" w:name="_Toc150732480"/>
+                            <w:bookmarkStart w:id="95" w:name="_Toc150732480"/>
                             <w:r>
                               <w:t xml:space="preserve">Ilustración </w:t>
                             </w:r>
@@ -32828,7 +32574,7 @@
                             <w:r>
                               <w:t>7</w:t>
                             </w:r>
-                            <w:bookmarkEnd w:id="76"/>
+                            <w:bookmarkEnd w:id="95"/>
                           </w:p>
                         </w:txbxContent>
                       </wps:txbx>
@@ -32858,38 +32604,25 @@
                           <w:szCs w:val="24"/>
                         </w:rPr>
                       </w:pPr>
-                      <w:bookmarkStart w:id="97" w:name="_Toc150732480"/>
+                      <w:bookmarkStart w:id="96" w:name="_Toc150732480"/>
                       <w:r>
                         <w:t xml:space="preserve">Ilustración </w:t>
                       </w:r>
-                      <w:r>
-                        <w:fldChar w:fldCharType="begin"/>
-                      </w:r>
-                      <w:r>
-                        <w:instrText xml:space="preserve"> SEQ Ilustración \* ARABIC </w:instrText>
-                      </w:r>
-                      <w:r>
-                        <w:fldChar w:fldCharType="separate"/>
-                      </w:r>
-                      <w:r>
-                        <w:rPr>
-                          <w:noProof/>
-                        </w:rPr>
-                        <w:t>23</w:t>
-                      </w:r>
-                      <w:r>
-                        <w:rPr>
-                          <w:noProof/>
-                        </w:rPr>
-                        <w:fldChar w:fldCharType="end"/>
-                      </w:r>
+                      <w:fldSimple w:instr=" SEQ Ilustración \* ARABIC ">
+                        <w:r>
+                          <w:rPr>
+                            <w:noProof/>
+                          </w:rPr>
+                          <w:t>23</w:t>
+                        </w:r>
+                      </w:fldSimple>
                       <w:r>
                         <w:t xml:space="preserve"> Diagrama de flujo </w:t>
                       </w:r>
                       <w:r>
                         <w:t>7</w:t>
                       </w:r>
-                      <w:bookmarkEnd w:id="97"/>
+                      <w:bookmarkEnd w:id="96"/>
                     </w:p>
                   </w:txbxContent>
                 </v:textbox>
@@ -33065,7 +32798,7 @@
                                 <w:szCs w:val="24"/>
                               </w:rPr>
                             </w:pPr>
-                            <w:bookmarkStart w:id="77" w:name="_Toc150732481"/>
+                            <w:bookmarkStart w:id="97" w:name="_Toc150732481"/>
                             <w:r>
                               <w:t xml:space="preserve">Ilustración </w:t>
                             </w:r>
@@ -33083,7 +32816,7 @@
                             <w:r>
                               <w:t>8</w:t>
                             </w:r>
-                            <w:bookmarkEnd w:id="77"/>
+                            <w:bookmarkEnd w:id="97"/>
                           </w:p>
                         </w:txbxContent>
                       </wps:txbx>
@@ -33113,38 +32846,25 @@
                           <w:szCs w:val="24"/>
                         </w:rPr>
                       </w:pPr>
-                      <w:bookmarkStart w:id="99" w:name="_Toc150732481"/>
+                      <w:bookmarkStart w:id="98" w:name="_Toc150732481"/>
                       <w:r>
                         <w:t xml:space="preserve">Ilustración </w:t>
                       </w:r>
-                      <w:r>
-                        <w:fldChar w:fldCharType="begin"/>
-                      </w:r>
-                      <w:r>
-                        <w:instrText xml:space="preserve"> SEQ Ilustración \* ARABIC </w:instrText>
-                      </w:r>
-                      <w:r>
-                        <w:fldChar w:fldCharType="separate"/>
-                      </w:r>
-                      <w:r>
-                        <w:rPr>
-                          <w:noProof/>
-                        </w:rPr>
-                        <w:t>24</w:t>
-                      </w:r>
-                      <w:r>
-                        <w:rPr>
-                          <w:noProof/>
-                        </w:rPr>
-                        <w:fldChar w:fldCharType="end"/>
-                      </w:r>
+                      <w:fldSimple w:instr=" SEQ Ilustración \* ARABIC ">
+                        <w:r>
+                          <w:rPr>
+                            <w:noProof/>
+                          </w:rPr>
+                          <w:t>24</w:t>
+                        </w:r>
+                      </w:fldSimple>
                       <w:r>
                         <w:t xml:space="preserve"> Diagrama de flujo </w:t>
                       </w:r>
                       <w:r>
                         <w:t>8</w:t>
                       </w:r>
-                      <w:bookmarkEnd w:id="99"/>
+                      <w:bookmarkEnd w:id="98"/>
                     </w:p>
                   </w:txbxContent>
                 </v:textbox>
@@ -33309,7 +33029,7 @@
                                 <w:szCs w:val="24"/>
                               </w:rPr>
                             </w:pPr>
-                            <w:bookmarkStart w:id="78" w:name="_Toc150732482"/>
+                            <w:bookmarkStart w:id="99" w:name="_Toc150732482"/>
                             <w:r>
                               <w:t xml:space="preserve">Ilustración </w:t>
                             </w:r>
@@ -33327,7 +33047,7 @@
                             <w:r>
                               <w:t>9</w:t>
                             </w:r>
-                            <w:bookmarkEnd w:id="78"/>
+                            <w:bookmarkEnd w:id="99"/>
                           </w:p>
                         </w:txbxContent>
                       </wps:txbx>
@@ -33357,38 +33077,25 @@
                           <w:szCs w:val="24"/>
                         </w:rPr>
                       </w:pPr>
-                      <w:bookmarkStart w:id="101" w:name="_Toc150732482"/>
+                      <w:bookmarkStart w:id="100" w:name="_Toc150732482"/>
                       <w:r>
                         <w:t xml:space="preserve">Ilustración </w:t>
                       </w:r>
-                      <w:r>
-                        <w:fldChar w:fldCharType="begin"/>
-                      </w:r>
-                      <w:r>
-                        <w:instrText xml:space="preserve"> SEQ Ilustración \* ARABIC </w:instrText>
-                      </w:r>
-                      <w:r>
-                        <w:fldChar w:fldCharType="separate"/>
-                      </w:r>
-                      <w:r>
-                        <w:rPr>
-                          <w:noProof/>
-                        </w:rPr>
-                        <w:t>25</w:t>
-                      </w:r>
-                      <w:r>
-                        <w:rPr>
-                          <w:noProof/>
-                        </w:rPr>
-                        <w:fldChar w:fldCharType="end"/>
-                      </w:r>
+                      <w:fldSimple w:instr=" SEQ Ilustración \* ARABIC ">
+                        <w:r>
+                          <w:rPr>
+                            <w:noProof/>
+                          </w:rPr>
+                          <w:t>25</w:t>
+                        </w:r>
+                      </w:fldSimple>
                       <w:r>
                         <w:t xml:space="preserve"> Diagrama de flujo </w:t>
                       </w:r>
                       <w:r>
                         <w:t>9</w:t>
                       </w:r>
-                      <w:bookmarkEnd w:id="101"/>
+                      <w:bookmarkEnd w:id="100"/>
                     </w:p>
                   </w:txbxContent>
                 </v:textbox>
@@ -33497,7 +33204,7 @@
                                 <w:szCs w:val="24"/>
                               </w:rPr>
                             </w:pPr>
-                            <w:bookmarkStart w:id="79" w:name="_Toc150732483"/>
+                            <w:bookmarkStart w:id="101" w:name="_Toc150732483"/>
                             <w:r>
                               <w:t xml:space="preserve">Ilustración </w:t>
                             </w:r>
@@ -33515,7 +33222,7 @@
                             <w:r>
                               <w:t>10</w:t>
                             </w:r>
-                            <w:bookmarkEnd w:id="79"/>
+                            <w:bookmarkEnd w:id="101"/>
                           </w:p>
                         </w:txbxContent>
                       </wps:txbx>
@@ -33545,38 +33252,25 @@
                           <w:szCs w:val="24"/>
                         </w:rPr>
                       </w:pPr>
-                      <w:bookmarkStart w:id="103" w:name="_Toc150732483"/>
+                      <w:bookmarkStart w:id="102" w:name="_Toc150732483"/>
                       <w:r>
                         <w:t xml:space="preserve">Ilustración </w:t>
                       </w:r>
-                      <w:r>
-                        <w:fldChar w:fldCharType="begin"/>
-                      </w:r>
-                      <w:r>
-                        <w:instrText xml:space="preserve"> SEQ Ilustración \* ARABIC </w:instrText>
-                      </w:r>
-                      <w:r>
-                        <w:fldChar w:fldCharType="separate"/>
-                      </w:r>
-                      <w:r>
-                        <w:rPr>
-                          <w:noProof/>
-                        </w:rPr>
-                        <w:t>26</w:t>
-                      </w:r>
-                      <w:r>
-                        <w:rPr>
-                          <w:noProof/>
-                        </w:rPr>
-                        <w:fldChar w:fldCharType="end"/>
-                      </w:r>
+                      <w:fldSimple w:instr=" SEQ Ilustración \* ARABIC ">
+                        <w:r>
+                          <w:rPr>
+                            <w:noProof/>
+                          </w:rPr>
+                          <w:t>26</w:t>
+                        </w:r>
+                      </w:fldSimple>
                       <w:r>
                         <w:t xml:space="preserve"> Diagrama de flujo </w:t>
                       </w:r>
                       <w:r>
                         <w:t>10</w:t>
                       </w:r>
-                      <w:bookmarkEnd w:id="103"/>
+                      <w:bookmarkEnd w:id="102"/>
                     </w:p>
                   </w:txbxContent>
                 </v:textbox>
@@ -33802,7 +33496,7 @@
                                 <w:szCs w:val="24"/>
                               </w:rPr>
                             </w:pPr>
-                            <w:bookmarkStart w:id="80" w:name="_Toc150732484"/>
+                            <w:bookmarkStart w:id="103" w:name="_Toc150732484"/>
                             <w:r>
                               <w:t xml:space="preserve">Ilustración </w:t>
                             </w:r>
@@ -33820,7 +33514,7 @@
                             <w:r>
                               <w:t>11</w:t>
                             </w:r>
-                            <w:bookmarkEnd w:id="80"/>
+                            <w:bookmarkEnd w:id="103"/>
                           </w:p>
                         </w:txbxContent>
                       </wps:txbx>
@@ -33850,38 +33544,25 @@
                           <w:szCs w:val="24"/>
                         </w:rPr>
                       </w:pPr>
-                      <w:bookmarkStart w:id="105" w:name="_Toc150732484"/>
+                      <w:bookmarkStart w:id="104" w:name="_Toc150732484"/>
                       <w:r>
                         <w:t xml:space="preserve">Ilustración </w:t>
                       </w:r>
-                      <w:r>
-                        <w:fldChar w:fldCharType="begin"/>
-                      </w:r>
-                      <w:r>
-                        <w:instrText xml:space="preserve"> SEQ Ilustración \* ARABIC </w:instrText>
-                      </w:r>
-                      <w:r>
-                        <w:fldChar w:fldCharType="separate"/>
-                      </w:r>
-                      <w:r>
-                        <w:rPr>
-                          <w:noProof/>
-                        </w:rPr>
-                        <w:t>27</w:t>
-                      </w:r>
-                      <w:r>
-                        <w:rPr>
-                          <w:noProof/>
-                        </w:rPr>
-                        <w:fldChar w:fldCharType="end"/>
-                      </w:r>
+                      <w:fldSimple w:instr=" SEQ Ilustración \* ARABIC ">
+                        <w:r>
+                          <w:rPr>
+                            <w:noProof/>
+                          </w:rPr>
+                          <w:t>27</w:t>
+                        </w:r>
+                      </w:fldSimple>
                       <w:r>
                         <w:t xml:space="preserve"> Diagrama de flujo </w:t>
                       </w:r>
                       <w:r>
                         <w:t>11</w:t>
                       </w:r>
-                      <w:bookmarkEnd w:id="105"/>
+                      <w:bookmarkEnd w:id="104"/>
                     </w:p>
                   </w:txbxContent>
                 </v:textbox>
@@ -33990,7 +33671,7 @@
                                 <w:szCs w:val="24"/>
                               </w:rPr>
                             </w:pPr>
-                            <w:bookmarkStart w:id="81" w:name="_Toc150732485"/>
+                            <w:bookmarkStart w:id="105" w:name="_Toc150732485"/>
                             <w:r>
                               <w:t xml:space="preserve">Ilustración </w:t>
                             </w:r>
@@ -34008,7 +33689,7 @@
                             <w:r>
                               <w:t>12</w:t>
                             </w:r>
-                            <w:bookmarkEnd w:id="81"/>
+                            <w:bookmarkEnd w:id="105"/>
                           </w:p>
                         </w:txbxContent>
                       </wps:txbx>
@@ -34038,38 +33719,25 @@
                           <w:szCs w:val="24"/>
                         </w:rPr>
                       </w:pPr>
-                      <w:bookmarkStart w:id="107" w:name="_Toc150732485"/>
+                      <w:bookmarkStart w:id="106" w:name="_Toc150732485"/>
                       <w:r>
                         <w:t xml:space="preserve">Ilustración </w:t>
                       </w:r>
-                      <w:r>
-                        <w:fldChar w:fldCharType="begin"/>
-                      </w:r>
-                      <w:r>
-                        <w:instrText xml:space="preserve"> SEQ Ilustración \* ARABIC </w:instrText>
-                      </w:r>
-                      <w:r>
-                        <w:fldChar w:fldCharType="separate"/>
-                      </w:r>
-                      <w:r>
-                        <w:rPr>
-                          <w:noProof/>
-                        </w:rPr>
-                        <w:t>28</w:t>
-                      </w:r>
-                      <w:r>
-                        <w:rPr>
-                          <w:noProof/>
-                        </w:rPr>
-                        <w:fldChar w:fldCharType="end"/>
-                      </w:r>
+                      <w:fldSimple w:instr=" SEQ Ilustración \* ARABIC ">
+                        <w:r>
+                          <w:rPr>
+                            <w:noProof/>
+                          </w:rPr>
+                          <w:t>28</w:t>
+                        </w:r>
+                      </w:fldSimple>
                       <w:r>
                         <w:t xml:space="preserve"> Diagrama de flujo </w:t>
                       </w:r>
                       <w:r>
                         <w:t>12</w:t>
                       </w:r>
-                      <w:bookmarkEnd w:id="107"/>
+                      <w:bookmarkEnd w:id="106"/>
                     </w:p>
                   </w:txbxContent>
                 </v:textbox>
@@ -34234,7 +33902,7 @@
                                 <w:szCs w:val="24"/>
                               </w:rPr>
                             </w:pPr>
-                            <w:bookmarkStart w:id="82" w:name="_Toc150732486"/>
+                            <w:bookmarkStart w:id="107" w:name="_Toc150732486"/>
                             <w:r>
                               <w:t xml:space="preserve">Ilustración </w:t>
                             </w:r>
@@ -34252,7 +33920,7 @@
                             <w:r>
                               <w:t>13</w:t>
                             </w:r>
-                            <w:bookmarkEnd w:id="82"/>
+                            <w:bookmarkEnd w:id="107"/>
                           </w:p>
                         </w:txbxContent>
                       </wps:txbx>
@@ -34282,38 +33950,25 @@
                           <w:szCs w:val="24"/>
                         </w:rPr>
                       </w:pPr>
-                      <w:bookmarkStart w:id="109" w:name="_Toc150732486"/>
+                      <w:bookmarkStart w:id="108" w:name="_Toc150732486"/>
                       <w:r>
                         <w:t xml:space="preserve">Ilustración </w:t>
                       </w:r>
-                      <w:r>
-                        <w:fldChar w:fldCharType="begin"/>
-                      </w:r>
-                      <w:r>
-                        <w:instrText xml:space="preserve"> SEQ Ilustración \* ARABIC </w:instrText>
-                      </w:r>
-                      <w:r>
-                        <w:fldChar w:fldCharType="separate"/>
-                      </w:r>
-                      <w:r>
-                        <w:rPr>
-                          <w:noProof/>
-                        </w:rPr>
-                        <w:t>29</w:t>
-                      </w:r>
-                      <w:r>
-                        <w:rPr>
-                          <w:noProof/>
-                        </w:rPr>
-                        <w:fldChar w:fldCharType="end"/>
-                      </w:r>
+                      <w:fldSimple w:instr=" SEQ Ilustración \* ARABIC ">
+                        <w:r>
+                          <w:rPr>
+                            <w:noProof/>
+                          </w:rPr>
+                          <w:t>29</w:t>
+                        </w:r>
+                      </w:fldSimple>
                       <w:r>
                         <w:t xml:space="preserve"> Diagrama de flujo </w:t>
                       </w:r>
                       <w:r>
                         <w:t>13</w:t>
                       </w:r>
-                      <w:bookmarkEnd w:id="109"/>
+                      <w:bookmarkEnd w:id="108"/>
                     </w:p>
                   </w:txbxContent>
                 </v:textbox>
@@ -34506,7 +34161,7 @@
                                 <w:lang w:val="es-ES_tradnl"/>
                               </w:rPr>
                             </w:pPr>
-                            <w:bookmarkStart w:id="83" w:name="_Toc150732487"/>
+                            <w:bookmarkStart w:id="109" w:name="_Toc150732487"/>
                             <w:r>
                               <w:t xml:space="preserve">Ilustración </w:t>
                             </w:r>
@@ -34521,7 +34176,7 @@
                             <w:r>
                               <w:t xml:space="preserve"> Interfaz inicio de sesión</w:t>
                             </w:r>
-                            <w:bookmarkEnd w:id="83"/>
+                            <w:bookmarkEnd w:id="109"/>
                           </w:p>
                         </w:txbxContent>
                       </wps:txbx>
@@ -34553,35 +34208,22 @@
                           <w:lang w:val="es-ES_tradnl"/>
                         </w:rPr>
                       </w:pPr>
-                      <w:bookmarkStart w:id="111" w:name="_Toc150732487"/>
+                      <w:bookmarkStart w:id="110" w:name="_Toc150732487"/>
                       <w:r>
                         <w:t xml:space="preserve">Ilustración </w:t>
                       </w:r>
-                      <w:r>
-                        <w:fldChar w:fldCharType="begin"/>
-                      </w:r>
-                      <w:r>
-                        <w:instrText xml:space="preserve"> SEQ Ilustración \* ARABIC </w:instrText>
-                      </w:r>
-                      <w:r>
-                        <w:fldChar w:fldCharType="separate"/>
-                      </w:r>
-                      <w:r>
-                        <w:rPr>
-                          <w:noProof/>
-                        </w:rPr>
-                        <w:t>30</w:t>
-                      </w:r>
-                      <w:r>
-                        <w:rPr>
-                          <w:noProof/>
-                        </w:rPr>
-                        <w:fldChar w:fldCharType="end"/>
-                      </w:r>
+                      <w:fldSimple w:instr=" SEQ Ilustración \* ARABIC ">
+                        <w:r>
+                          <w:rPr>
+                            <w:noProof/>
+                          </w:rPr>
+                          <w:t>30</w:t>
+                        </w:r>
+                      </w:fldSimple>
                       <w:r>
                         <w:t xml:space="preserve"> Interfaz inicio de sesión</w:t>
                       </w:r>
-                      <w:bookmarkEnd w:id="111"/>
+                      <w:bookmarkEnd w:id="110"/>
                     </w:p>
                   </w:txbxContent>
                 </v:textbox>
@@ -34735,7 +34377,7 @@
           <w:lang w:val="es-ES_tradnl"/>
         </w:rPr>
       </w:pPr>
-      <w:bookmarkStart w:id="84" w:name="_Toc150732488"/>
+      <w:bookmarkStart w:id="111" w:name="_Toc150732488"/>
       <w:r>
         <w:t xml:space="preserve">Ilustración </w:t>
       </w:r>
@@ -34750,7 +34392,7 @@
       <w:r>
         <w:t xml:space="preserve"> Interfaz principal|</w:t>
       </w:r>
-      <w:bookmarkEnd w:id="84"/>
+      <w:bookmarkEnd w:id="111"/>
     </w:p>
     <w:p>
       <w:pPr>
@@ -34839,7 +34481,7 @@
           <w:lang w:val="es-ES_tradnl"/>
         </w:rPr>
       </w:pPr>
-      <w:bookmarkStart w:id="85" w:name="_Toc150732489"/>
+      <w:bookmarkStart w:id="112" w:name="_Toc150732489"/>
       <w:r>
         <w:t xml:space="preserve">Ilustración </w:t>
       </w:r>
@@ -34854,7 +34496,7 @@
       <w:r>
         <w:t xml:space="preserve"> Interfaz del módulo préstamos</w:t>
       </w:r>
-      <w:bookmarkEnd w:id="85"/>
+      <w:bookmarkEnd w:id="112"/>
     </w:p>
     <w:p>
       <w:pPr>
@@ -34924,7 +34566,7 @@
         <w:pStyle w:val="Descripcin"/>
         <w:jc w:val="both"/>
       </w:pPr>
-      <w:bookmarkStart w:id="86" w:name="_Toc150732490"/>
+      <w:bookmarkStart w:id="113" w:name="_Toc150732490"/>
       <w:r>
         <w:t xml:space="preserve">Ilustración </w:t>
       </w:r>
@@ -34945,7 +34587,7 @@
         </w:rPr>
         <w:t xml:space="preserve"> libros</w:t>
       </w:r>
-      <w:bookmarkEnd w:id="86"/>
+      <w:bookmarkEnd w:id="113"/>
     </w:p>
     <w:p>
       <w:pPr>
@@ -35059,7 +34701,7 @@
         <w:pStyle w:val="Descripcin"/>
         <w:jc w:val="both"/>
       </w:pPr>
-      <w:bookmarkStart w:id="87" w:name="_Toc150732491"/>
+      <w:bookmarkStart w:id="114" w:name="_Toc150732491"/>
       <w:r>
         <w:t xml:space="preserve">Ilustración </w:t>
       </w:r>
@@ -35074,7 +34716,7 @@
       <w:r>
         <w:t xml:space="preserve"> Diseño modular</w:t>
       </w:r>
-      <w:bookmarkEnd w:id="87"/>
+      <w:bookmarkEnd w:id="114"/>
     </w:p>
     <w:p>
       <w:pPr>
@@ -35214,7 +34856,7 @@
                                 <w:szCs w:val="24"/>
                               </w:rPr>
                             </w:pPr>
-                            <w:bookmarkStart w:id="88" w:name="_Toc150732492"/>
+                            <w:bookmarkStart w:id="115" w:name="_Toc150732492"/>
                             <w:r>
                               <w:t xml:space="preserve">Ilustración </w:t>
                             </w:r>
@@ -35229,7 +34871,7 @@
                             <w:r>
                               <w:t xml:space="preserve"> Diagrama de casos de uso</w:t>
                             </w:r>
-                            <w:bookmarkEnd w:id="88"/>
+                            <w:bookmarkEnd w:id="115"/>
                           </w:p>
                         </w:txbxContent>
                       </wps:txbx>
@@ -35259,35 +34901,22 @@
                           <w:szCs w:val="24"/>
                         </w:rPr>
                       </w:pPr>
-                      <w:bookmarkStart w:id="117" w:name="_Toc150732492"/>
+                      <w:bookmarkStart w:id="116" w:name="_Toc150732492"/>
                       <w:r>
                         <w:t xml:space="preserve">Ilustración </w:t>
                       </w:r>
-                      <w:r>
-                        <w:fldChar w:fldCharType="begin"/>
-                      </w:r>
-                      <w:r>
-                        <w:instrText xml:space="preserve"> SEQ Ilustración \* ARABIC </w:instrText>
-                      </w:r>
-                      <w:r>
-                        <w:fldChar w:fldCharType="separate"/>
-                      </w:r>
-                      <w:r>
-                        <w:rPr>
-                          <w:noProof/>
-                        </w:rPr>
-                        <w:t>35</w:t>
-                      </w:r>
-                      <w:r>
-                        <w:rPr>
-                          <w:noProof/>
-                        </w:rPr>
-                        <w:fldChar w:fldCharType="end"/>
-                      </w:r>
+                      <w:fldSimple w:instr=" SEQ Ilustración \* ARABIC ">
+                        <w:r>
+                          <w:rPr>
+                            <w:noProof/>
+                          </w:rPr>
+                          <w:t>35</w:t>
+                        </w:r>
+                      </w:fldSimple>
                       <w:r>
                         <w:t xml:space="preserve"> Diagrama de casos de uso</w:t>
                       </w:r>
-                      <w:bookmarkEnd w:id="117"/>
+                      <w:bookmarkEnd w:id="116"/>
                     </w:p>
                   </w:txbxContent>
                 </v:textbox>
@@ -35409,7 +35038,7 @@
                                 <w:szCs w:val="24"/>
                               </w:rPr>
                             </w:pPr>
-                            <w:bookmarkStart w:id="89" w:name="_Toc150732493"/>
+                            <w:bookmarkStart w:id="117" w:name="_Toc150732493"/>
                             <w:r>
                               <w:t xml:space="preserve">Ilustración </w:t>
                             </w:r>
@@ -35424,7 +35053,7 @@
                             <w:r>
                               <w:t xml:space="preserve"> Diagrama de secuencia</w:t>
                             </w:r>
-                            <w:bookmarkEnd w:id="89"/>
+                            <w:bookmarkEnd w:id="117"/>
                           </w:p>
                         </w:txbxContent>
                       </wps:txbx>
@@ -35454,35 +35083,22 @@
                           <w:szCs w:val="24"/>
                         </w:rPr>
                       </w:pPr>
-                      <w:bookmarkStart w:id="119" w:name="_Toc150732493"/>
+                      <w:bookmarkStart w:id="118" w:name="_Toc150732493"/>
                       <w:r>
                         <w:t xml:space="preserve">Ilustración </w:t>
                       </w:r>
-                      <w:r>
-                        <w:fldChar w:fldCharType="begin"/>
-                      </w:r>
-                      <w:r>
-                        <w:instrText xml:space="preserve"> SEQ Ilustración \* ARABIC </w:instrText>
-                      </w:r>
-                      <w:r>
-                        <w:fldChar w:fldCharType="separate"/>
-                      </w:r>
-                      <w:r>
-                        <w:rPr>
-                          <w:noProof/>
-                        </w:rPr>
-                        <w:t>36</w:t>
-                      </w:r>
-                      <w:r>
-                        <w:rPr>
-                          <w:noProof/>
-                        </w:rPr>
-                        <w:fldChar w:fldCharType="end"/>
-                      </w:r>
+                      <w:fldSimple w:instr=" SEQ Ilustración \* ARABIC ">
+                        <w:r>
+                          <w:rPr>
+                            <w:noProof/>
+                          </w:rPr>
+                          <w:t>36</w:t>
+                        </w:r>
+                      </w:fldSimple>
                       <w:r>
                         <w:t xml:space="preserve"> Diagrama de secuencia</w:t>
                       </w:r>
-                      <w:bookmarkEnd w:id="119"/>
+                      <w:bookmarkEnd w:id="118"/>
                     </w:p>
                   </w:txbxContent>
                 </v:textbox>

</xml_diff>

<commit_message>
Se eliminó texto de relleno -> 19/11/2023 14:32:06
</commit_message>
<xml_diff>
--- a/INFORME FINAL RP-23.docx
+++ b/INFORME FINAL RP-23.docx
@@ -10648,999 +10648,6 @@
         <w:spacing w:line="360" w:lineRule="auto"/>
         <w:jc w:val="both"/>
         <w:rPr>
-          <w:rFonts w:ascii="Arial" w:hAnsi="Arial" w:cs="Arial"/>
-          <w:color w:val="0D0D0D" w:themeColor="text1" w:themeTint="F2"/>
-          <w:sz w:val="24"/>
-          <w:lang w:val="es-MX"/>
-        </w:rPr>
-      </w:pPr>
-      <w:r>
-        <w:rPr>
-          <w:rFonts w:ascii="Arial" w:hAnsi="Arial" w:cs="Arial"/>
-          <w:color w:val="0D0D0D" w:themeColor="text1" w:themeTint="F2"/>
-          <w:sz w:val="24"/>
-          <w:lang w:val="es-MX"/>
-        </w:rPr>
-        <w:t>Bases de datos relacionales</w:t>
-      </w:r>
-    </w:p>
-    <w:p>
-      <w:pPr>
-        <w:spacing w:line="360" w:lineRule="auto"/>
-        <w:jc w:val="both"/>
-        <w:rPr>
-          <w:rFonts w:ascii="Arial" w:hAnsi="Arial" w:cs="Arial"/>
-          <w:color w:val="0D0D0D" w:themeColor="text1" w:themeTint="F2"/>
-          <w:sz w:val="24"/>
-          <w:lang w:val="es-MX"/>
-        </w:rPr>
-      </w:pPr>
-      <w:r>
-        <w:rPr>
-          <w:rFonts w:ascii="Arial" w:hAnsi="Arial" w:cs="Arial"/>
-          <w:color w:val="0D0D0D" w:themeColor="text1" w:themeTint="F2"/>
-          <w:sz w:val="24"/>
-          <w:lang w:val="es-MX"/>
-        </w:rPr>
-        <w:t>Las bases de datos relacionales se basan en el modelo relacional y usan un conjunto de tablas para representar tanto los datos como las relaciones entre ellos. También incluyen un LMD y un LDD. La mayor parte de los sistemas de base de datos relacionales comerciales emplean el lenguaje SQL. (ABRAHAM SILBERSCHATZ, 2006)</w:t>
-      </w:r>
-    </w:p>
-    <w:p>
-      <w:pPr>
-        <w:spacing w:line="360" w:lineRule="auto"/>
-        <w:jc w:val="both"/>
-        <w:rPr>
-          <w:rFonts w:ascii="Arial" w:hAnsi="Arial" w:cs="Arial"/>
-          <w:color w:val="0D0D0D" w:themeColor="text1" w:themeTint="F2"/>
-          <w:sz w:val="24"/>
-          <w:lang w:val="es-MX"/>
-        </w:rPr>
-      </w:pPr>
-    </w:p>
-    <w:p>
-      <w:pPr>
-        <w:spacing w:line="360" w:lineRule="auto"/>
-        <w:jc w:val="both"/>
-        <w:rPr>
-          <w:rFonts w:ascii="Arial" w:hAnsi="Arial" w:cs="Arial"/>
-          <w:color w:val="0D0D0D" w:themeColor="text1" w:themeTint="F2"/>
-          <w:sz w:val="24"/>
-          <w:lang w:val="es-MX"/>
-        </w:rPr>
-      </w:pPr>
-      <w:r>
-        <w:rPr>
-          <w:rFonts w:ascii="Arial" w:hAnsi="Arial" w:cs="Arial"/>
-          <w:color w:val="0D0D0D" w:themeColor="text1" w:themeTint="F2"/>
-          <w:sz w:val="24"/>
-          <w:lang w:val="es-MX"/>
-        </w:rPr>
-        <w:t>Base de datos</w:t>
-      </w:r>
-    </w:p>
-    <w:p>
-      <w:pPr>
-        <w:spacing w:line="360" w:lineRule="auto"/>
-        <w:jc w:val="both"/>
-        <w:rPr>
-          <w:rFonts w:ascii="Arial" w:hAnsi="Arial" w:cs="Arial"/>
-          <w:color w:val="0D0D0D" w:themeColor="text1" w:themeTint="F2"/>
-          <w:sz w:val="24"/>
-          <w:lang w:val="es-MX"/>
-        </w:rPr>
-      </w:pPr>
-      <w:r>
-        <w:rPr>
-          <w:rFonts w:ascii="Arial" w:hAnsi="Arial" w:cs="Arial"/>
-          <w:color w:val="0D0D0D" w:themeColor="text1" w:themeTint="F2"/>
-          <w:sz w:val="24"/>
-          <w:lang w:val="es-MX"/>
-        </w:rPr>
-        <w:t>Una base de datos es un conjunto de datos estructurados y definidos a través de un proceso especifico, que busca evitar la redundancia y que se almacenara en algún medio de almacenamiento masivo, como un disco.</w:t>
-      </w:r>
-    </w:p>
-    <w:p>
-      <w:pPr>
-        <w:spacing w:line="360" w:lineRule="auto"/>
-        <w:jc w:val="both"/>
-        <w:rPr>
-          <w:rFonts w:ascii="Arial" w:hAnsi="Arial" w:cs="Arial"/>
-          <w:color w:val="0D0D0D" w:themeColor="text1" w:themeTint="F2"/>
-          <w:sz w:val="24"/>
-          <w:lang w:val="es-MX"/>
-        </w:rPr>
-      </w:pPr>
-      <w:r>
-        <w:rPr>
-          <w:rFonts w:ascii="Arial" w:hAnsi="Arial" w:cs="Arial"/>
-          <w:color w:val="0D0D0D" w:themeColor="text1" w:themeTint="F2"/>
-          <w:sz w:val="24"/>
-          <w:lang w:val="es-MX"/>
-        </w:rPr>
-        <w:t>“Colección de datos interrelacionados almacenados en conjunto sin redundancias perjudiciales o innecesarias; su finalidad es servir a una aplicación o más, de la mejor manera posible; los datos se almacenan de modo que resulten independientes de los programas que los usan; se emplean métodos bien determinados para incluir nuevos datos y para modificar o extraer los datos almacenados”. (Puertas, 2014)</w:t>
-      </w:r>
-    </w:p>
-    <w:p>
-      <w:pPr>
-        <w:spacing w:line="360" w:lineRule="auto"/>
-        <w:jc w:val="both"/>
-        <w:rPr>
-          <w:rFonts w:ascii="Arial" w:hAnsi="Arial" w:cs="Arial"/>
-          <w:color w:val="0D0D0D" w:themeColor="text1" w:themeTint="F2"/>
-          <w:sz w:val="24"/>
-          <w:lang w:val="es-MX"/>
-        </w:rPr>
-      </w:pPr>
-    </w:p>
-    <w:p>
-      <w:pPr>
-        <w:spacing w:line="360" w:lineRule="auto"/>
-        <w:jc w:val="both"/>
-        <w:rPr>
-          <w:rFonts w:ascii="Arial" w:hAnsi="Arial" w:cs="Arial"/>
-          <w:color w:val="0D0D0D" w:themeColor="text1" w:themeTint="F2"/>
-          <w:sz w:val="24"/>
-          <w:lang w:val="es-MX"/>
-        </w:rPr>
-      </w:pPr>
-      <w:r>
-        <w:rPr>
-          <w:rFonts w:ascii="Arial" w:hAnsi="Arial" w:cs="Arial"/>
-          <w:color w:val="0D0D0D" w:themeColor="text1" w:themeTint="F2"/>
-          <w:sz w:val="24"/>
-          <w:lang w:val="es-MX"/>
-        </w:rPr>
-        <w:t>Sistema Gestor de Base de Datos</w:t>
-      </w:r>
-    </w:p>
-    <w:p>
-      <w:pPr>
-        <w:spacing w:line="360" w:lineRule="auto"/>
-        <w:jc w:val="both"/>
-        <w:rPr>
-          <w:rFonts w:ascii="Arial" w:hAnsi="Arial" w:cs="Arial"/>
-          <w:color w:val="0D0D0D" w:themeColor="text1" w:themeTint="F2"/>
-          <w:sz w:val="24"/>
-          <w:lang w:val="es-MX"/>
-        </w:rPr>
-      </w:pPr>
-      <w:r>
-        <w:rPr>
-          <w:rFonts w:ascii="Arial" w:hAnsi="Arial" w:cs="Arial"/>
-          <w:color w:val="0D0D0D" w:themeColor="text1" w:themeTint="F2"/>
-          <w:sz w:val="24"/>
-          <w:lang w:val="es-MX"/>
-        </w:rPr>
-        <w:t>Por su parte, las aplicaciones que usa interactúan con un conjunto de programas aglutinados en lo que se denomina “El Sistema de Gestión de Base de Datos (SGBD)”, “</w:t>
-      </w:r>
-      <w:proofErr w:type="spellStart"/>
-      <w:r>
-        <w:rPr>
-          <w:rFonts w:ascii="Arial" w:hAnsi="Arial" w:cs="Arial"/>
-          <w:color w:val="0D0D0D" w:themeColor="text1" w:themeTint="F2"/>
-          <w:sz w:val="24"/>
-          <w:lang w:val="es-MX"/>
-        </w:rPr>
-        <w:t>Database</w:t>
-      </w:r>
-      <w:proofErr w:type="spellEnd"/>
-      <w:r>
-        <w:rPr>
-          <w:rFonts w:ascii="Arial" w:hAnsi="Arial" w:cs="Arial"/>
-          <w:color w:val="0D0D0D" w:themeColor="text1" w:themeTint="F2"/>
-          <w:sz w:val="24"/>
-          <w:lang w:val="es-MX"/>
-        </w:rPr>
-        <w:t xml:space="preserve"> Management </w:t>
-      </w:r>
-      <w:proofErr w:type="spellStart"/>
-      <w:r>
-        <w:rPr>
-          <w:rFonts w:ascii="Arial" w:hAnsi="Arial" w:cs="Arial"/>
-          <w:color w:val="0D0D0D" w:themeColor="text1" w:themeTint="F2"/>
-          <w:sz w:val="24"/>
-          <w:lang w:val="es-MX"/>
-        </w:rPr>
-        <w:t>System</w:t>
-      </w:r>
-      <w:proofErr w:type="spellEnd"/>
-      <w:r>
-        <w:rPr>
-          <w:rFonts w:ascii="Arial" w:hAnsi="Arial" w:cs="Arial"/>
-          <w:color w:val="0D0D0D" w:themeColor="text1" w:themeTint="F2"/>
-          <w:sz w:val="24"/>
-          <w:lang w:val="es-MX"/>
-        </w:rPr>
-        <w:t xml:space="preserve"> (DBMS)” e, incluso “Motor de Base de Datos”. A este motor de base de datos, se lo puede pensar – de manera simplificada – como una capa de software que controla todos los accesos a la base de datos. Cabe aclarar, que un DBMS, no se crea para una situación específica de una empresa, sino que se desempeñara tanto para fines de un sistema de gestión de alumnos como para un sistema bancario, una empresa telefónica, comercial, etcétera. </w:t>
-      </w:r>
-    </w:p>
-    <w:p>
-      <w:pPr>
-        <w:spacing w:line="360" w:lineRule="auto"/>
-        <w:jc w:val="both"/>
-        <w:rPr>
-          <w:rFonts w:ascii="Arial" w:hAnsi="Arial" w:cs="Arial"/>
-          <w:color w:val="0D0D0D" w:themeColor="text1" w:themeTint="F2"/>
-          <w:sz w:val="24"/>
-          <w:lang w:val="es-MX"/>
-        </w:rPr>
-      </w:pPr>
-      <w:r>
-        <w:rPr>
-          <w:rFonts w:ascii="Arial" w:hAnsi="Arial" w:cs="Arial"/>
-          <w:color w:val="0D0D0D" w:themeColor="text1" w:themeTint="F2"/>
-          <w:sz w:val="24"/>
-          <w:lang w:val="es-MX"/>
-        </w:rPr>
-        <w:t xml:space="preserve">El DBMS puede implementar instrucciones dadas por los distintos usuarios, que se describen en las próximas páginas, y que tienen distintos efectos en una base de datos. Las instrucciones se agrupan mínimamente en: DDL (Lenguaje de Definición de Datos) y DML (Lenguaje de Manipulación de datos), aunque </w:t>
-      </w:r>
-      <w:r>
-        <w:rPr>
-          <w:rFonts w:ascii="Arial" w:hAnsi="Arial" w:cs="Arial"/>
-          <w:color w:val="0D0D0D" w:themeColor="text1" w:themeTint="F2"/>
-          <w:sz w:val="24"/>
-          <w:lang w:val="es-MX"/>
-        </w:rPr>
-        <w:lastRenderedPageBreak/>
-        <w:t>también suelen reconocerse al DCL (Lenguaje de Control de Datos). (Puertas, 2014)</w:t>
-      </w:r>
-    </w:p>
-    <w:p>
-      <w:pPr>
-        <w:spacing w:line="360" w:lineRule="auto"/>
-        <w:jc w:val="both"/>
-        <w:rPr>
-          <w:rFonts w:ascii="Arial" w:hAnsi="Arial" w:cs="Arial"/>
-          <w:color w:val="0D0D0D" w:themeColor="text1" w:themeTint="F2"/>
-          <w:sz w:val="24"/>
-          <w:lang w:val="es-MX"/>
-        </w:rPr>
-      </w:pPr>
-    </w:p>
-    <w:p>
-      <w:pPr>
-        <w:spacing w:line="360" w:lineRule="auto"/>
-        <w:jc w:val="both"/>
-        <w:rPr>
-          <w:rFonts w:ascii="Arial" w:hAnsi="Arial" w:cs="Arial"/>
-          <w:color w:val="0D0D0D" w:themeColor="text1" w:themeTint="F2"/>
-          <w:sz w:val="24"/>
-          <w:lang w:val="es-MX"/>
-        </w:rPr>
-      </w:pPr>
-      <w:r>
-        <w:rPr>
-          <w:rFonts w:ascii="Arial" w:hAnsi="Arial" w:cs="Arial"/>
-          <w:color w:val="0D0D0D" w:themeColor="text1" w:themeTint="F2"/>
-          <w:sz w:val="24"/>
-          <w:lang w:val="es-MX"/>
-        </w:rPr>
-        <w:t>DDL</w:t>
-      </w:r>
-    </w:p>
-    <w:p>
-      <w:pPr>
-        <w:spacing w:line="360" w:lineRule="auto"/>
-        <w:jc w:val="both"/>
-        <w:rPr>
-          <w:rFonts w:ascii="Arial" w:hAnsi="Arial" w:cs="Arial"/>
-          <w:color w:val="0D0D0D" w:themeColor="text1" w:themeTint="F2"/>
-          <w:sz w:val="24"/>
-          <w:lang w:val="es-MX"/>
-        </w:rPr>
-      </w:pPr>
-      <w:r>
-        <w:rPr>
-          <w:rFonts w:ascii="Arial" w:hAnsi="Arial" w:cs="Arial"/>
-          <w:color w:val="0D0D0D" w:themeColor="text1" w:themeTint="F2"/>
-          <w:sz w:val="24"/>
-          <w:lang w:val="es-MX"/>
-        </w:rPr>
-        <w:t>Es el conjunto de ordenes que permite definir la estructura de una base de datos. Por ejemplo, para crear la base de datos de una empresa se utiliza una orden de este tipo, acompañada de los parámetros necesarios e indicados en cada DBMS. Lo mismo sucede si se desea modificar la estructura de un objeto de la base de dato, como por ejemplo cuando en un archivo de CLIENTES se desea agregar un dato nuevo no considerado al ser creada la estructura. Además, incluye una instrucción para eliminar objetos obsoletos en la base de datos. No son instrucciones a incluir en las aplicaciones. (Puertas, 2014)</w:t>
-      </w:r>
-    </w:p>
-    <w:p>
-      <w:pPr>
-        <w:spacing w:line="360" w:lineRule="auto"/>
-        <w:jc w:val="both"/>
-        <w:rPr>
-          <w:rFonts w:ascii="Arial" w:hAnsi="Arial" w:cs="Arial"/>
-          <w:color w:val="0D0D0D" w:themeColor="text1" w:themeTint="F2"/>
-          <w:sz w:val="24"/>
-          <w:lang w:val="es-MX"/>
-        </w:rPr>
-      </w:pPr>
-    </w:p>
-    <w:p>
-      <w:pPr>
-        <w:spacing w:line="360" w:lineRule="auto"/>
-        <w:jc w:val="both"/>
-        <w:rPr>
-          <w:rFonts w:ascii="Arial" w:hAnsi="Arial" w:cs="Arial"/>
-          <w:color w:val="0D0D0D" w:themeColor="text1" w:themeTint="F2"/>
-          <w:sz w:val="24"/>
-          <w:lang w:val="es-MX"/>
-        </w:rPr>
-      </w:pPr>
-      <w:r>
-        <w:rPr>
-          <w:rFonts w:ascii="Arial" w:hAnsi="Arial" w:cs="Arial"/>
-          <w:color w:val="0D0D0D" w:themeColor="text1" w:themeTint="F2"/>
-          <w:sz w:val="24"/>
-          <w:lang w:val="es-MX"/>
-        </w:rPr>
-        <w:t>DML</w:t>
-      </w:r>
-    </w:p>
-    <w:p>
-      <w:pPr>
-        <w:spacing w:line="360" w:lineRule="auto"/>
-        <w:jc w:val="both"/>
-        <w:rPr>
-          <w:rFonts w:ascii="Arial" w:hAnsi="Arial" w:cs="Arial"/>
-          <w:color w:val="0D0D0D" w:themeColor="text1" w:themeTint="F2"/>
-          <w:sz w:val="24"/>
-          <w:lang w:val="es-MX"/>
-        </w:rPr>
-      </w:pPr>
-      <w:r>
-        <w:rPr>
-          <w:rFonts w:ascii="Arial" w:hAnsi="Arial" w:cs="Arial"/>
-          <w:color w:val="0D0D0D" w:themeColor="text1" w:themeTint="F2"/>
-          <w:sz w:val="24"/>
-          <w:lang w:val="es-MX"/>
-        </w:rPr>
-        <w:t>Las instrucciones que conforman este grupo son las que están incluidas en las aplicaciones y se usan para alterar el contenido de un archivo de datos. Por ejemplo, cuando se desea insertar un nuevo cliente o producto, modifica la dirección de un cliente o el precio de un producto, o eliminar un producto que fue cargado por error. Nótese la diferencia respecto al DDL que actuaba sobre la estructura para almacenar, mientras que estas órdenes afectan al contenido de los archivos de datos. (Puertas, 2014)</w:t>
-      </w:r>
-    </w:p>
-    <w:p>
-      <w:pPr>
-        <w:spacing w:line="360" w:lineRule="auto"/>
-        <w:jc w:val="both"/>
-        <w:rPr>
-          <w:rFonts w:ascii="Arial" w:hAnsi="Arial" w:cs="Arial"/>
-          <w:color w:val="0D0D0D" w:themeColor="text1" w:themeTint="F2"/>
-          <w:sz w:val="24"/>
-          <w:lang w:val="es-MX"/>
-        </w:rPr>
-      </w:pPr>
-    </w:p>
-    <w:p>
-      <w:pPr>
-        <w:spacing w:line="360" w:lineRule="auto"/>
-        <w:jc w:val="both"/>
-        <w:rPr>
-          <w:rFonts w:ascii="Arial" w:hAnsi="Arial" w:cs="Arial"/>
-          <w:color w:val="0D0D0D" w:themeColor="text1" w:themeTint="F2"/>
-          <w:sz w:val="24"/>
-          <w:lang w:val="es-MX"/>
-        </w:rPr>
-      </w:pPr>
-      <w:r>
-        <w:rPr>
-          <w:rFonts w:ascii="Arial" w:hAnsi="Arial" w:cs="Arial"/>
-          <w:color w:val="0D0D0D" w:themeColor="text1" w:themeTint="F2"/>
-          <w:sz w:val="24"/>
-          <w:lang w:val="es-MX"/>
-        </w:rPr>
-        <w:t>DCL</w:t>
-      </w:r>
-    </w:p>
-    <w:p>
-      <w:pPr>
-        <w:spacing w:line="360" w:lineRule="auto"/>
-        <w:jc w:val="both"/>
-        <w:rPr>
-          <w:rFonts w:ascii="Arial" w:hAnsi="Arial" w:cs="Arial"/>
-          <w:color w:val="0D0D0D" w:themeColor="text1" w:themeTint="F2"/>
-          <w:sz w:val="24"/>
-          <w:lang w:val="es-MX"/>
-        </w:rPr>
-      </w:pPr>
-      <w:r>
-        <w:rPr>
-          <w:rFonts w:ascii="Arial" w:hAnsi="Arial" w:cs="Arial"/>
-          <w:color w:val="0D0D0D" w:themeColor="text1" w:themeTint="F2"/>
-          <w:sz w:val="24"/>
-          <w:lang w:val="es-MX"/>
-        </w:rPr>
-        <w:t>Son ordenes que se utilizan para implementar seguridad en la base de datos, como por ejemplo indicar que privilegios – insertar, modificar, etc. – tiene cada usuario respecto a los distintos objetos de la base de datos. Incluso pueden ser retirados privilegios a usuarios existentes. (Puertas, 2014)</w:t>
-      </w:r>
-    </w:p>
-    <w:p>
-      <w:pPr>
-        <w:spacing w:line="360" w:lineRule="auto"/>
-        <w:jc w:val="both"/>
-        <w:rPr>
-          <w:rFonts w:ascii="Arial" w:hAnsi="Arial" w:cs="Arial"/>
-          <w:color w:val="0D0D0D" w:themeColor="text1" w:themeTint="F2"/>
-          <w:sz w:val="24"/>
-          <w:lang w:val="es-MX"/>
-        </w:rPr>
-      </w:pPr>
-    </w:p>
-    <w:p>
-      <w:pPr>
-        <w:spacing w:line="360" w:lineRule="auto"/>
-        <w:jc w:val="both"/>
-        <w:rPr>
-          <w:rFonts w:ascii="Arial" w:hAnsi="Arial" w:cs="Arial"/>
-          <w:color w:val="0D0D0D" w:themeColor="text1" w:themeTint="F2"/>
-          <w:sz w:val="24"/>
-          <w:lang w:val="es-MX"/>
-        </w:rPr>
-      </w:pPr>
-      <w:r>
-        <w:rPr>
-          <w:rFonts w:ascii="Arial" w:hAnsi="Arial" w:cs="Arial"/>
-          <w:color w:val="0D0D0D" w:themeColor="text1" w:themeTint="F2"/>
-          <w:sz w:val="24"/>
-          <w:lang w:val="es-MX"/>
-        </w:rPr>
-        <w:t>Archivos</w:t>
-      </w:r>
-    </w:p>
-    <w:p>
-      <w:pPr>
-        <w:spacing w:line="360" w:lineRule="auto"/>
-        <w:jc w:val="both"/>
-        <w:rPr>
-          <w:rFonts w:ascii="Arial" w:hAnsi="Arial" w:cs="Arial"/>
-          <w:color w:val="0D0D0D" w:themeColor="text1" w:themeTint="F2"/>
-          <w:sz w:val="24"/>
-          <w:lang w:val="es-MX"/>
-        </w:rPr>
-      </w:pPr>
-      <w:r>
-        <w:rPr>
-          <w:rFonts w:ascii="Arial" w:hAnsi="Arial" w:cs="Arial"/>
-          <w:color w:val="0D0D0D" w:themeColor="text1" w:themeTint="F2"/>
-          <w:sz w:val="24"/>
-          <w:lang w:val="es-MX"/>
-        </w:rPr>
-        <w:t xml:space="preserve">Los sitios web están compuestos de múltiples documentos que el navegador descarga cuando el usuario los solicita. Los documentos que conforman un sitio web se llaman páginas y el proceso de abrir nuevas paginas navegar (el usuario nada a través de las páginas de un sitio), Para desarrollar un sitio web, tenemos que crear un archivo por cada página que queremos incluir. Junto con estos </w:t>
-      </w:r>
-      <w:r>
-        <w:rPr>
-          <w:rFonts w:ascii="Arial" w:hAnsi="Arial" w:cs="Arial"/>
-          <w:color w:val="0D0D0D" w:themeColor="text1" w:themeTint="F2"/>
-          <w:sz w:val="24"/>
-          <w:lang w:val="es-MX"/>
-        </w:rPr>
-        <w:lastRenderedPageBreak/>
-        <w:t>archivos, también debemos incluir los archivos con las imágenes y cualquier otro recurso que queremos mostrar dentro de estas páginas (las imágenes y otros). (</w:t>
-      </w:r>
-      <w:proofErr w:type="spellStart"/>
-      <w:r>
-        <w:rPr>
-          <w:rFonts w:ascii="Arial" w:hAnsi="Arial" w:cs="Arial"/>
-          <w:color w:val="0D0D0D" w:themeColor="text1" w:themeTint="F2"/>
-          <w:sz w:val="24"/>
-          <w:lang w:val="es-MX"/>
-        </w:rPr>
-        <w:t>Gauchat</w:t>
-      </w:r>
-      <w:proofErr w:type="spellEnd"/>
-      <w:r>
-        <w:rPr>
-          <w:rFonts w:ascii="Arial" w:hAnsi="Arial" w:cs="Arial"/>
-          <w:color w:val="0D0D0D" w:themeColor="text1" w:themeTint="F2"/>
-          <w:sz w:val="24"/>
-          <w:lang w:val="es-MX"/>
-        </w:rPr>
-        <w:t>, 2017)</w:t>
-      </w:r>
-    </w:p>
-    <w:p>
-      <w:pPr>
-        <w:spacing w:line="360" w:lineRule="auto"/>
-        <w:jc w:val="both"/>
-        <w:rPr>
-          <w:rFonts w:ascii="Arial" w:hAnsi="Arial" w:cs="Arial"/>
-          <w:color w:val="0D0D0D" w:themeColor="text1" w:themeTint="F2"/>
-          <w:sz w:val="24"/>
-          <w:lang w:val="es-MX"/>
-        </w:rPr>
-      </w:pPr>
-    </w:p>
-    <w:p>
-      <w:pPr>
-        <w:spacing w:line="360" w:lineRule="auto"/>
-        <w:jc w:val="both"/>
-        <w:rPr>
-          <w:rFonts w:ascii="Arial" w:hAnsi="Arial" w:cs="Arial"/>
-          <w:color w:val="0D0D0D" w:themeColor="text1" w:themeTint="F2"/>
-          <w:sz w:val="24"/>
-          <w:lang w:val="es-MX"/>
-        </w:rPr>
-      </w:pPr>
-      <w:r>
-        <w:rPr>
-          <w:rFonts w:ascii="Arial" w:hAnsi="Arial" w:cs="Arial"/>
-          <w:color w:val="0D0D0D" w:themeColor="text1" w:themeTint="F2"/>
-          <w:sz w:val="24"/>
-          <w:lang w:val="es-MX"/>
-        </w:rPr>
-        <w:t>MySQL</w:t>
-      </w:r>
-    </w:p>
-    <w:p>
-      <w:pPr>
-        <w:spacing w:line="360" w:lineRule="auto"/>
-        <w:jc w:val="both"/>
-        <w:rPr>
-          <w:rFonts w:ascii="Arial" w:hAnsi="Arial" w:cs="Arial"/>
-          <w:color w:val="0D0D0D" w:themeColor="text1" w:themeTint="F2"/>
-          <w:sz w:val="24"/>
-          <w:lang w:val="es-MX"/>
-        </w:rPr>
-      </w:pPr>
-      <w:r>
-        <w:rPr>
-          <w:rFonts w:ascii="Arial" w:hAnsi="Arial" w:cs="Arial"/>
-          <w:color w:val="0D0D0D" w:themeColor="text1" w:themeTint="F2"/>
-          <w:sz w:val="24"/>
-          <w:lang w:val="es-MX"/>
-        </w:rPr>
-        <w:t>MySQL es un sistema de administración de bases de datos relacional (RDBMS). Se trata de un programa capaz de almacenar una enorme cantidad de datos de gran variedad y distribuirlos para cubrir las necesidades de cualquier tipo de organización, desde pequeños establecimientos comerciales a grandes empresas y organismos administrativos. MySQL compite con sistemas RDBMS propietarios conocidos, como Oracle, SQL Server y DB2.</w:t>
-      </w:r>
-    </w:p>
-    <w:p>
-      <w:pPr>
-        <w:spacing w:line="360" w:lineRule="auto"/>
-        <w:jc w:val="both"/>
-        <w:rPr>
-          <w:rFonts w:ascii="Arial" w:hAnsi="Arial" w:cs="Arial"/>
-          <w:color w:val="0D0D0D" w:themeColor="text1" w:themeTint="F2"/>
-          <w:sz w:val="24"/>
-          <w:lang w:val="es-MX"/>
-        </w:rPr>
-      </w:pPr>
-      <w:r>
-        <w:rPr>
-          <w:rFonts w:ascii="Arial" w:hAnsi="Arial" w:cs="Arial"/>
-          <w:color w:val="0D0D0D" w:themeColor="text1" w:themeTint="F2"/>
-          <w:sz w:val="24"/>
-          <w:lang w:val="es-MX"/>
-        </w:rPr>
-        <w:t>MySQL incluye los elementos necesarios para instalar el programa, preparar diferentes niveles de acceso a usuario, administrar el sistema y proteger y hacer volcados de datos. Puede desarrollar sus propias aplicaciones de base de datos en la mayor parte de los lenguajes de programación utilizados en la actualidad y ejecutarlos en casi todos los sistemas operativos, incluyendo algunos de los que probablemente no ha oído nunca hablar. MySQL utiliza el lenguaje de consulta estructurado (SQL). Se trata de un lenguaje utilizado por todas las bases de datos relacionales, este permite crear bases de datos, así como agregar, manipular y recuperar datos en función de criterios específicos. (</w:t>
-      </w:r>
-      <w:proofErr w:type="spellStart"/>
-      <w:r>
-        <w:rPr>
-          <w:rFonts w:ascii="Arial" w:hAnsi="Arial" w:cs="Arial"/>
-          <w:color w:val="0D0D0D" w:themeColor="text1" w:themeTint="F2"/>
-          <w:sz w:val="24"/>
-          <w:lang w:val="es-MX"/>
-        </w:rPr>
-        <w:t>Gilfillan</w:t>
-      </w:r>
-      <w:proofErr w:type="spellEnd"/>
-      <w:r>
-        <w:rPr>
-          <w:rFonts w:ascii="Arial" w:hAnsi="Arial" w:cs="Arial"/>
-          <w:color w:val="0D0D0D" w:themeColor="text1" w:themeTint="F2"/>
-          <w:sz w:val="24"/>
-          <w:lang w:val="es-MX"/>
-        </w:rPr>
-        <w:t>, 2003)</w:t>
-      </w:r>
-    </w:p>
-    <w:p>
-      <w:pPr>
-        <w:spacing w:line="360" w:lineRule="auto"/>
-        <w:jc w:val="both"/>
-        <w:rPr>
-          <w:rFonts w:ascii="Arial" w:hAnsi="Arial" w:cs="Arial"/>
-          <w:color w:val="0D0D0D" w:themeColor="text1" w:themeTint="F2"/>
-          <w:sz w:val="24"/>
-          <w:lang w:val="es-MX"/>
-        </w:rPr>
-      </w:pPr>
-      <w:r>
-        <w:rPr>
-          <w:rFonts w:ascii="Arial" w:hAnsi="Arial" w:cs="Arial"/>
-          <w:color w:val="0D0D0D" w:themeColor="text1" w:themeTint="F2"/>
-          <w:sz w:val="24"/>
-          <w:lang w:val="es-MX"/>
-        </w:rPr>
-        <w:t> </w:t>
-      </w:r>
-    </w:p>
-    <w:p>
-      <w:pPr>
-        <w:spacing w:line="360" w:lineRule="auto"/>
-        <w:jc w:val="both"/>
-        <w:rPr>
-          <w:rFonts w:ascii="Arial" w:hAnsi="Arial" w:cs="Arial"/>
-          <w:color w:val="0D0D0D" w:themeColor="text1" w:themeTint="F2"/>
-          <w:sz w:val="24"/>
-          <w:lang w:val="es-MX"/>
-        </w:rPr>
-      </w:pPr>
-      <w:r>
-        <w:rPr>
-          <w:rFonts w:ascii="Arial" w:hAnsi="Arial" w:cs="Arial"/>
-          <w:color w:val="0D0D0D" w:themeColor="text1" w:themeTint="F2"/>
-          <w:sz w:val="24"/>
-          <w:lang w:val="es-MX"/>
-        </w:rPr>
-        <w:t>PHP</w:t>
-      </w:r>
-    </w:p>
-    <w:p>
-      <w:pPr>
-        <w:spacing w:line="360" w:lineRule="auto"/>
-        <w:jc w:val="both"/>
-        <w:rPr>
-          <w:rFonts w:ascii="Arial" w:hAnsi="Arial" w:cs="Arial"/>
-          <w:color w:val="0D0D0D" w:themeColor="text1" w:themeTint="F2"/>
-          <w:sz w:val="24"/>
-          <w:lang w:val="es-MX"/>
-        </w:rPr>
-      </w:pPr>
-      <w:r>
-        <w:rPr>
-          <w:rFonts w:ascii="Arial" w:hAnsi="Arial" w:cs="Arial"/>
-          <w:color w:val="0D0D0D" w:themeColor="text1" w:themeTint="F2"/>
-          <w:sz w:val="24"/>
-          <w:lang w:val="es-MX"/>
-        </w:rPr>
-        <w:t xml:space="preserve">PHP es una sigla, un acrónimo de “PHP: </w:t>
-      </w:r>
-      <w:proofErr w:type="spellStart"/>
-      <w:r>
-        <w:rPr>
-          <w:rFonts w:ascii="Arial" w:hAnsi="Arial" w:cs="Arial"/>
-          <w:color w:val="0D0D0D" w:themeColor="text1" w:themeTint="F2"/>
-          <w:sz w:val="24"/>
-          <w:lang w:val="es-MX"/>
-        </w:rPr>
-        <w:t>Hypertext</w:t>
-      </w:r>
-      <w:proofErr w:type="spellEnd"/>
-      <w:r>
-        <w:rPr>
-          <w:rFonts w:ascii="Arial" w:hAnsi="Arial" w:cs="Arial"/>
-          <w:color w:val="0D0D0D" w:themeColor="text1" w:themeTint="F2"/>
-          <w:sz w:val="24"/>
-          <w:lang w:val="es-MX"/>
-        </w:rPr>
-        <w:t xml:space="preserve"> </w:t>
-      </w:r>
-      <w:proofErr w:type="spellStart"/>
-      <w:r>
-        <w:rPr>
-          <w:rFonts w:ascii="Arial" w:hAnsi="Arial" w:cs="Arial"/>
-          <w:color w:val="0D0D0D" w:themeColor="text1" w:themeTint="F2"/>
-          <w:sz w:val="24"/>
-          <w:lang w:val="es-MX"/>
-        </w:rPr>
-        <w:t>Preprocessor</w:t>
-      </w:r>
-      <w:proofErr w:type="spellEnd"/>
-      <w:r>
-        <w:rPr>
-          <w:rFonts w:ascii="Arial" w:hAnsi="Arial" w:cs="Arial"/>
-          <w:color w:val="0D0D0D" w:themeColor="text1" w:themeTint="F2"/>
-          <w:sz w:val="24"/>
-          <w:lang w:val="es-MX"/>
-        </w:rPr>
-        <w:t>”, o sea, “</w:t>
-      </w:r>
-      <w:proofErr w:type="spellStart"/>
-      <w:r>
-        <w:rPr>
-          <w:rFonts w:ascii="Arial" w:hAnsi="Arial" w:cs="Arial"/>
-          <w:color w:val="0D0D0D" w:themeColor="text1" w:themeTint="F2"/>
-          <w:sz w:val="24"/>
-          <w:lang w:val="es-MX"/>
-        </w:rPr>
-        <w:t>Pre-procesador</w:t>
-      </w:r>
-      <w:proofErr w:type="spellEnd"/>
-      <w:r>
-        <w:rPr>
-          <w:rFonts w:ascii="Arial" w:hAnsi="Arial" w:cs="Arial"/>
-          <w:color w:val="0D0D0D" w:themeColor="text1" w:themeTint="F2"/>
-          <w:sz w:val="24"/>
-          <w:lang w:val="es-MX"/>
-        </w:rPr>
-        <w:t xml:space="preserve"> de Hipertexto marca PHP”. El hecho de que sea un “pre” procesador es lo que marca la diferencia entre el proceso que sufren las páginas web programadas con PHP del de aquellas páginas web comunes, escritas en el lenguaje HTML. </w:t>
-      </w:r>
-    </w:p>
-    <w:p>
-      <w:pPr>
-        <w:spacing w:line="360" w:lineRule="auto"/>
-        <w:jc w:val="both"/>
-        <w:rPr>
-          <w:rFonts w:ascii="Arial" w:hAnsi="Arial" w:cs="Arial"/>
-          <w:color w:val="0D0D0D" w:themeColor="text1" w:themeTint="F2"/>
-          <w:sz w:val="24"/>
-          <w:lang w:val="es-MX"/>
-        </w:rPr>
-      </w:pPr>
-      <w:r>
-        <w:rPr>
-          <w:rFonts w:ascii="Arial" w:hAnsi="Arial" w:cs="Arial"/>
-          <w:color w:val="0D0D0D" w:themeColor="text1" w:themeTint="F2"/>
-          <w:sz w:val="24"/>
-          <w:lang w:val="es-MX"/>
-        </w:rPr>
-        <w:t xml:space="preserve">Para entender que es un </w:t>
-      </w:r>
-      <w:proofErr w:type="spellStart"/>
-      <w:r>
-        <w:rPr>
-          <w:rFonts w:ascii="Arial" w:hAnsi="Arial" w:cs="Arial"/>
-          <w:color w:val="0D0D0D" w:themeColor="text1" w:themeTint="F2"/>
-          <w:sz w:val="24"/>
-          <w:lang w:val="es-MX"/>
-        </w:rPr>
-        <w:t>Pre-procesador</w:t>
-      </w:r>
-      <w:proofErr w:type="spellEnd"/>
-      <w:r>
-        <w:rPr>
-          <w:rFonts w:ascii="Arial" w:hAnsi="Arial" w:cs="Arial"/>
-          <w:color w:val="0D0D0D" w:themeColor="text1" w:themeTint="F2"/>
-          <w:sz w:val="24"/>
-          <w:lang w:val="es-MX"/>
-        </w:rPr>
-        <w:t xml:space="preserve"> examinaremos el “pre” proceso de una página escrita en lenguaje PHP.</w:t>
-      </w:r>
-    </w:p>
-    <w:p>
-      <w:pPr>
-        <w:pStyle w:val="Prrafodelista"/>
-        <w:numPr>
-          <w:ilvl w:val="0"/>
-          <w:numId w:val="43"/>
-        </w:numPr>
-        <w:spacing w:line="360" w:lineRule="auto"/>
-        <w:jc w:val="both"/>
-        <w:rPr>
-          <w:rFonts w:ascii="Arial" w:hAnsi="Arial" w:cs="Arial"/>
-          <w:color w:val="0D0D0D" w:themeColor="text1" w:themeTint="F2"/>
-          <w:sz w:val="24"/>
-          <w:lang w:val="es-MX"/>
-        </w:rPr>
-      </w:pPr>
-      <w:r>
-        <w:rPr>
-          <w:rFonts w:ascii="Arial" w:hAnsi="Arial" w:cs="Arial"/>
-          <w:color w:val="0D0D0D" w:themeColor="text1" w:themeTint="F2"/>
-          <w:sz w:val="24"/>
-          <w:lang w:val="es-MX"/>
-        </w:rPr>
-        <w:t>Hacemos el pedido de ver una página con extensión .</w:t>
-      </w:r>
-      <w:proofErr w:type="spellStart"/>
-      <w:r>
-        <w:rPr>
-          <w:rFonts w:ascii="Arial" w:hAnsi="Arial" w:cs="Arial"/>
-          <w:color w:val="0D0D0D" w:themeColor="text1" w:themeTint="F2"/>
-          <w:sz w:val="24"/>
-          <w:lang w:val="es-MX"/>
-        </w:rPr>
-        <w:t>php</w:t>
-      </w:r>
-      <w:proofErr w:type="spellEnd"/>
-      <w:r>
-        <w:rPr>
-          <w:rFonts w:ascii="Arial" w:hAnsi="Arial" w:cs="Arial"/>
-          <w:color w:val="0D0D0D" w:themeColor="text1" w:themeTint="F2"/>
-          <w:sz w:val="24"/>
-          <w:lang w:val="es-MX"/>
-        </w:rPr>
-        <w:t xml:space="preserve"> desde nuestro navegador.</w:t>
-      </w:r>
-    </w:p>
-    <w:p>
-      <w:pPr>
-        <w:pStyle w:val="Prrafodelista"/>
-        <w:numPr>
-          <w:ilvl w:val="0"/>
-          <w:numId w:val="43"/>
-        </w:numPr>
-        <w:spacing w:line="360" w:lineRule="auto"/>
-        <w:jc w:val="both"/>
-        <w:rPr>
-          <w:rFonts w:ascii="Arial" w:hAnsi="Arial" w:cs="Arial"/>
-          <w:color w:val="0D0D0D" w:themeColor="text1" w:themeTint="F2"/>
-          <w:sz w:val="24"/>
-          <w:lang w:val="es-MX"/>
-        </w:rPr>
-      </w:pPr>
-      <w:r>
-        <w:rPr>
-          <w:rFonts w:ascii="Arial" w:hAnsi="Arial" w:cs="Arial"/>
-          <w:color w:val="0D0D0D" w:themeColor="text1" w:themeTint="F2"/>
-          <w:sz w:val="24"/>
-          <w:lang w:val="es-MX"/>
-        </w:rPr>
-        <w:t>El programa servidor web instalado en el hosting recibe nuestro pedido y, de inmediato, detecta que el archivo solicitado tiene extensión .</w:t>
-      </w:r>
-      <w:proofErr w:type="spellStart"/>
-      <w:r>
-        <w:rPr>
-          <w:rFonts w:ascii="Arial" w:hAnsi="Arial" w:cs="Arial"/>
-          <w:color w:val="0D0D0D" w:themeColor="text1" w:themeTint="F2"/>
-          <w:sz w:val="24"/>
-          <w:lang w:val="es-MX"/>
-        </w:rPr>
-        <w:t>php</w:t>
-      </w:r>
-      <w:proofErr w:type="spellEnd"/>
-      <w:r>
-        <w:rPr>
-          <w:rFonts w:ascii="Arial" w:hAnsi="Arial" w:cs="Arial"/>
-          <w:color w:val="0D0D0D" w:themeColor="text1" w:themeTint="F2"/>
-          <w:sz w:val="24"/>
-          <w:lang w:val="es-MX"/>
-        </w:rPr>
-        <w:t xml:space="preserve"> y, por lo tanto, deriva el pedido a otro programa que este encendido en esa </w:t>
-      </w:r>
-      <w:r>
-        <w:rPr>
-          <w:rFonts w:ascii="Arial" w:hAnsi="Arial" w:cs="Arial"/>
-          <w:color w:val="0D0D0D" w:themeColor="text1" w:themeTint="F2"/>
-          <w:sz w:val="24"/>
-          <w:lang w:val="es-MX"/>
-        </w:rPr>
-        <w:lastRenderedPageBreak/>
-        <w:t>misma maquina hosting, que se denomina interprete de PHP (es una especie de “ser mágico”, cuya presencia es muy difícil intuir, y que deberíamos acostumbrarnos a imaginar que “está ahí” para poder programar correctamente en PHP).</w:t>
-      </w:r>
-    </w:p>
-    <w:p>
-      <w:pPr>
-        <w:pStyle w:val="Prrafodelista"/>
-        <w:numPr>
-          <w:ilvl w:val="0"/>
-          <w:numId w:val="43"/>
-        </w:numPr>
-        <w:spacing w:line="360" w:lineRule="auto"/>
-        <w:jc w:val="both"/>
-        <w:rPr>
-          <w:rFonts w:ascii="Arial" w:hAnsi="Arial" w:cs="Arial"/>
-          <w:color w:val="0D0D0D" w:themeColor="text1" w:themeTint="F2"/>
-          <w:sz w:val="24"/>
-          <w:lang w:val="es-MX"/>
-        </w:rPr>
-      </w:pPr>
-      <w:r>
-        <w:rPr>
-          <w:rFonts w:ascii="Arial" w:hAnsi="Arial" w:cs="Arial"/>
-          <w:color w:val="0D0D0D" w:themeColor="text1" w:themeTint="F2"/>
-          <w:sz w:val="24"/>
-          <w:lang w:val="es-MX"/>
-        </w:rPr>
-        <w:t>Este programa interprete de PHP busca en el disco rígido del hosting el archivo .</w:t>
-      </w:r>
-      <w:proofErr w:type="spellStart"/>
-      <w:r>
-        <w:rPr>
-          <w:rFonts w:ascii="Arial" w:hAnsi="Arial" w:cs="Arial"/>
-          <w:color w:val="0D0D0D" w:themeColor="text1" w:themeTint="F2"/>
-          <w:sz w:val="24"/>
-          <w:lang w:val="es-MX"/>
-        </w:rPr>
-        <w:t>php</w:t>
-      </w:r>
-      <w:proofErr w:type="spellEnd"/>
-      <w:r>
-        <w:rPr>
-          <w:rFonts w:ascii="Arial" w:hAnsi="Arial" w:cs="Arial"/>
-          <w:color w:val="0D0D0D" w:themeColor="text1" w:themeTint="F2"/>
-          <w:sz w:val="24"/>
-          <w:lang w:val="es-MX"/>
-        </w:rPr>
-        <w:t xml:space="preserve"> que fue solicitado, y comienza a leer su código, línea por línea, buscando determinadas “marcas” o etiquetas que nosotros, como programadores, hemos dejado escritas y que contienen ordenes destinadas a ese programa interprete de PHP.</w:t>
-      </w:r>
-    </w:p>
-    <w:p>
-      <w:pPr>
-        <w:pStyle w:val="Prrafodelista"/>
-        <w:numPr>
-          <w:ilvl w:val="0"/>
-          <w:numId w:val="43"/>
-        </w:numPr>
-        <w:spacing w:line="360" w:lineRule="auto"/>
-        <w:jc w:val="both"/>
-        <w:rPr>
-          <w:rFonts w:ascii="Arial" w:hAnsi="Arial" w:cs="Arial"/>
-          <w:color w:val="0D0D0D" w:themeColor="text1" w:themeTint="F2"/>
-          <w:sz w:val="24"/>
-          <w:lang w:val="es-MX"/>
-        </w:rPr>
-      </w:pPr>
-      <w:r>
-        <w:rPr>
-          <w:rFonts w:ascii="Arial" w:hAnsi="Arial" w:cs="Arial"/>
-          <w:color w:val="0D0D0D" w:themeColor="text1" w:themeTint="F2"/>
-          <w:sz w:val="24"/>
-          <w:lang w:val="es-MX"/>
-        </w:rPr>
-        <w:t>Cuando este programa interprete de lenguaje PHP encuentra estas órdenes, las ejecuta (las procesa) y, a continuación, remplaza todas las ordenes que hubiera entre la apertura y cierre de las etiquetas de PHP por el resultado de procesar esas órdenes. Es decir, borra las órdenes del código HTML en el que estaban escritas y, en su lugar, coloca los datos obtenidos como consecuencia de la ejecución de esas órdenes.</w:t>
-      </w:r>
-    </w:p>
-    <w:p>
-      <w:pPr>
-        <w:pStyle w:val="Prrafodelista"/>
-        <w:numPr>
-          <w:ilvl w:val="0"/>
-          <w:numId w:val="43"/>
-        </w:numPr>
-        <w:spacing w:line="360" w:lineRule="auto"/>
-        <w:jc w:val="both"/>
-        <w:rPr>
-          <w:rFonts w:ascii="Arial" w:hAnsi="Arial" w:cs="Arial"/>
-          <w:color w:val="0D0D0D" w:themeColor="text1" w:themeTint="F2"/>
-          <w:sz w:val="24"/>
-          <w:lang w:val="es-MX"/>
-        </w:rPr>
-      </w:pPr>
-      <w:r>
-        <w:rPr>
-          <w:rFonts w:ascii="Arial" w:hAnsi="Arial" w:cs="Arial"/>
-          <w:color w:val="0D0D0D" w:themeColor="text1" w:themeTint="F2"/>
-          <w:sz w:val="24"/>
-          <w:lang w:val="es-MX"/>
-        </w:rPr>
-        <w:t>El software de PHP ejecuta la orden que le dejamos escrita y, al finalizar, devuelve al software servidor web el texto y el código HTML producido, para que el servidor web lo entregue al navegador, que lo interpreta como si el código HTML hubiese estado allí desde un principio.</w:t>
-      </w:r>
-    </w:p>
-    <w:p>
-      <w:pPr>
-        <w:pStyle w:val="Prrafodelista"/>
-        <w:numPr>
-          <w:ilvl w:val="0"/>
-          <w:numId w:val="43"/>
-        </w:numPr>
-        <w:spacing w:line="360" w:lineRule="auto"/>
-        <w:jc w:val="both"/>
-        <w:rPr>
-          <w:rFonts w:ascii="Arial" w:hAnsi="Arial" w:cs="Arial"/>
-          <w:color w:val="0D0D0D" w:themeColor="text1" w:themeTint="F2"/>
-          <w:sz w:val="24"/>
-          <w:lang w:val="es-MX"/>
-        </w:rPr>
-      </w:pPr>
-      <w:r>
-        <w:rPr>
-          <w:rFonts w:ascii="Arial" w:hAnsi="Arial" w:cs="Arial"/>
-          <w:color w:val="0D0D0D" w:themeColor="text1" w:themeTint="F2"/>
-          <w:sz w:val="24"/>
-          <w:lang w:val="es-MX"/>
-        </w:rPr>
-        <w:t>En el código que le llega al navegador, no vemos ningún rastro de la orden que habíamos escrito en el software PHP, ya que este software se encargó de borrarla para que nadie la vea, y en el lugar exacto en el que habíamos escrito esa orden, colocó “el resultado de ejecutar esa orden”. (</w:t>
-      </w:r>
-      <w:proofErr w:type="spellStart"/>
-      <w:r>
-        <w:rPr>
-          <w:rFonts w:ascii="Arial" w:hAnsi="Arial" w:cs="Arial"/>
-          <w:color w:val="0D0D0D" w:themeColor="text1" w:themeTint="F2"/>
-          <w:sz w:val="24"/>
-          <w:lang w:val="es-MX"/>
-        </w:rPr>
-        <w:t>Gilfillan</w:t>
-      </w:r>
-      <w:proofErr w:type="spellEnd"/>
-      <w:r>
-        <w:rPr>
-          <w:rFonts w:ascii="Arial" w:hAnsi="Arial" w:cs="Arial"/>
-          <w:color w:val="0D0D0D" w:themeColor="text1" w:themeTint="F2"/>
-          <w:sz w:val="24"/>
-          <w:lang w:val="es-MX"/>
-        </w:rPr>
-        <w:t>, 2003)</w:t>
-      </w:r>
-    </w:p>
-    <w:p>
-      <w:pPr>
-        <w:spacing w:line="360" w:lineRule="auto"/>
-        <w:jc w:val="both"/>
-        <w:rPr>
           <w:rFonts w:ascii="Calibri" w:hAnsi="Calibri" w:cs="Calibri"/>
           <w:sz w:val="24"/>
           <w:lang w:val="es-MX"/>
@@ -11944,784 +10951,17 @@
     </w:p>
     <w:p>
       <w:pPr>
-        <w:spacing w:line="360" w:lineRule="auto"/>
-        <w:ind w:right="48"/>
-        <w:jc w:val="both"/>
-        <w:rPr>
-          <w:rFonts w:ascii="Arial" w:eastAsia="Calibri" w:hAnsi="Arial" w:cs="Arial"/>
-          <w:sz w:val="24"/>
-          <w:lang w:val="es-MX"/>
-        </w:rPr>
-      </w:pPr>
-      <w:r>
-        <w:rPr>
-          <w:rFonts w:ascii="Arial" w:eastAsia="Calibri" w:hAnsi="Arial" w:cs="Arial"/>
-          <w:sz w:val="24"/>
-          <w:lang w:val="es-MX"/>
-        </w:rPr>
-        <w:t>Una base de datos es una herramienta para recopilar y organizar información. Las bases de datos pueden almacenar información sobre personas, productos, pedidos u otras cosas. Muchas bases de datos comienzan como una lista en una hoja de cálculo o en un programa de procesamiento de texto. A medida que la lista aumenta su tamaño, empiezan a aparecer redundancias e inconsistencias en los datos. Cada vez es más difícil comprender los datos en forma de lista y los métodos de búsqueda o extracción de subconjuntos de datos para revisión son limitados. Una vez que estos problemas comienzan a aparecer, una buena idea es transferir los datos a una base de datos creada con un sistema de administración de bases de datos (DBMS), como Access.</w:t>
-      </w:r>
+        <w:spacing w:after="160" w:line="259" w:lineRule="auto"/>
+        <w:rPr>
+          <w:rFonts w:ascii="Calibri" w:eastAsia="Calibri" w:hAnsi="Calibri" w:cs="Calibri"/>
+          <w:sz w:val="26"/>
+          <w:szCs w:val="26"/>
+          <w:lang w:val="es-MX"/>
+        </w:rPr>
+      </w:pPr>
     </w:p>
     <w:p>
       <w:pPr>
-        <w:spacing w:line="360" w:lineRule="auto"/>
-        <w:ind w:right="48"/>
-        <w:jc w:val="both"/>
-        <w:rPr>
-          <w:rFonts w:ascii="Arial" w:eastAsia="Calibri" w:hAnsi="Arial" w:cs="Arial"/>
-          <w:sz w:val="24"/>
-          <w:lang w:val="es-MX"/>
-        </w:rPr>
-      </w:pPr>
-    </w:p>
-    <w:p>
-      <w:pPr>
-        <w:spacing w:line="360" w:lineRule="auto"/>
-        <w:ind w:right="48"/>
-        <w:jc w:val="both"/>
-        <w:rPr>
-          <w:rFonts w:ascii="Arial" w:eastAsia="Calibri" w:hAnsi="Arial" w:cs="Arial"/>
-          <w:sz w:val="24"/>
-          <w:lang w:val="es-MX"/>
-        </w:rPr>
-      </w:pPr>
-      <w:r>
-        <w:rPr>
-          <w:rFonts w:ascii="Arial" w:eastAsia="Calibri" w:hAnsi="Arial" w:cs="Arial"/>
-          <w:sz w:val="24"/>
-          <w:lang w:val="es-MX"/>
-        </w:rPr>
-        <w:t xml:space="preserve">Una base de datos computarizada es un contenedor de objetos. Una base de datos puede contener más de una tabla. Por ejemplo, un sistema de seguimiento de inventario que usa tres tablas no son tres bases de datos, sino una base de </w:t>
-      </w:r>
-      <w:r>
-        <w:rPr>
-          <w:rFonts w:ascii="Arial" w:eastAsia="Calibri" w:hAnsi="Arial" w:cs="Arial"/>
-          <w:sz w:val="24"/>
-          <w:lang w:val="es-MX"/>
-        </w:rPr>
-        <w:lastRenderedPageBreak/>
-        <w:t>datos que contiene tres tablas. Salvo que haya sido específicamente diseñada para usar datos o códigos de otro origen, una base de datos de Access almacena sus tablas en un solo archivo, junto con otros objetos como formularios, informes, macros y módulos. Las bases de datos creadas en el formato Access 2007 (que también usan Access 2016, Access 2013 y Access 2010) tienen la extensión de archivo .</w:t>
-      </w:r>
-      <w:proofErr w:type="spellStart"/>
-      <w:r>
-        <w:rPr>
-          <w:rFonts w:ascii="Arial" w:eastAsia="Calibri" w:hAnsi="Arial" w:cs="Arial"/>
-          <w:sz w:val="24"/>
-          <w:lang w:val="es-MX"/>
-        </w:rPr>
-        <w:t>accdb</w:t>
-      </w:r>
-      <w:proofErr w:type="spellEnd"/>
-      <w:r>
-        <w:rPr>
-          <w:rFonts w:ascii="Arial" w:eastAsia="Calibri" w:hAnsi="Arial" w:cs="Arial"/>
-          <w:sz w:val="24"/>
-          <w:lang w:val="es-MX"/>
-        </w:rPr>
-        <w:t xml:space="preserve"> y las bases de datos creadas en formatos anteriores de Access tienen la extensión de archivo .</w:t>
-      </w:r>
-      <w:proofErr w:type="spellStart"/>
-      <w:r>
-        <w:rPr>
-          <w:rFonts w:ascii="Arial" w:eastAsia="Calibri" w:hAnsi="Arial" w:cs="Arial"/>
-          <w:sz w:val="24"/>
-          <w:lang w:val="es-MX"/>
-        </w:rPr>
-        <w:t>mdb</w:t>
-      </w:r>
-      <w:proofErr w:type="spellEnd"/>
-      <w:r>
-        <w:rPr>
-          <w:rFonts w:ascii="Arial" w:eastAsia="Calibri" w:hAnsi="Arial" w:cs="Arial"/>
-          <w:sz w:val="24"/>
-          <w:lang w:val="es-MX"/>
-        </w:rPr>
-        <w:t>. Puede usar Access 2016, Access 2013, Access 2010 o Access 2007 para crear archivos en formatos de archivo anteriores (por ejemplo, Access 2000 y Access 2002-2003).</w:t>
-      </w:r>
-    </w:p>
-    <w:p>
-      <w:pPr>
-        <w:spacing w:line="360" w:lineRule="auto"/>
-        <w:ind w:right="48"/>
-        <w:jc w:val="both"/>
-        <w:rPr>
-          <w:rFonts w:ascii="Arial" w:eastAsia="Calibri" w:hAnsi="Arial" w:cs="Arial"/>
-          <w:sz w:val="24"/>
-          <w:lang w:val="es-MX"/>
-        </w:rPr>
-      </w:pPr>
-    </w:p>
-    <w:p>
-      <w:pPr>
-        <w:spacing w:line="360" w:lineRule="auto"/>
-        <w:ind w:right="48"/>
-        <w:jc w:val="both"/>
-        <w:rPr>
-          <w:rFonts w:ascii="Arial" w:eastAsia="Calibri" w:hAnsi="Arial" w:cs="Arial"/>
-          <w:b/>
-          <w:bCs/>
-          <w:sz w:val="24"/>
-          <w:lang w:val="es-MX"/>
-        </w:rPr>
-      </w:pPr>
-      <w:r>
-        <w:rPr>
-          <w:rFonts w:ascii="Arial" w:eastAsia="Calibri" w:hAnsi="Arial" w:cs="Arial"/>
-          <w:b/>
-          <w:bCs/>
-          <w:sz w:val="24"/>
-          <w:lang w:val="es-MX"/>
-        </w:rPr>
-        <w:t>3.1.2 Niveles de una base de datos</w:t>
-      </w:r>
-    </w:p>
-    <w:p>
-      <w:pPr>
-        <w:spacing w:line="360" w:lineRule="auto"/>
-        <w:ind w:right="48"/>
-        <w:jc w:val="both"/>
-        <w:rPr>
-          <w:rFonts w:ascii="Arial" w:eastAsia="Calibri" w:hAnsi="Arial" w:cs="Arial"/>
-          <w:b/>
-          <w:bCs/>
-          <w:sz w:val="24"/>
-          <w:lang w:val="es-MX"/>
-        </w:rPr>
-      </w:pPr>
-      <w:r>
-        <w:rPr>
-          <w:rFonts w:ascii="Arial" w:eastAsia="Calibri" w:hAnsi="Arial" w:cs="Arial"/>
-          <w:b/>
-          <w:bCs/>
-          <w:sz w:val="24"/>
-          <w:lang w:val="es-MX"/>
-        </w:rPr>
-        <w:t>Niveles de abstracción</w:t>
-      </w:r>
-    </w:p>
-    <w:p>
-      <w:pPr>
-        <w:spacing w:line="360" w:lineRule="auto"/>
-        <w:ind w:right="48"/>
-        <w:jc w:val="both"/>
-        <w:rPr>
-          <w:rFonts w:ascii="Arial" w:eastAsia="Calibri" w:hAnsi="Arial" w:cs="Arial"/>
-          <w:sz w:val="24"/>
-          <w:lang w:val="es-MX"/>
-        </w:rPr>
-      </w:pPr>
-      <w:r>
-        <w:rPr>
-          <w:rFonts w:ascii="Arial" w:eastAsia="Calibri" w:hAnsi="Arial" w:cs="Arial"/>
-          <w:sz w:val="24"/>
-          <w:lang w:val="es-MX"/>
-        </w:rPr>
-        <w:t>Los sistemas gestores cumplen con el estándar de 3 niveles de abstracción (externo, lógico y físico) establecidos por el ANSI-SPARC:</w:t>
-      </w:r>
-    </w:p>
-    <w:p>
-      <w:pPr>
-        <w:pStyle w:val="Prrafodelista"/>
-        <w:numPr>
-          <w:ilvl w:val="0"/>
-          <w:numId w:val="32"/>
-        </w:numPr>
-        <w:spacing w:line="360" w:lineRule="auto"/>
-        <w:ind w:right="48"/>
-        <w:jc w:val="both"/>
-        <w:rPr>
-          <w:rFonts w:ascii="Arial" w:eastAsia="Calibri" w:hAnsi="Arial" w:cs="Arial"/>
-          <w:sz w:val="24"/>
-          <w:lang w:val="es-MX"/>
-        </w:rPr>
-      </w:pPr>
-      <w:r>
-        <w:rPr>
-          <w:rFonts w:ascii="Arial" w:eastAsia="Calibri" w:hAnsi="Arial" w:cs="Arial"/>
-          <w:sz w:val="24"/>
-          <w:lang w:val="es-MX"/>
-        </w:rPr>
-        <w:t>El nivel físico es el más interno. En este nivel se describe la estructura física de la base de datos: ficheros, directorios, discos, etc.</w:t>
-      </w:r>
-    </w:p>
-    <w:p>
-      <w:pPr>
-        <w:pStyle w:val="Prrafodelista"/>
-        <w:numPr>
-          <w:ilvl w:val="0"/>
-          <w:numId w:val="32"/>
-        </w:numPr>
-        <w:spacing w:line="360" w:lineRule="auto"/>
-        <w:ind w:right="48"/>
-        <w:jc w:val="both"/>
-        <w:rPr>
-          <w:rFonts w:ascii="Arial" w:eastAsia="Calibri" w:hAnsi="Arial" w:cs="Arial"/>
-          <w:sz w:val="24"/>
-          <w:lang w:val="es-MX"/>
-        </w:rPr>
-      </w:pPr>
-      <w:r>
-        <w:rPr>
-          <w:rFonts w:ascii="Arial" w:eastAsia="Calibri" w:hAnsi="Arial" w:cs="Arial"/>
-          <w:sz w:val="24"/>
-          <w:lang w:val="es-MX"/>
-        </w:rPr>
-        <w:t>En el nivel lógico se describe la estructura de la base de datos de una forma conceptual centrándose en componentes como las tablas, atributos, restricciones, etc.</w:t>
-      </w:r>
-    </w:p>
-    <w:p>
-      <w:pPr>
-        <w:pStyle w:val="Prrafodelista"/>
-        <w:numPr>
-          <w:ilvl w:val="0"/>
-          <w:numId w:val="32"/>
-        </w:numPr>
-        <w:spacing w:line="360" w:lineRule="auto"/>
-        <w:ind w:right="48"/>
-        <w:jc w:val="both"/>
-        <w:rPr>
-          <w:rFonts w:ascii="Arial" w:eastAsia="Calibri" w:hAnsi="Arial" w:cs="Arial"/>
-          <w:sz w:val="24"/>
-          <w:lang w:val="es-MX"/>
-        </w:rPr>
-      </w:pPr>
-      <w:r>
-        <w:rPr>
-          <w:rFonts w:ascii="Arial" w:eastAsia="Calibri" w:hAnsi="Arial" w:cs="Arial"/>
-          <w:sz w:val="24"/>
-          <w:lang w:val="es-MX"/>
-        </w:rPr>
-        <w:t>Por último, el nivel externo es el que está en contacto directo con los usuarios y las aplicaciones. Describe como son los esquemas externos o vistas correspondientes a cada grupo de usuarios.</w:t>
-      </w:r>
-    </w:p>
-    <w:p>
-      <w:pPr>
-        <w:spacing w:line="360" w:lineRule="auto"/>
-        <w:ind w:right="48"/>
-        <w:jc w:val="both"/>
-        <w:rPr>
-          <w:rFonts w:ascii="Arial" w:eastAsia="Calibri" w:hAnsi="Arial" w:cs="Arial"/>
-          <w:sz w:val="24"/>
-          <w:lang w:val="es-MX"/>
-        </w:rPr>
-      </w:pPr>
-    </w:p>
-    <w:p>
-      <w:pPr>
-        <w:spacing w:line="360" w:lineRule="auto"/>
-        <w:ind w:right="48"/>
-        <w:jc w:val="both"/>
-        <w:rPr>
-          <w:rFonts w:ascii="Arial" w:eastAsia="Calibri" w:hAnsi="Arial" w:cs="Arial"/>
-          <w:sz w:val="24"/>
-          <w:lang w:val="es-MX"/>
-        </w:rPr>
-      </w:pPr>
-      <w:r>
-        <w:rPr>
-          <w:rFonts w:ascii="Arial" w:eastAsia="Calibri" w:hAnsi="Arial" w:cs="Arial"/>
-          <w:sz w:val="24"/>
-          <w:lang w:val="es-MX"/>
-        </w:rPr>
-        <w:t>La arquitectura en tres niveles garantiza la independencia física y lógica de los datos de forma que si se modifica el esquema en uno de los 3 niveles no afectará a los otros dos.</w:t>
-      </w:r>
-    </w:p>
-    <w:p>
-      <w:pPr>
-        <w:spacing w:line="360" w:lineRule="auto"/>
-        <w:ind w:right="48"/>
-        <w:jc w:val="both"/>
-        <w:rPr>
-          <w:rFonts w:ascii="Arial" w:eastAsia="Calibri" w:hAnsi="Arial" w:cs="Arial"/>
-          <w:sz w:val="24"/>
-          <w:lang w:val="es-MX"/>
-        </w:rPr>
-      </w:pPr>
-      <w:r>
-        <w:rPr>
-          <w:rFonts w:ascii="Arial" w:eastAsia="Calibri" w:hAnsi="Arial" w:cs="Arial"/>
-          <w:sz w:val="24"/>
-          <w:lang w:val="es-MX"/>
-        </w:rPr>
-        <w:t> </w:t>
-      </w:r>
-    </w:p>
-    <w:p>
-      <w:pPr>
-        <w:pStyle w:val="Prrafodelista"/>
-        <w:numPr>
-          <w:ilvl w:val="2"/>
-          <w:numId w:val="48"/>
-        </w:numPr>
-        <w:spacing w:line="360" w:lineRule="auto"/>
-        <w:ind w:right="48"/>
-        <w:jc w:val="both"/>
-        <w:rPr>
-          <w:rFonts w:ascii="Arial" w:eastAsia="Calibri" w:hAnsi="Arial" w:cs="Arial"/>
-          <w:sz w:val="24"/>
-          <w:lang w:val="es-MX"/>
-        </w:rPr>
-      </w:pPr>
-      <w:r>
-        <w:rPr>
-          <w:rFonts w:ascii="Arial" w:eastAsia="Calibri" w:hAnsi="Arial" w:cs="Arial"/>
-          <w:sz w:val="24"/>
-          <w:lang w:val="es-MX"/>
-        </w:rPr>
-        <w:t>Modelos de datos</w:t>
-      </w:r>
-    </w:p>
-    <w:p>
-      <w:pPr>
-        <w:pStyle w:val="Prrafodelista"/>
-        <w:numPr>
-          <w:ilvl w:val="0"/>
-          <w:numId w:val="42"/>
-        </w:numPr>
-        <w:spacing w:line="360" w:lineRule="auto"/>
-        <w:ind w:right="48"/>
-        <w:jc w:val="both"/>
-        <w:rPr>
-          <w:rFonts w:ascii="Arial" w:eastAsia="Calibri" w:hAnsi="Arial" w:cs="Arial"/>
-          <w:sz w:val="24"/>
-          <w:lang w:val="es-MX"/>
-        </w:rPr>
-      </w:pPr>
-      <w:r>
-        <w:rPr>
-          <w:rFonts w:ascii="Arial" w:eastAsia="Calibri" w:hAnsi="Arial" w:cs="Arial"/>
-          <w:sz w:val="24"/>
-          <w:lang w:val="es-MX"/>
-        </w:rPr>
-        <w:t>Los modelos de datos desempeñan una función esencial a la hora de reunir a todos los segmentos de una empresa, es decir, a los de TI, a los analistas de negocio y a los administradores, entre otros, para diseñar conjuntamente los sistemas de información (y las bases de datos en las que se fundan).</w:t>
-      </w:r>
-    </w:p>
-    <w:p>
-      <w:pPr>
-        <w:pStyle w:val="Prrafodelista"/>
-        <w:numPr>
-          <w:ilvl w:val="0"/>
-          <w:numId w:val="42"/>
-        </w:numPr>
-        <w:spacing w:line="360" w:lineRule="auto"/>
-        <w:ind w:right="48"/>
-        <w:jc w:val="both"/>
-        <w:rPr>
-          <w:rFonts w:ascii="Arial" w:eastAsia="Calibri" w:hAnsi="Arial" w:cs="Arial"/>
-          <w:sz w:val="24"/>
-          <w:lang w:val="es-MX"/>
-        </w:rPr>
-      </w:pPr>
-      <w:r>
-        <w:rPr>
-          <w:rFonts w:ascii="Arial" w:eastAsia="Calibri" w:hAnsi="Arial" w:cs="Arial"/>
-          <w:sz w:val="24"/>
-          <w:lang w:val="es-MX"/>
-        </w:rPr>
-        <w:lastRenderedPageBreak/>
-        <w:t>Estos sistemas requieren datos correctamente definidos y formateados, y los modelos aclaran con precisión qué datos se necesitan y cómo deben estructurarse para respaldar los procesos empresariales deseados.</w:t>
-      </w:r>
-    </w:p>
-    <w:p>
-      <w:pPr>
-        <w:pStyle w:val="Prrafodelista"/>
-        <w:numPr>
-          <w:ilvl w:val="0"/>
-          <w:numId w:val="42"/>
-        </w:numPr>
-        <w:spacing w:line="360" w:lineRule="auto"/>
-        <w:ind w:right="48"/>
-        <w:jc w:val="both"/>
-        <w:rPr>
-          <w:rFonts w:ascii="Arial" w:eastAsia="Calibri" w:hAnsi="Arial" w:cs="Arial"/>
-          <w:sz w:val="24"/>
-          <w:lang w:val="es-MX"/>
-        </w:rPr>
-      </w:pPr>
-      <w:r>
-        <w:rPr>
-          <w:rFonts w:ascii="Arial" w:eastAsia="Calibri" w:hAnsi="Arial" w:cs="Arial"/>
-          <w:sz w:val="24"/>
-          <w:lang w:val="es-MX"/>
-        </w:rPr>
-        <w:t>Determinando explícitamente la estructura de los datos, estos modelos admiten diversos casos de uso, incluidos el modelado de bases de datos, el diseño de sistemas de información y el desarrollo de procesos para respaldar un intercambio de datos uniforme y prolijo.</w:t>
-      </w:r>
-    </w:p>
-    <w:p>
-      <w:pPr>
-        <w:pStyle w:val="Prrafodelista"/>
-        <w:numPr>
-          <w:ilvl w:val="0"/>
-          <w:numId w:val="42"/>
-        </w:numPr>
-        <w:spacing w:line="360" w:lineRule="auto"/>
-        <w:ind w:right="48"/>
-        <w:jc w:val="both"/>
-        <w:rPr>
-          <w:rFonts w:ascii="Arial" w:eastAsia="Calibri" w:hAnsi="Arial" w:cs="Arial"/>
-          <w:sz w:val="24"/>
-          <w:lang w:val="es-MX"/>
-        </w:rPr>
-      </w:pPr>
-      <w:r>
-        <w:rPr>
-          <w:rFonts w:ascii="Arial" w:eastAsia="Calibri" w:hAnsi="Arial" w:cs="Arial"/>
-          <w:sz w:val="24"/>
-          <w:lang w:val="es-MX"/>
-        </w:rPr>
-        <w:t>También es importante entender los tres tipos diferentes de modelos de datos. Cada uno de ellos cumple una función diferente a medida que trabaja en el proceso de modelado de datos.</w:t>
-      </w:r>
-    </w:p>
-    <w:p>
-      <w:pPr>
-        <w:spacing w:line="360" w:lineRule="auto"/>
-        <w:ind w:right="48"/>
-        <w:jc w:val="both"/>
-        <w:rPr>
-          <w:rFonts w:ascii="Arial" w:eastAsia="Calibri" w:hAnsi="Arial" w:cs="Arial"/>
-          <w:sz w:val="24"/>
-          <w:lang w:val="es-MX"/>
-        </w:rPr>
-      </w:pPr>
-    </w:p>
-    <w:p>
-      <w:pPr>
-        <w:spacing w:line="360" w:lineRule="auto"/>
-        <w:ind w:right="48"/>
-        <w:jc w:val="both"/>
-        <w:rPr>
-          <w:rFonts w:ascii="Arial" w:eastAsia="Calibri" w:hAnsi="Arial" w:cs="Arial"/>
-          <w:b/>
-          <w:bCs/>
-          <w:sz w:val="24"/>
-          <w:lang w:val="es-MX"/>
-        </w:rPr>
-      </w:pPr>
-      <w:r>
-        <w:rPr>
-          <w:rFonts w:ascii="Arial" w:eastAsia="Calibri" w:hAnsi="Arial" w:cs="Arial"/>
-          <w:b/>
-          <w:bCs/>
-          <w:sz w:val="24"/>
-          <w:lang w:val="es-MX"/>
-        </w:rPr>
-        <w:t>3.1.4 Lenguajes de programación</w:t>
-      </w:r>
-    </w:p>
-    <w:p>
-      <w:pPr>
-        <w:spacing w:line="360" w:lineRule="auto"/>
-        <w:ind w:right="48"/>
-        <w:jc w:val="both"/>
-        <w:rPr>
-          <w:rFonts w:ascii="Arial" w:eastAsia="Calibri" w:hAnsi="Arial" w:cs="Arial"/>
-          <w:sz w:val="24"/>
-          <w:lang w:val="es-MX"/>
-        </w:rPr>
-      </w:pPr>
-      <w:r>
-        <w:rPr>
-          <w:rFonts w:ascii="Arial" w:eastAsia="Calibri" w:hAnsi="Arial" w:cs="Arial"/>
-          <w:sz w:val="24"/>
-          <w:lang w:val="es-MX"/>
-        </w:rPr>
-        <w:t>Un lenguaje de programación es un lenguaje informático especialmente diseñado para describir el conjunto de acciones consecutivas o instrucciones que un equipo informático debe ejecutar. Por ejemplo: PHP, Java, C++, Python.</w:t>
-      </w:r>
-    </w:p>
-    <w:p>
-      <w:pPr>
-        <w:spacing w:line="360" w:lineRule="auto"/>
-        <w:ind w:right="48"/>
-        <w:jc w:val="both"/>
-        <w:rPr>
-          <w:rFonts w:ascii="Arial" w:eastAsia="Calibri" w:hAnsi="Arial" w:cs="Arial"/>
-          <w:sz w:val="24"/>
-          <w:lang w:val="es-MX"/>
-        </w:rPr>
-      </w:pPr>
-      <w:r>
-        <w:rPr>
-          <w:rFonts w:ascii="Arial" w:eastAsia="Calibri" w:hAnsi="Arial" w:cs="Arial"/>
-          <w:sz w:val="24"/>
-          <w:lang w:val="es-MX"/>
-        </w:rPr>
-        <w:t>De esta manera, un lenguaje de programación pasa a ser la manera práctica de lograr que el equipo ejecute las acciones que el usuario desea. Los lenguajes de programación obedecen a un conjunto de reglas que permiten expresar las instrucciones que serán interpretadas.</w:t>
-      </w:r>
-    </w:p>
-    <w:p>
-      <w:pPr>
-        <w:spacing w:line="360" w:lineRule="auto"/>
-        <w:ind w:right="48"/>
-        <w:jc w:val="both"/>
-        <w:rPr>
-          <w:rFonts w:ascii="Arial" w:eastAsia="Calibri" w:hAnsi="Arial" w:cs="Arial"/>
-          <w:sz w:val="24"/>
-          <w:lang w:val="es-MX"/>
-        </w:rPr>
-      </w:pPr>
-    </w:p>
-    <w:p>
-      <w:pPr>
-        <w:spacing w:line="360" w:lineRule="auto"/>
-        <w:ind w:right="48"/>
-        <w:jc w:val="both"/>
-        <w:rPr>
-          <w:rFonts w:ascii="Arial" w:eastAsia="Calibri" w:hAnsi="Arial" w:cs="Arial"/>
-          <w:b/>
-          <w:bCs/>
-          <w:sz w:val="24"/>
-          <w:lang w:val="es-MX"/>
-        </w:rPr>
-      </w:pPr>
-      <w:r>
-        <w:rPr>
-          <w:rFonts w:ascii="Arial" w:eastAsia="Calibri" w:hAnsi="Arial" w:cs="Arial"/>
-          <w:b/>
-          <w:bCs/>
-          <w:sz w:val="24"/>
-          <w:lang w:val="es-MX"/>
-        </w:rPr>
-        <w:t>3.1.5 Tipos de lenguajes de programación</w:t>
-      </w:r>
-    </w:p>
-    <w:p>
-      <w:pPr>
-        <w:spacing w:line="360" w:lineRule="auto"/>
-        <w:ind w:right="48"/>
-        <w:jc w:val="both"/>
-        <w:rPr>
-          <w:rFonts w:ascii="Arial" w:eastAsia="Calibri" w:hAnsi="Arial" w:cs="Arial"/>
-          <w:sz w:val="24"/>
-          <w:lang w:val="es-MX"/>
-        </w:rPr>
-      </w:pPr>
-      <w:r>
-        <w:rPr>
-          <w:rFonts w:ascii="Arial" w:eastAsia="Calibri" w:hAnsi="Arial" w:cs="Arial"/>
-          <w:sz w:val="24"/>
-          <w:lang w:val="es-MX"/>
-        </w:rPr>
-        <w:t>Los lenguajes de programación se dividen principalmente en dos tipos: los de bajo nivel, que se comunican directamente con el lenguaje binario de las máquinas; y los de alto nivel, que facilitan su comprensión por parte de los programadores.</w:t>
-      </w:r>
-    </w:p>
-    <w:p>
-      <w:pPr>
-        <w:spacing w:line="360" w:lineRule="auto"/>
-        <w:ind w:right="48"/>
-        <w:jc w:val="both"/>
-        <w:rPr>
-          <w:rFonts w:ascii="Arial" w:eastAsia="Calibri" w:hAnsi="Arial" w:cs="Arial"/>
-          <w:sz w:val="24"/>
-          <w:lang w:val="es-MX"/>
-        </w:rPr>
-      </w:pPr>
-      <w:r>
-        <w:rPr>
-          <w:rFonts w:ascii="Arial" w:eastAsia="Calibri" w:hAnsi="Arial" w:cs="Arial"/>
-          <w:sz w:val="24"/>
-          <w:lang w:val="es-MX"/>
-        </w:rPr>
-        <w:t>Actualmente existen muchos tipos de lenguaje de programación que se utilizan dependiendo de los objetivos del software que se quiere desarrollar. Por ejemplo, actualmente la programación web está teniendo gran auge y es por ello que tenemos los lenguajes de programación que llamamos del lado del cliente (JavaScript) y del lado del servidor (PHP, por ejemplo) son de los más utilizados.</w:t>
-      </w:r>
-    </w:p>
-    <w:p>
-      <w:pPr>
-        <w:spacing w:line="360" w:lineRule="auto"/>
-        <w:ind w:right="48"/>
-        <w:jc w:val="both"/>
-        <w:rPr>
-          <w:rFonts w:ascii="Arial" w:eastAsia="Calibri" w:hAnsi="Arial" w:cs="Arial"/>
-          <w:sz w:val="24"/>
-          <w:lang w:val="es-MX"/>
-        </w:rPr>
-      </w:pPr>
-    </w:p>
-    <w:p>
-      <w:pPr>
-        <w:spacing w:line="360" w:lineRule="auto"/>
-        <w:ind w:right="48"/>
-        <w:jc w:val="both"/>
-        <w:rPr>
-          <w:rFonts w:ascii="Arial" w:eastAsia="Calibri" w:hAnsi="Arial" w:cs="Arial"/>
-          <w:b/>
-          <w:bCs/>
-          <w:sz w:val="24"/>
-          <w:lang w:val="es-MX"/>
-        </w:rPr>
-      </w:pPr>
-      <w:r>
-        <w:rPr>
-          <w:rFonts w:ascii="Arial" w:eastAsia="Calibri" w:hAnsi="Arial" w:cs="Arial"/>
-          <w:b/>
-          <w:bCs/>
-          <w:sz w:val="24"/>
-          <w:lang w:val="es-MX"/>
-        </w:rPr>
-        <w:t>3.1.6 Clasificación de los lenguajes de programación</w:t>
-      </w:r>
-    </w:p>
-    <w:p>
-      <w:pPr>
-        <w:spacing w:line="360" w:lineRule="auto"/>
-        <w:ind w:right="48"/>
-        <w:jc w:val="both"/>
-        <w:rPr>
-          <w:rFonts w:ascii="Arial" w:eastAsia="Calibri" w:hAnsi="Arial" w:cs="Arial"/>
-          <w:sz w:val="24"/>
-          <w:lang w:val="es-MX"/>
-        </w:rPr>
-      </w:pPr>
-      <w:r>
-        <w:rPr>
-          <w:rFonts w:ascii="Arial" w:eastAsia="Calibri" w:hAnsi="Arial" w:cs="Arial"/>
-          <w:sz w:val="24"/>
-          <w:lang w:val="es-MX"/>
-        </w:rPr>
-        <w:lastRenderedPageBreak/>
-        <w:t>Los lenguajes de programación se utilizan para hacer funcionar las páginas web, las apps, el software y todo tipo de dispositivo que requiere programación informática y conocimientos de código.</w:t>
-      </w:r>
-    </w:p>
-    <w:p>
-      <w:pPr>
-        <w:spacing w:line="360" w:lineRule="auto"/>
-        <w:ind w:right="48"/>
-        <w:jc w:val="both"/>
-        <w:rPr>
-          <w:rFonts w:ascii="Arial" w:eastAsia="Calibri" w:hAnsi="Arial" w:cs="Arial"/>
-          <w:sz w:val="24"/>
-          <w:lang w:val="es-MX"/>
-        </w:rPr>
-      </w:pPr>
-      <w:r>
-        <w:rPr>
-          <w:rFonts w:ascii="Arial" w:eastAsia="Calibri" w:hAnsi="Arial" w:cs="Arial"/>
-          <w:sz w:val="24"/>
-          <w:lang w:val="es-MX"/>
-        </w:rPr>
-        <w:t>De acuerdo a su finalidad, los lenguajes de programación se clasifican en:</w:t>
-      </w:r>
-    </w:p>
-    <w:p>
-      <w:pPr>
-        <w:pStyle w:val="Prrafodelista"/>
-        <w:numPr>
-          <w:ilvl w:val="0"/>
-          <w:numId w:val="32"/>
-        </w:numPr>
-        <w:spacing w:line="360" w:lineRule="auto"/>
-        <w:ind w:right="48"/>
-        <w:jc w:val="both"/>
-        <w:rPr>
-          <w:rFonts w:ascii="Arial" w:eastAsia="Calibri" w:hAnsi="Arial" w:cs="Arial"/>
-          <w:sz w:val="24"/>
-          <w:lang w:val="es-MX"/>
-        </w:rPr>
-      </w:pPr>
-      <w:r>
-        <w:rPr>
-          <w:rFonts w:ascii="Arial" w:eastAsia="Calibri" w:hAnsi="Arial" w:cs="Arial"/>
-          <w:sz w:val="24"/>
-          <w:lang w:val="es-MX"/>
-        </w:rPr>
-        <w:t>Lenguaje máquina.</w:t>
-      </w:r>
-    </w:p>
-    <w:p>
-      <w:pPr>
-        <w:pStyle w:val="Prrafodelista"/>
-        <w:numPr>
-          <w:ilvl w:val="0"/>
-          <w:numId w:val="32"/>
-        </w:numPr>
-        <w:spacing w:line="360" w:lineRule="auto"/>
-        <w:ind w:right="48"/>
-        <w:jc w:val="both"/>
-        <w:rPr>
-          <w:rFonts w:ascii="Arial" w:eastAsia="Calibri" w:hAnsi="Arial" w:cs="Arial"/>
-          <w:sz w:val="24"/>
-          <w:lang w:val="es-MX"/>
-        </w:rPr>
-      </w:pPr>
-      <w:r>
-        <w:rPr>
-          <w:rFonts w:ascii="Arial" w:eastAsia="Calibri" w:hAnsi="Arial" w:cs="Arial"/>
-          <w:sz w:val="24"/>
-          <w:lang w:val="es-MX"/>
-        </w:rPr>
-        <w:t>Lenguajes de programación de bajo nivel.</w:t>
-      </w:r>
-    </w:p>
-    <w:p>
-      <w:pPr>
-        <w:pStyle w:val="Prrafodelista"/>
-        <w:numPr>
-          <w:ilvl w:val="0"/>
-          <w:numId w:val="32"/>
-        </w:numPr>
-        <w:spacing w:line="360" w:lineRule="auto"/>
-        <w:ind w:right="48"/>
-        <w:jc w:val="both"/>
-        <w:rPr>
-          <w:rFonts w:ascii="Arial" w:eastAsia="Calibri" w:hAnsi="Arial" w:cs="Arial"/>
-          <w:sz w:val="24"/>
-          <w:lang w:val="es-MX"/>
-        </w:rPr>
-      </w:pPr>
-      <w:r>
-        <w:rPr>
-          <w:rFonts w:ascii="Arial" w:eastAsia="Calibri" w:hAnsi="Arial" w:cs="Arial"/>
-          <w:sz w:val="24"/>
-          <w:lang w:val="es-MX"/>
-        </w:rPr>
-        <w:t>Lenguajes de programación de alto nivel.</w:t>
-      </w:r>
-    </w:p>
-    <w:p>
-      <w:pPr>
-        <w:spacing w:line="360" w:lineRule="auto"/>
-        <w:ind w:right="48"/>
-        <w:jc w:val="both"/>
-        <w:rPr>
-          <w:rFonts w:ascii="Arial" w:eastAsia="Calibri" w:hAnsi="Arial" w:cs="Arial"/>
-          <w:sz w:val="24"/>
-          <w:lang w:val="es-MX"/>
-        </w:rPr>
-      </w:pPr>
-    </w:p>
-    <w:p>
-      <w:pPr>
-        <w:spacing w:line="360" w:lineRule="auto"/>
-        <w:ind w:right="48"/>
-        <w:jc w:val="both"/>
-        <w:rPr>
-          <w:rFonts w:ascii="Arial" w:eastAsia="Calibri" w:hAnsi="Arial" w:cs="Arial"/>
-          <w:sz w:val="24"/>
-          <w:lang w:val="es-MX"/>
-        </w:rPr>
-      </w:pPr>
-      <w:r>
-        <w:rPr>
-          <w:rFonts w:ascii="Arial" w:eastAsia="Calibri" w:hAnsi="Arial" w:cs="Arial"/>
-          <w:sz w:val="24"/>
-          <w:lang w:val="es-MX"/>
-        </w:rPr>
-        <w:t>En grandes rasgos, el lenguaje máquina es el que usa cualquier máquina y se basa en un código binario; los lenguajes de bajo nivel, pueden variar según el ordenador o máquina que se utilice; y, por último, el lenguaje de alto nivel es un lenguaje que utiliza comandos y palabras (normalmente en inglés), las cuales es fácil de entender para un programador.</w:t>
-      </w:r>
-    </w:p>
-    <w:p>
-      <w:pPr>
-        <w:spacing w:line="360" w:lineRule="auto"/>
-        <w:ind w:right="48"/>
-        <w:jc w:val="both"/>
-        <w:rPr>
-          <w:rFonts w:ascii="Arial" w:eastAsia="Calibri" w:hAnsi="Arial" w:cs="Arial"/>
-          <w:sz w:val="24"/>
-          <w:lang w:val="es-MX"/>
-        </w:rPr>
-      </w:pPr>
-    </w:p>
-    <w:p>
-      <w:pPr>
         <w:spacing w:after="160" w:line="259" w:lineRule="auto"/>
         <w:rPr>
           <w:rFonts w:ascii="Calibri" w:eastAsia="Calibri" w:hAnsi="Calibri" w:cs="Calibri"/>
@@ -12739,11 +10979,6 @@
         </w:rPr>
         <w:br w:type="page"/>
       </w:r>
-    </w:p>
-    <w:p>
-      <w:pPr>
-        <w:pStyle w:val="Prrafodelista"/>
-      </w:pPr>
     </w:p>
     <w:p>
       <w:pPr>
@@ -12757,6 +10992,7 @@
       </w:pPr>
       <w:bookmarkStart w:id="30" w:name="_Toc151029003"/>
       <w:r>
+        <w:lastRenderedPageBreak/>
         <w:t>MARCO METODOLÓGICO</w:t>
       </w:r>
       <w:bookmarkEnd w:id="30"/>
@@ -12831,526 +11067,18 @@
     </w:p>
     <w:p>
       <w:pPr>
-        <w:spacing w:line="360" w:lineRule="auto"/>
-        <w:jc w:val="both"/>
-        <w:rPr>
-          <w:rFonts w:ascii="Arial" w:hAnsi="Arial" w:cs="Arial"/>
-          <w:sz w:val="24"/>
-          <w:lang w:val="es-MX"/>
-        </w:rPr>
-      </w:pPr>
-      <w:r>
-        <w:rPr>
-          <w:rFonts w:ascii="Arial" w:hAnsi="Arial" w:cs="Arial"/>
-          <w:sz w:val="24"/>
-          <w:lang w:val="es-MX"/>
-        </w:rPr>
-        <w:t>La gran mayoría de instituciones de cualquier índole necesitan almacenar información en forma de registros que sean fáciles de acceder y/o manipular, es aquí donde entran los sistemas de administración que ayudan a mantener una buena gestión de los datos almacenados.</w:t>
-      </w:r>
-    </w:p>
-    <w:p>
-      <w:pPr>
-        <w:spacing w:line="360" w:lineRule="auto"/>
-        <w:jc w:val="both"/>
-        <w:rPr>
-          <w:rFonts w:ascii="Arial" w:hAnsi="Arial" w:cs="Arial"/>
-          <w:sz w:val="24"/>
-          <w:lang w:val="es-MX"/>
-        </w:rPr>
-      </w:pPr>
-      <w:r>
-        <w:rPr>
-          <w:rFonts w:ascii="Arial" w:hAnsi="Arial" w:cs="Arial"/>
-          <w:sz w:val="24"/>
-          <w:lang w:val="es-MX"/>
-        </w:rPr>
-        <w:t xml:space="preserve"> </w:t>
-      </w:r>
-    </w:p>
-    <w:p>
-      <w:pPr>
-        <w:spacing w:line="360" w:lineRule="auto"/>
-        <w:jc w:val="both"/>
-        <w:rPr>
-          <w:rFonts w:ascii="Arial" w:hAnsi="Arial" w:cs="Arial"/>
-          <w:sz w:val="24"/>
-          <w:lang w:val="es-MX"/>
-        </w:rPr>
-      </w:pPr>
-      <w:r>
-        <w:rPr>
-          <w:rFonts w:ascii="Arial" w:hAnsi="Arial" w:cs="Arial"/>
-          <w:sz w:val="24"/>
-          <w:lang w:val="es-MX"/>
-        </w:rPr>
-        <w:t xml:space="preserve">En la actualidad, la escuela de bachilleres “24 de febrero” ubicada en la congregación 24 de febrero municipio de Jesús Carranza cuenta con una biblioteca escolar a la cual los alumnos acceden para consultar información referente a sus actividades, dicha biblioteca nunca ha contado con algún sistema de administración de biblioteca, por tal motivo se lleva el control de los prestamos/recepción de los libros de la forma tradicional, con lápiz y cuadernos, esto supone algunos problemas de eficiencia ya que a mayor demanda por parte de los alumnos los registros se vuelven difíciles de mantener. </w:t>
-      </w:r>
-    </w:p>
-    <w:p>
-      <w:pPr>
-        <w:spacing w:line="360" w:lineRule="auto"/>
-        <w:jc w:val="both"/>
-        <w:rPr>
-          <w:rFonts w:ascii="Arial" w:hAnsi="Arial" w:cs="Arial"/>
-          <w:sz w:val="24"/>
-          <w:lang w:val="es-MX"/>
-        </w:rPr>
-      </w:pPr>
-    </w:p>
-    <w:p>
-      <w:pPr>
-        <w:spacing w:line="360" w:lineRule="auto"/>
-        <w:jc w:val="both"/>
-        <w:rPr>
-          <w:rFonts w:ascii="Arial" w:hAnsi="Arial" w:cs="Arial"/>
-          <w:sz w:val="24"/>
-          <w:lang w:val="es-MX"/>
-        </w:rPr>
-      </w:pPr>
-      <w:r>
-        <w:rPr>
-          <w:rFonts w:ascii="Arial" w:hAnsi="Arial" w:cs="Arial"/>
-          <w:sz w:val="24"/>
-          <w:lang w:val="es-MX"/>
-        </w:rPr>
-        <w:t>Gracias a la implementación de sistemas digitales se agiliza la creación y manipulación de registros de una mejor manera y con tiempos de respuesta cortos haciendo uso de los recursos disponibles de una manera eficiente, pero a la vez segura.</w:t>
-      </w:r>
-    </w:p>
-    <w:p>
-      <w:pPr>
         <w:spacing w:after="160" w:line="259" w:lineRule="auto"/>
         <w:rPr>
-          <w:rFonts w:ascii="Arial" w:hAnsi="Arial" w:cs="Arial"/>
-          <w:sz w:val="24"/>
-          <w:lang w:val="es-MX"/>
-        </w:rPr>
-      </w:pPr>
-      <w:r>
-        <w:rPr>
-          <w:rFonts w:ascii="Arial" w:hAnsi="Arial" w:cs="Arial"/>
-          <w:sz w:val="24"/>
-          <w:lang w:val="es-MX"/>
-        </w:rPr>
-        <w:br w:type="page"/>
-      </w:r>
-    </w:p>
-    <w:p>
-      <w:pPr>
-        <w:spacing w:line="360" w:lineRule="auto"/>
-        <w:jc w:val="both"/>
-        <w:rPr>
-          <w:rFonts w:ascii="Arial" w:hAnsi="Arial" w:cs="Arial"/>
+          <w:rFonts w:ascii="Arial" w:eastAsia="Arial Unicode MS" w:hAnsi="Arial" w:cs="Arial Unicode MS"/>
           <w:b/>
           <w:bCs/>
-          <w:sz w:val="28"/>
-          <w:szCs w:val="28"/>
-          <w:lang w:val="es-MX"/>
-        </w:rPr>
-      </w:pPr>
-      <w:r>
-        <w:rPr>
-          <w:rFonts w:ascii="Arial" w:hAnsi="Arial" w:cs="Arial"/>
-          <w:b/>
-          <w:bCs/>
-          <w:sz w:val="28"/>
-          <w:szCs w:val="28"/>
-          <w:lang w:val="es-MX"/>
-        </w:rPr>
-        <w:lastRenderedPageBreak/>
-        <w:t>METODOLOGÍA</w:t>
-      </w:r>
-    </w:p>
-    <w:p>
-      <w:pPr>
-        <w:spacing w:line="360" w:lineRule="auto"/>
-        <w:jc w:val="both"/>
-        <w:rPr>
-          <w:rFonts w:ascii="Arial" w:hAnsi="Arial" w:cs="Arial"/>
-          <w:sz w:val="24"/>
-          <w:lang w:val="es-MX"/>
-        </w:rPr>
-      </w:pPr>
-      <w:r>
-        <w:rPr>
-          <w:rFonts w:ascii="Arial" w:hAnsi="Arial" w:cs="Arial"/>
-          <w:sz w:val="24"/>
-          <w:lang w:val="es-MX"/>
-        </w:rPr>
-        <w:t>Cuando hablamos de metodologías ágiles no debemos limitarnos a pensar en una simple herramienta, sino en una estrategia integral que impulsa a las organizaciones a gestionar los proyectos con rapidez y flexibilidad. La realidad es que el mercado cada día exige mayor flexibilidad ante un panorama incierto y cambiante, y las empresas deben responder con urgencia esta demanda.</w:t>
-      </w:r>
-    </w:p>
-    <w:p>
-      <w:pPr>
-        <w:spacing w:line="360" w:lineRule="auto"/>
-        <w:jc w:val="both"/>
-        <w:rPr>
-          <w:rFonts w:ascii="Arial" w:hAnsi="Arial" w:cs="Arial"/>
-          <w:sz w:val="24"/>
-          <w:lang w:val="es-MX"/>
-        </w:rPr>
-      </w:pPr>
-    </w:p>
-    <w:p>
-      <w:pPr>
-        <w:spacing w:line="360" w:lineRule="auto"/>
-        <w:jc w:val="both"/>
-        <w:rPr>
-          <w:rFonts w:ascii="Arial" w:hAnsi="Arial" w:cs="Arial"/>
-          <w:sz w:val="24"/>
-          <w:lang w:val="es-MX"/>
-        </w:rPr>
-      </w:pPr>
-      <w:r>
-        <w:rPr>
-          <w:rFonts w:ascii="Arial" w:hAnsi="Arial" w:cs="Arial"/>
-          <w:sz w:val="24"/>
-          <w:lang w:val="es-MX"/>
-        </w:rPr>
-        <w:t>La metodología Agile ayuda en el desarrollo de proyectos que necesitan rapidez y flexibilidad para adecuarse a las necesidades del cliente. Siempre enfocada a mejorar resultados. A diferencia de la forma tradicional de gestionar los proyectos, las metodologías ágiles no necesitan definir al inicio de los proyectos la totalidad del alcance.</w:t>
-      </w:r>
-    </w:p>
-    <w:p>
-      <w:pPr>
-        <w:spacing w:line="360" w:lineRule="auto"/>
-        <w:jc w:val="both"/>
-        <w:rPr>
-          <w:rFonts w:ascii="Arial" w:hAnsi="Arial" w:cs="Arial"/>
-          <w:sz w:val="24"/>
-          <w:lang w:val="es-MX"/>
-        </w:rPr>
-      </w:pPr>
-    </w:p>
-    <w:p>
-      <w:pPr>
-        <w:spacing w:line="360" w:lineRule="auto"/>
-        <w:jc w:val="both"/>
-        <w:rPr>
-          <w:rFonts w:ascii="Arial" w:hAnsi="Arial" w:cs="Arial"/>
-          <w:sz w:val="24"/>
-          <w:lang w:val="es-MX"/>
-        </w:rPr>
-      </w:pPr>
-      <w:r>
-        <w:rPr>
-          <w:rFonts w:ascii="Arial" w:hAnsi="Arial" w:cs="Arial"/>
-          <w:sz w:val="24"/>
-          <w:lang w:val="es-MX"/>
-        </w:rPr>
-        <w:t xml:space="preserve">En efecto, definimos a las metodologías ágiles como una innovadora forma de trabajar y organizarse que “fragmenta” los proyectos en partes capaces de adaptarse sobre la marcha, complementarse y resolverse en poco tiempo. Es decir, no se planifica ni se diseña el proyecto por adelantado, sino que a medida que se desarrolla se va definiendo el proyecto, gracias a un </w:t>
-      </w:r>
-      <w:proofErr w:type="spellStart"/>
-      <w:r>
-        <w:rPr>
-          <w:rFonts w:ascii="Arial" w:hAnsi="Arial" w:cs="Arial"/>
-          <w:sz w:val="24"/>
-          <w:lang w:val="es-MX"/>
-        </w:rPr>
-        <w:t>feedback</w:t>
-      </w:r>
-      <w:proofErr w:type="spellEnd"/>
-      <w:r>
-        <w:rPr>
-          <w:rFonts w:ascii="Arial" w:hAnsi="Arial" w:cs="Arial"/>
-          <w:sz w:val="24"/>
-          <w:lang w:val="es-MX"/>
-        </w:rPr>
-        <w:t xml:space="preserve"> constante.</w:t>
-      </w:r>
-    </w:p>
-    <w:p>
-      <w:pPr>
-        <w:spacing w:line="360" w:lineRule="auto"/>
-        <w:jc w:val="both"/>
-        <w:rPr>
-          <w:rFonts w:ascii="Arial" w:hAnsi="Arial" w:cs="Arial"/>
-          <w:sz w:val="24"/>
-          <w:lang w:val="es-MX"/>
-        </w:rPr>
-      </w:pPr>
-      <w:r>
-        <w:rPr>
-          <w:rFonts w:ascii="Arial" w:hAnsi="Arial" w:cs="Arial"/>
-          <w:sz w:val="24"/>
-          <w:lang w:val="es-MX"/>
-        </w:rPr>
-        <w:t>Otra característica muy particular es que se trabaja por períodos de tiempo durante el cual cada miembro del equipo debe ejecutar una serie de tareas. Luego de ejecutar dichas tareas, se entregan los avances, se reciben devoluciones y comienza nuevamente el proceso, permitiendo implementar los cambios necesarios.</w:t>
-      </w:r>
-    </w:p>
-    <w:p>
-      <w:pPr>
-        <w:spacing w:line="360" w:lineRule="auto"/>
-        <w:jc w:val="both"/>
-        <w:rPr>
-          <w:rFonts w:ascii="Arial" w:hAnsi="Arial" w:cs="Arial"/>
-          <w:sz w:val="24"/>
-          <w:lang w:val="es-MX"/>
-        </w:rPr>
-      </w:pPr>
-    </w:p>
-    <w:p>
-      <w:pPr>
-        <w:spacing w:line="360" w:lineRule="auto"/>
-        <w:jc w:val="both"/>
-        <w:rPr>
-          <w:rFonts w:ascii="Arial" w:hAnsi="Arial" w:cs="Arial"/>
-          <w:sz w:val="24"/>
-          <w:lang w:val="es-MX"/>
-        </w:rPr>
-      </w:pPr>
-      <w:r>
-        <w:rPr>
-          <w:rFonts w:ascii="Arial" w:hAnsi="Arial" w:cs="Arial"/>
-          <w:sz w:val="24"/>
-          <w:lang w:val="es-MX"/>
-        </w:rPr>
-        <w:t>En primer lugar, es importante entender que las metodologías ágiles nacen para privilegiar la interacción en los procesos y facilitar la colaboración con el cliente ante la necesidad de cambios durante el armado del proyecto.</w:t>
-      </w:r>
-    </w:p>
-    <w:p>
-      <w:pPr>
-        <w:pStyle w:val="Prrafodelista"/>
-        <w:numPr>
-          <w:ilvl w:val="0"/>
-          <w:numId w:val="46"/>
-        </w:numPr>
-        <w:spacing w:line="360" w:lineRule="auto"/>
-        <w:jc w:val="both"/>
-        <w:rPr>
-          <w:rFonts w:ascii="Arial" w:hAnsi="Arial" w:cs="Arial"/>
-          <w:sz w:val="24"/>
-          <w:lang w:val="es-MX"/>
-        </w:rPr>
-      </w:pPr>
-      <w:r>
-        <w:rPr>
-          <w:rFonts w:ascii="Arial" w:hAnsi="Arial" w:cs="Arial"/>
-          <w:sz w:val="24"/>
-          <w:lang w:val="es-MX"/>
-        </w:rPr>
-        <w:t xml:space="preserve">Entregas rápidas y continuas: Uno de los aspectos más importantes de las metodologías ágiles es que tienen como principal característica realizar entregas rápidas y continuas de software funcionando. </w:t>
-      </w:r>
-    </w:p>
-    <w:p>
-      <w:pPr>
-        <w:pStyle w:val="Prrafodelista"/>
-        <w:numPr>
-          <w:ilvl w:val="0"/>
-          <w:numId w:val="46"/>
-        </w:numPr>
-        <w:spacing w:line="360" w:lineRule="auto"/>
-        <w:jc w:val="both"/>
-        <w:rPr>
-          <w:rFonts w:ascii="Arial" w:hAnsi="Arial" w:cs="Arial"/>
-          <w:sz w:val="24"/>
-          <w:lang w:val="es-MX"/>
-        </w:rPr>
-      </w:pPr>
-      <w:r>
-        <w:rPr>
-          <w:rFonts w:ascii="Arial" w:hAnsi="Arial" w:cs="Arial"/>
-          <w:sz w:val="24"/>
-          <w:lang w:val="es-MX"/>
-        </w:rPr>
-        <w:t xml:space="preserve">Conciben al proyecto en partes homogéneas: La capacidad de “dividir” al proyecto en partes capaces de adaptarse sobre la marcha, complementarse y resolverse en poco tiempo, ayuda a que, si hay que </w:t>
-      </w:r>
-      <w:r>
-        <w:rPr>
-          <w:rFonts w:ascii="Arial" w:hAnsi="Arial" w:cs="Arial"/>
-          <w:sz w:val="24"/>
-          <w:lang w:val="es-MX"/>
-        </w:rPr>
-        <w:lastRenderedPageBreak/>
-        <w:t>realizar cualquier modificación, sólo se hacen cambios en la parte implicada y en poco tiempo.</w:t>
-      </w:r>
-    </w:p>
-    <w:p>
-      <w:pPr>
-        <w:pStyle w:val="Prrafodelista"/>
-        <w:numPr>
-          <w:ilvl w:val="0"/>
-          <w:numId w:val="46"/>
-        </w:numPr>
-        <w:spacing w:line="360" w:lineRule="auto"/>
-        <w:jc w:val="both"/>
-        <w:rPr>
-          <w:rFonts w:ascii="Arial" w:hAnsi="Arial" w:cs="Arial"/>
-          <w:sz w:val="24"/>
-          <w:lang w:val="es-MX"/>
-        </w:rPr>
-      </w:pPr>
-      <w:r>
-        <w:rPr>
-          <w:rFonts w:ascii="Arial" w:hAnsi="Arial" w:cs="Arial"/>
-          <w:sz w:val="24"/>
-          <w:lang w:val="es-MX"/>
-        </w:rPr>
-        <w:t>Promueven el trabajo colaborativo: Además de los beneficios en los procesos, también brinda fomenta el trabajo multidisciplinario, la autonomía y transparencia.</w:t>
-      </w:r>
-      <w:r>
-        <w:rPr>
-          <w:rFonts w:ascii="Arial" w:hAnsi="Arial" w:cs="Arial"/>
-          <w:sz w:val="24"/>
-          <w:lang w:val="es-MX"/>
-        </w:rPr>
-        <w:t xml:space="preserve"> </w:t>
-      </w:r>
-      <w:r>
-        <w:rPr>
-          <w:rFonts w:ascii="Arial" w:hAnsi="Arial" w:cs="Arial"/>
-          <w:sz w:val="24"/>
-          <w:lang w:val="es-MX"/>
-        </w:rPr>
-        <w:t>Como todas las partes persiguen un objetivo en común y trabajan con fluidez y flexibilidad, permite que los equipos obtengan resultados más efectivos.</w:t>
-      </w:r>
-    </w:p>
-    <w:p>
-      <w:pPr>
-        <w:pStyle w:val="Prrafodelista"/>
-        <w:numPr>
-          <w:ilvl w:val="0"/>
-          <w:numId w:val="46"/>
-        </w:numPr>
-        <w:spacing w:line="360" w:lineRule="auto"/>
-        <w:jc w:val="both"/>
-        <w:rPr>
-          <w:rFonts w:ascii="Arial" w:hAnsi="Arial" w:cs="Arial"/>
-          <w:sz w:val="24"/>
-          <w:lang w:val="es-MX"/>
-        </w:rPr>
-      </w:pPr>
-      <w:r>
-        <w:rPr>
-          <w:rFonts w:ascii="Arial" w:hAnsi="Arial" w:cs="Arial"/>
-          <w:sz w:val="24"/>
-          <w:lang w:val="es-MX"/>
-        </w:rPr>
-        <w:t>Predicen resultados y minimizan los riesgos: Gracias a las revisiones continuas y la adaptación al cambio, permite obtener una mirada predictiva sobre el resultado y esto por descarte minimiza los riesgos de cometer errores inmodificables.</w:t>
-      </w:r>
-    </w:p>
-    <w:p>
-      <w:pPr>
-        <w:pStyle w:val="Prrafodelista"/>
-        <w:numPr>
-          <w:ilvl w:val="0"/>
-          <w:numId w:val="46"/>
-        </w:numPr>
-        <w:spacing w:line="360" w:lineRule="auto"/>
-        <w:jc w:val="both"/>
-        <w:rPr>
-          <w:rFonts w:ascii="Arial" w:hAnsi="Arial" w:cs="Arial"/>
-          <w:sz w:val="24"/>
-          <w:lang w:val="es-MX"/>
-        </w:rPr>
-      </w:pPr>
-      <w:r>
-        <w:rPr>
-          <w:rFonts w:ascii="Arial" w:hAnsi="Arial" w:cs="Arial"/>
-          <w:sz w:val="24"/>
-          <w:lang w:val="es-MX"/>
-        </w:rPr>
-        <w:t>El cliente es un miembro más del equipo: Claro está que, gracias a un vínculo fluido con los clientes y un trabajo multidisciplinario, se consiguen resultados realmente satisfactorios lo que el cliente se convierte en un miembro más del equipo, causando proyectos eficientes y por lo tanto una gran experiencia de los clientes.</w:t>
-      </w:r>
-    </w:p>
-    <w:p>
-      <w:pPr>
-        <w:spacing w:line="360" w:lineRule="auto"/>
-        <w:jc w:val="both"/>
-        <w:rPr>
-          <w:rFonts w:ascii="Arial" w:hAnsi="Arial" w:cs="Arial"/>
-          <w:sz w:val="24"/>
-          <w:lang w:val="es-MX"/>
-        </w:rPr>
-      </w:pPr>
-    </w:p>
-    <w:p>
-      <w:pPr>
-        <w:spacing w:line="360" w:lineRule="auto"/>
-        <w:jc w:val="both"/>
-        <w:rPr>
-          <w:rFonts w:ascii="Arial" w:hAnsi="Arial" w:cs="Arial"/>
-          <w:b/>
-          <w:bCs/>
-          <w:sz w:val="24"/>
-          <w:lang w:val="es-MX"/>
-        </w:rPr>
-      </w:pPr>
-      <w:r>
-        <w:rPr>
-          <w:rFonts w:ascii="Arial" w:hAnsi="Arial" w:cs="Arial"/>
-          <w:b/>
-          <w:bCs/>
-          <w:sz w:val="24"/>
-          <w:lang w:val="es-MX"/>
-        </w:rPr>
-        <w:t>Metodología de cascada</w:t>
-      </w:r>
-    </w:p>
-    <w:p>
-      <w:pPr>
-        <w:spacing w:line="360" w:lineRule="auto"/>
-        <w:jc w:val="both"/>
-        <w:rPr>
-          <w:rFonts w:ascii="Arial" w:hAnsi="Arial" w:cs="Arial"/>
-          <w:sz w:val="24"/>
-          <w:lang w:val="es-MX"/>
-        </w:rPr>
-      </w:pPr>
-      <w:r>
-        <w:rPr>
-          <w:rFonts w:ascii="Arial" w:hAnsi="Arial" w:cs="Arial"/>
-          <w:sz w:val="24"/>
-          <w:lang w:val="es-MX"/>
-        </w:rPr>
-        <w:t>Hay veces en las que los requerimientos para cierto problema se comprenden bien: cuando el trabajo desde la comunicación hasta el despliegue fluye en forma razonablemente lineal. Esta situación se encuentra en ocasiones cuando deben hacerse adaptaciones o mejoras bien definidas a un sistema ya existente (por ejemplo, una adaptación para software de contabilidad que es obligatorio hacer debido a cambios en las regulaciones gubernamentales). También ocurre en cierto número limitado de nuevos esfuerzos de desarrollo, pero sólo cuando los requerimientos están bien definidos y tienen una estabilidad razonable.</w:t>
-      </w:r>
-    </w:p>
-    <w:p>
-      <w:pPr>
-        <w:spacing w:line="360" w:lineRule="auto"/>
-        <w:jc w:val="both"/>
-        <w:rPr>
-          <w:rFonts w:ascii="Arial" w:hAnsi="Arial" w:cs="Arial"/>
-          <w:sz w:val="24"/>
-          <w:lang w:val="es-MX"/>
-        </w:rPr>
-      </w:pPr>
-      <w:r>
-        <w:rPr>
-          <w:rFonts w:ascii="Arial" w:hAnsi="Arial" w:cs="Arial"/>
-          <w:sz w:val="24"/>
-          <w:lang w:val="es-MX"/>
-        </w:rPr>
-        <w:t xml:space="preserve">El modelo de la cascada, a veces llamado ciclo de vida clásico, sugiere un enfoque sistemático y secuencial para el desarrollo del software, que comienza con la especificación de los requerimientos por parte del cliente y avanza a través de planeación, modelado, construcción y despliegue, para concluir con el apoyo del software terminado. </w:t>
-      </w:r>
-    </w:p>
-    <w:p>
-      <w:pPr>
-        <w:spacing w:line="360" w:lineRule="auto"/>
-        <w:jc w:val="both"/>
-        <w:rPr>
-          <w:rFonts w:ascii="Arial" w:hAnsi="Arial" w:cs="Arial"/>
-          <w:sz w:val="24"/>
-          <w:lang w:val="es-MX"/>
-        </w:rPr>
-      </w:pPr>
-    </w:p>
-    <w:p>
-      <w:pPr>
-        <w:spacing w:line="360" w:lineRule="auto"/>
-        <w:jc w:val="both"/>
-        <w:rPr>
-          <w:rFonts w:ascii="Arial" w:hAnsi="Arial" w:cs="Arial"/>
-          <w:sz w:val="24"/>
-          <w:lang w:val="es-MX"/>
-        </w:rPr>
-      </w:pPr>
-      <w:r>
-        <w:rPr>
-          <w:rFonts w:ascii="Arial" w:hAnsi="Arial" w:cs="Arial"/>
-          <w:sz w:val="24"/>
-          <w:lang w:val="es-MX"/>
-        </w:rPr>
-        <w:t xml:space="preserve">Es un modelo de proceso útil en situaciones en que los requerimientos sean fijos y el trabajo avance en forma lineal hasta el final.      </w:t>
+          <w:caps/>
+          <w:sz w:val="26"/>
+          <w:szCs w:val="36"/>
+        </w:rPr>
+      </w:pPr>
+      <w:r>
+        <w:br w:type="page"/>
       </w:r>
     </w:p>
     <w:p>
@@ -13546,13 +11274,31 @@
       <w:pPr>
         <w:rPr>
           <w:rStyle w:val="nfasis"/>
-        </w:rPr>
-      </w:pPr>
+          <w:rFonts w:ascii="Arial" w:hAnsi="Arial" w:cs="Arial"/>
+          <w:i w:val="0"/>
+          <w:iCs w:val="0"/>
+          <w:sz w:val="24"/>
+        </w:rPr>
+      </w:pPr>
+      <w:proofErr w:type="spellStart"/>
+      <w:r>
+        <w:rPr>
+          <w:rStyle w:val="nfasis"/>
+          <w:rFonts w:ascii="Arial" w:hAnsi="Arial" w:cs="Arial"/>
+          <w:i w:val="0"/>
+          <w:iCs w:val="0"/>
+          <w:sz w:val="24"/>
+        </w:rPr>
+        <w:t>Analisis</w:t>
+      </w:r>
+      <w:proofErr w:type="spellEnd"/>
     </w:p>
     <w:p>
       <w:pPr>
         <w:rPr>
           <w:rStyle w:val="nfasis"/>
+          <w:i w:val="0"/>
+          <w:iCs w:val="0"/>
         </w:rPr>
       </w:pPr>
     </w:p>
@@ -17603,6 +15349,8 @@
         <w:jc w:val="both"/>
         <w:rPr>
           <w:rFonts w:ascii="Arial" w:hAnsi="Arial" w:cs="Arial"/>
+          <w:b/>
+          <w:bCs/>
           <w:sz w:val="24"/>
           <w:lang w:val="es-ES_tradnl"/>
         </w:rPr>
@@ -17610,10 +15358,32 @@
       <w:r>
         <w:rPr>
           <w:rFonts w:ascii="Arial" w:hAnsi="Arial" w:cs="Arial"/>
+          <w:b/>
+          <w:bCs/>
           <w:sz w:val="24"/>
           <w:lang w:val="es-ES_tradnl"/>
         </w:rPr>
         <w:t>USUARIO ADMINISTRADOR:</w:t>
+      </w:r>
+    </w:p>
+    <w:p>
+      <w:pPr>
+        <w:pStyle w:val="Descripcin"/>
+        <w:keepNext/>
+      </w:pPr>
+      <w:r>
+        <w:t xml:space="preserve">Tabla </w:t>
+      </w:r>
+      <w:fldSimple w:instr=" SEQ Tabla \* ARABIC ">
+        <w:r>
+          <w:rPr>
+            <w:noProof/>
+          </w:rPr>
+          <w:t>1</w:t>
+        </w:r>
+      </w:fldSimple>
+      <w:r>
+        <w:t xml:space="preserve"> Requerimientos funcionales</w:t>
       </w:r>
     </w:p>
     <w:tbl>
@@ -18445,17 +16215,7 @@
                 <w:szCs w:val="22"/>
                 <w:lang w:val="es-ES_tradnl"/>
               </w:rPr>
-              <w:t xml:space="preserve">. Esto es útil cuando se </w:t>
-            </w:r>
-            <w:r>
-              <w:rPr>
-                <w:rFonts w:ascii="Arial" w:hAnsi="Arial" w:cs="Arial"/>
-                <w:sz w:val="22"/>
-                <w:szCs w:val="22"/>
-                <w:lang w:val="es-ES_tradnl"/>
-              </w:rPr>
-              <w:lastRenderedPageBreak/>
-              <w:t xml:space="preserve">cometen errores al momento de crear </w:t>
+              <w:t xml:space="preserve">. Esto es útil cuando se cometen errores al momento de crear </w:t>
             </w:r>
             <w:r>
               <w:rPr>
@@ -18601,17 +16361,52 @@
         <w:jc w:val="both"/>
         <w:rPr>
           <w:rFonts w:ascii="Arial" w:eastAsiaTheme="majorEastAsia" w:hAnsi="Arial" w:cs="Arial"/>
-          <w:bCs/>
-          <w:sz w:val="24"/>
-        </w:rPr>
-      </w:pPr>
-      <w:r>
+          <w:b/>
+          <w:sz w:val="24"/>
+        </w:rPr>
+      </w:pPr>
+      <w:r>
+        <w:rPr>
+          <w:rFonts w:ascii="Arial" w:eastAsiaTheme="majorEastAsia" w:hAnsi="Arial" w:cs="Arial"/>
+          <w:b/>
+          <w:sz w:val="24"/>
+        </w:rPr>
+        <w:t>RNF1: Multiusuario.</w:t>
+      </w:r>
+    </w:p>
+    <w:p>
+      <w:pPr>
+        <w:spacing w:line="360" w:lineRule="auto"/>
+        <w:jc w:val="both"/>
         <w:rPr>
           <w:rFonts w:ascii="Arial" w:eastAsiaTheme="majorEastAsia" w:hAnsi="Arial" w:cs="Arial"/>
           <w:bCs/>
           <w:sz w:val="24"/>
         </w:rPr>
-        <w:t>RNF1: Multiusuario.</w:t>
+      </w:pPr>
+      <w:r>
+        <w:rPr>
+          <w:rFonts w:ascii="Arial" w:eastAsiaTheme="majorEastAsia" w:hAnsi="Arial" w:cs="Arial"/>
+          <w:bCs/>
+          <w:sz w:val="24"/>
+        </w:rPr>
+        <w:t xml:space="preserve">Aplicación </w:t>
+      </w:r>
+      <w:r>
+        <w:rPr>
+          <w:rFonts w:ascii="Arial" w:eastAsiaTheme="majorEastAsia" w:hAnsi="Arial" w:cs="Arial"/>
+          <w:bCs/>
+          <w:sz w:val="24"/>
+        </w:rPr>
+        <w:t>multiusuario</w:t>
+      </w:r>
+      <w:r>
+        <w:rPr>
+          <w:rFonts w:ascii="Arial" w:eastAsiaTheme="majorEastAsia" w:hAnsi="Arial" w:cs="Arial"/>
+          <w:bCs/>
+          <w:sz w:val="24"/>
+        </w:rPr>
+        <w:t xml:space="preserve"> que permite la creación de múltiples cuentas de administración para mayor flexibilidad durante la gestión de la biblioteca.</w:t>
       </w:r>
     </w:p>
     <w:p>
@@ -18624,21 +16419,43 @@
           <w:sz w:val="24"/>
         </w:rPr>
       </w:pPr>
-      <w:r>
+    </w:p>
+    <w:p>
+      <w:pPr>
+        <w:spacing w:line="360" w:lineRule="auto"/>
+        <w:jc w:val="both"/>
+        <w:rPr>
+          <w:rFonts w:ascii="Arial" w:eastAsiaTheme="majorEastAsia" w:hAnsi="Arial" w:cs="Arial"/>
+          <w:b/>
+          <w:sz w:val="24"/>
+        </w:rPr>
+      </w:pPr>
+      <w:r>
+        <w:rPr>
+          <w:rFonts w:ascii="Arial" w:eastAsiaTheme="majorEastAsia" w:hAnsi="Arial" w:cs="Arial"/>
+          <w:b/>
+          <w:sz w:val="24"/>
+        </w:rPr>
+        <w:t>RNF2: Interfaz.</w:t>
+      </w:r>
+    </w:p>
+    <w:p>
+      <w:pPr>
+        <w:spacing w:line="360" w:lineRule="auto"/>
+        <w:jc w:val="both"/>
         <w:rPr>
           <w:rFonts w:ascii="Arial" w:eastAsiaTheme="majorEastAsia" w:hAnsi="Arial" w:cs="Arial"/>
           <w:bCs/>
           <w:sz w:val="24"/>
         </w:rPr>
-        <w:t xml:space="preserve">Aplicación </w:t>
-      </w:r>
+      </w:pPr>
       <w:r>
         <w:rPr>
           <w:rFonts w:ascii="Arial" w:eastAsiaTheme="majorEastAsia" w:hAnsi="Arial" w:cs="Arial"/>
           <w:bCs/>
           <w:sz w:val="24"/>
         </w:rPr>
-        <w:t>multiusuario</w:t>
+        <w:t>El sistema cuenta con una interfaz intuitiva y fácil de utilizar, tiene un aspecto minimalista para no saturar al</w:t>
       </w:r>
       <w:r>
         <w:rPr>
@@ -18646,7 +16463,23 @@
           <w:bCs/>
           <w:sz w:val="24"/>
         </w:rPr>
-        <w:t xml:space="preserve"> que permite la creación de múltiples cuentas de administración para mayor flexibilidad durante la gestión de la biblioteca.</w:t>
+        <w:t xml:space="preserve"> </w:t>
+      </w:r>
+      <w:r>
+        <w:rPr>
+          <w:rFonts w:ascii="Arial" w:eastAsiaTheme="majorEastAsia" w:hAnsi="Arial" w:cs="Arial"/>
+          <w:bCs/>
+          <w:sz w:val="24"/>
+        </w:rPr>
+        <w:t>usuario</w:t>
+      </w:r>
+      <w:r>
+        <w:rPr>
+          <w:rFonts w:ascii="Arial" w:eastAsiaTheme="majorEastAsia" w:hAnsi="Arial" w:cs="Arial"/>
+          <w:bCs/>
+          <w:sz w:val="24"/>
+        </w:rPr>
+        <w:t xml:space="preserve"> con información irrelevante.</w:t>
       </w:r>
     </w:p>
     <w:p>
@@ -18666,17 +16499,52 @@
         <w:jc w:val="both"/>
         <w:rPr>
           <w:rFonts w:ascii="Arial" w:eastAsiaTheme="majorEastAsia" w:hAnsi="Arial" w:cs="Arial"/>
-          <w:bCs/>
-          <w:sz w:val="24"/>
-        </w:rPr>
-      </w:pPr>
-      <w:r>
+          <w:b/>
+          <w:sz w:val="24"/>
+        </w:rPr>
+      </w:pPr>
+      <w:r>
+        <w:rPr>
+          <w:rFonts w:ascii="Arial" w:eastAsiaTheme="majorEastAsia" w:hAnsi="Arial" w:cs="Arial"/>
+          <w:b/>
+          <w:sz w:val="24"/>
+        </w:rPr>
+        <w:t>RNF3: Seguridad.</w:t>
+      </w:r>
+    </w:p>
+    <w:p>
+      <w:pPr>
+        <w:spacing w:line="360" w:lineRule="auto"/>
+        <w:jc w:val="both"/>
         <w:rPr>
           <w:rFonts w:ascii="Arial" w:eastAsiaTheme="majorEastAsia" w:hAnsi="Arial" w:cs="Arial"/>
           <w:bCs/>
           <w:sz w:val="24"/>
         </w:rPr>
-        <w:t>RNF2: Interfaz.</w:t>
+      </w:pPr>
+      <w:r>
+        <w:rPr>
+          <w:rFonts w:ascii="Arial" w:eastAsiaTheme="majorEastAsia" w:hAnsi="Arial" w:cs="Arial"/>
+          <w:bCs/>
+          <w:sz w:val="24"/>
+        </w:rPr>
+        <w:t xml:space="preserve">La información registrada en el sistema se encuentra almacenada de forma local en el equipo, evitando así que terceras personas puedan manipular </w:t>
+      </w:r>
+      <w:r>
+        <w:rPr>
+          <w:rFonts w:ascii="Arial" w:eastAsiaTheme="majorEastAsia" w:hAnsi="Arial" w:cs="Arial"/>
+          <w:bCs/>
+          <w:sz w:val="24"/>
+        </w:rPr>
+        <w:t>los registros</w:t>
+      </w:r>
+      <w:r>
+        <w:rPr>
+          <w:rFonts w:ascii="Arial" w:eastAsiaTheme="majorEastAsia" w:hAnsi="Arial" w:cs="Arial"/>
+          <w:bCs/>
+          <w:sz w:val="24"/>
+        </w:rPr>
+        <w:t>.</w:t>
       </w:r>
     </w:p>
     <w:p>
@@ -18689,21 +16557,43 @@
           <w:sz w:val="24"/>
         </w:rPr>
       </w:pPr>
-      <w:r>
+    </w:p>
+    <w:p>
+      <w:pPr>
+        <w:spacing w:line="360" w:lineRule="auto"/>
+        <w:jc w:val="both"/>
+        <w:rPr>
+          <w:rFonts w:ascii="Arial" w:eastAsiaTheme="majorEastAsia" w:hAnsi="Arial" w:cs="Arial"/>
+          <w:b/>
+          <w:sz w:val="24"/>
+        </w:rPr>
+      </w:pPr>
+      <w:r>
+        <w:rPr>
+          <w:rFonts w:ascii="Arial" w:eastAsiaTheme="majorEastAsia" w:hAnsi="Arial" w:cs="Arial"/>
+          <w:b/>
+          <w:sz w:val="24"/>
+        </w:rPr>
+        <w:t>RNF4: Escalabilidad.</w:t>
+      </w:r>
+    </w:p>
+    <w:p>
+      <w:pPr>
+        <w:spacing w:line="360" w:lineRule="auto"/>
+        <w:jc w:val="both"/>
         <w:rPr>
           <w:rFonts w:ascii="Arial" w:eastAsiaTheme="majorEastAsia" w:hAnsi="Arial" w:cs="Arial"/>
           <w:bCs/>
           <w:sz w:val="24"/>
         </w:rPr>
-        <w:t>El sistema cuenta con una interfaz intuitiva y fácil de utilizar, tiene un aspecto minimalista para no saturar al</w:t>
-      </w:r>
+      </w:pPr>
       <w:r>
         <w:rPr>
           <w:rFonts w:ascii="Arial" w:eastAsiaTheme="majorEastAsia" w:hAnsi="Arial" w:cs="Arial"/>
           <w:bCs/>
           <w:sz w:val="24"/>
         </w:rPr>
-        <w:t xml:space="preserve"> </w:t>
+        <w:t>Es una herramienta</w:t>
       </w:r>
       <w:r>
         <w:rPr>
@@ -18711,7 +16601,7 @@
           <w:bCs/>
           <w:sz w:val="24"/>
         </w:rPr>
-        <w:t>usuario</w:t>
+        <w:t xml:space="preserve"> altamente</w:t>
       </w:r>
       <w:r>
         <w:rPr>
@@ -18719,7 +16609,39 @@
           <w:bCs/>
           <w:sz w:val="24"/>
         </w:rPr>
-        <w:t xml:space="preserve"> con información irrelevante.</w:t>
+        <w:t xml:space="preserve"> escalable</w:t>
+      </w:r>
+      <w:r>
+        <w:rPr>
+          <w:rFonts w:ascii="Arial" w:eastAsiaTheme="majorEastAsia" w:hAnsi="Arial" w:cs="Arial"/>
+          <w:bCs/>
+          <w:sz w:val="24"/>
+        </w:rPr>
+        <w:t xml:space="preserve"> debido a que se compone de módulos diseñados para cada tarea especifica, dichos módulos trabajan de </w:t>
+      </w:r>
+      <w:r>
+        <w:rPr>
+          <w:rFonts w:ascii="Arial" w:eastAsiaTheme="majorEastAsia" w:hAnsi="Arial" w:cs="Arial"/>
+          <w:bCs/>
+          <w:sz w:val="24"/>
+        </w:rPr>
+        <w:t>manera</w:t>
+      </w:r>
+      <w:r>
+        <w:rPr>
+          <w:rFonts w:ascii="Arial" w:eastAsiaTheme="majorEastAsia" w:hAnsi="Arial" w:cs="Arial"/>
+          <w:bCs/>
+          <w:sz w:val="24"/>
+        </w:rPr>
+        <w:t xml:space="preserve"> independiente </w:t>
+      </w:r>
+      <w:r>
+        <w:rPr>
+          <w:rFonts w:ascii="Arial" w:eastAsiaTheme="majorEastAsia" w:hAnsi="Arial" w:cs="Arial"/>
+          <w:bCs/>
+          <w:sz w:val="24"/>
+        </w:rPr>
+        <w:t>lo cual permite nuevas implementaciones para expandir el software.</w:t>
       </w:r>
     </w:p>
     <w:p>
@@ -18739,176 +16661,14 @@
         <w:jc w:val="both"/>
         <w:rPr>
           <w:rFonts w:ascii="Arial" w:eastAsiaTheme="majorEastAsia" w:hAnsi="Arial" w:cs="Arial"/>
-          <w:bCs/>
+          <w:b/>
           <w:sz w:val="24"/>
         </w:rPr>
       </w:pPr>
       <w:r>
         <w:rPr>
           <w:rFonts w:ascii="Arial" w:eastAsiaTheme="majorEastAsia" w:hAnsi="Arial" w:cs="Arial"/>
-          <w:bCs/>
-          <w:sz w:val="24"/>
-        </w:rPr>
-        <w:t>RNF3: Seguridad.</w:t>
-      </w:r>
-    </w:p>
-    <w:p>
-      <w:pPr>
-        <w:spacing w:line="360" w:lineRule="auto"/>
-        <w:jc w:val="both"/>
-        <w:rPr>
-          <w:rFonts w:ascii="Arial" w:eastAsiaTheme="majorEastAsia" w:hAnsi="Arial" w:cs="Arial"/>
-          <w:bCs/>
-          <w:sz w:val="24"/>
-        </w:rPr>
-      </w:pPr>
-      <w:r>
-        <w:rPr>
-          <w:rFonts w:ascii="Arial" w:eastAsiaTheme="majorEastAsia" w:hAnsi="Arial" w:cs="Arial"/>
-          <w:bCs/>
-          <w:sz w:val="24"/>
-        </w:rPr>
-        <w:t xml:space="preserve">La información registrada en el sistema se encuentra almacenada de forma local en el equipo, evitando así que terceras personas puedan manipular </w:t>
-      </w:r>
-      <w:r>
-        <w:rPr>
-          <w:rFonts w:ascii="Arial" w:eastAsiaTheme="majorEastAsia" w:hAnsi="Arial" w:cs="Arial"/>
-          <w:bCs/>
-          <w:sz w:val="24"/>
-        </w:rPr>
-        <w:t>los registros</w:t>
-      </w:r>
-      <w:r>
-        <w:rPr>
-          <w:rFonts w:ascii="Arial" w:eastAsiaTheme="majorEastAsia" w:hAnsi="Arial" w:cs="Arial"/>
-          <w:bCs/>
-          <w:sz w:val="24"/>
-        </w:rPr>
-        <w:t>.</w:t>
-      </w:r>
-    </w:p>
-    <w:p>
-      <w:pPr>
-        <w:spacing w:line="360" w:lineRule="auto"/>
-        <w:jc w:val="both"/>
-        <w:rPr>
-          <w:rFonts w:ascii="Arial" w:eastAsiaTheme="majorEastAsia" w:hAnsi="Arial" w:cs="Arial"/>
-          <w:bCs/>
-          <w:sz w:val="24"/>
-        </w:rPr>
-      </w:pPr>
-    </w:p>
-    <w:p>
-      <w:pPr>
-        <w:spacing w:line="360" w:lineRule="auto"/>
-        <w:jc w:val="both"/>
-        <w:rPr>
-          <w:rFonts w:ascii="Arial" w:eastAsiaTheme="majorEastAsia" w:hAnsi="Arial" w:cs="Arial"/>
-          <w:bCs/>
-          <w:sz w:val="24"/>
-        </w:rPr>
-      </w:pPr>
-      <w:r>
-        <w:rPr>
-          <w:rFonts w:ascii="Arial" w:eastAsiaTheme="majorEastAsia" w:hAnsi="Arial" w:cs="Arial"/>
-          <w:bCs/>
-          <w:sz w:val="24"/>
-        </w:rPr>
-        <w:t>RNF4: Escalabilidad.</w:t>
-      </w:r>
-    </w:p>
-    <w:p>
-      <w:pPr>
-        <w:spacing w:line="360" w:lineRule="auto"/>
-        <w:jc w:val="both"/>
-        <w:rPr>
-          <w:rFonts w:ascii="Arial" w:eastAsiaTheme="majorEastAsia" w:hAnsi="Arial" w:cs="Arial"/>
-          <w:bCs/>
-          <w:sz w:val="24"/>
-        </w:rPr>
-      </w:pPr>
-      <w:r>
-        <w:rPr>
-          <w:rFonts w:ascii="Arial" w:eastAsiaTheme="majorEastAsia" w:hAnsi="Arial" w:cs="Arial"/>
-          <w:bCs/>
-          <w:sz w:val="24"/>
-        </w:rPr>
-        <w:t>Es una herramienta</w:t>
-      </w:r>
-      <w:r>
-        <w:rPr>
-          <w:rFonts w:ascii="Arial" w:eastAsiaTheme="majorEastAsia" w:hAnsi="Arial" w:cs="Arial"/>
-          <w:bCs/>
-          <w:sz w:val="24"/>
-        </w:rPr>
-        <w:t xml:space="preserve"> altamente</w:t>
-      </w:r>
-      <w:r>
-        <w:rPr>
-          <w:rFonts w:ascii="Arial" w:eastAsiaTheme="majorEastAsia" w:hAnsi="Arial" w:cs="Arial"/>
-          <w:bCs/>
-          <w:sz w:val="24"/>
-        </w:rPr>
-        <w:t xml:space="preserve"> escalable</w:t>
-      </w:r>
-      <w:r>
-        <w:rPr>
-          <w:rFonts w:ascii="Arial" w:eastAsiaTheme="majorEastAsia" w:hAnsi="Arial" w:cs="Arial"/>
-          <w:bCs/>
-          <w:sz w:val="24"/>
-        </w:rPr>
-        <w:t xml:space="preserve"> debido a que se compone de módulos diseñados para cada tarea especifica, dichos módulos trabajan de </w:t>
-      </w:r>
-      <w:r>
-        <w:rPr>
-          <w:rFonts w:ascii="Arial" w:eastAsiaTheme="majorEastAsia" w:hAnsi="Arial" w:cs="Arial"/>
-          <w:bCs/>
-          <w:sz w:val="24"/>
-        </w:rPr>
-        <w:t>manera</w:t>
-      </w:r>
-      <w:r>
-        <w:rPr>
-          <w:rFonts w:ascii="Arial" w:eastAsiaTheme="majorEastAsia" w:hAnsi="Arial" w:cs="Arial"/>
-          <w:bCs/>
-          <w:sz w:val="24"/>
-        </w:rPr>
-        <w:t xml:space="preserve"> independiente </w:t>
-      </w:r>
-      <w:r>
-        <w:rPr>
-          <w:rFonts w:ascii="Arial" w:eastAsiaTheme="majorEastAsia" w:hAnsi="Arial" w:cs="Arial"/>
-          <w:bCs/>
-          <w:sz w:val="24"/>
-        </w:rPr>
-        <w:t>lo cual permite nuevas implementaciones para expandir el software.</w:t>
-      </w:r>
-    </w:p>
-    <w:p>
-      <w:pPr>
-        <w:spacing w:line="360" w:lineRule="auto"/>
-        <w:jc w:val="both"/>
-        <w:rPr>
-          <w:rFonts w:ascii="Arial" w:eastAsiaTheme="majorEastAsia" w:hAnsi="Arial" w:cs="Arial"/>
-          <w:bCs/>
-          <w:sz w:val="24"/>
-        </w:rPr>
-      </w:pPr>
-    </w:p>
-    <w:p>
-      <w:pPr>
-        <w:spacing w:line="360" w:lineRule="auto"/>
-        <w:jc w:val="both"/>
-        <w:rPr>
-          <w:rFonts w:ascii="Arial" w:eastAsiaTheme="majorEastAsia" w:hAnsi="Arial" w:cs="Arial"/>
-          <w:bCs/>
-          <w:sz w:val="24"/>
-        </w:rPr>
-      </w:pPr>
-      <w:r>
-        <w:rPr>
-          <w:rFonts w:ascii="Arial" w:eastAsiaTheme="majorEastAsia" w:hAnsi="Arial" w:cs="Arial"/>
-          <w:bCs/>
+          <w:b/>
           <w:sz w:val="24"/>
         </w:rPr>
         <w:t>RNF5: Rendimiento.</w:t>
@@ -19010,7 +16770,6 @@
           <w:szCs w:val="28"/>
           <w:lang w:val="es-ES_tradnl"/>
         </w:rPr>
-        <w:lastRenderedPageBreak/>
         <w:t>ENCUESTAS</w:t>
       </w:r>
     </w:p>
@@ -19054,7 +16813,23 @@
           <w:sz w:val="24"/>
           <w:lang w:val="es-ES_tradnl"/>
         </w:rPr>
-        <w:t xml:space="preserve"> ¿Existe una problemática en la biblioteca?</w:t>
+        <w:t xml:space="preserve"> ¿</w:t>
+      </w:r>
+      <w:r>
+        <w:rPr>
+          <w:rFonts w:ascii="Arial" w:hAnsi="Arial" w:cs="Arial"/>
+          <w:sz w:val="24"/>
+          <w:lang w:val="es-ES_tradnl"/>
+        </w:rPr>
+        <w:t>Considera factible que los administradores de la biblioteca utilicen el sistema propuesto</w:t>
+      </w:r>
+      <w:r>
+        <w:rPr>
+          <w:rFonts w:ascii="Arial" w:hAnsi="Arial" w:cs="Arial"/>
+          <w:sz w:val="24"/>
+          <w:lang w:val="es-ES_tradnl"/>
+        </w:rPr>
+        <w:t>?</w:t>
       </w:r>
     </w:p>
     <w:p>
@@ -19099,7 +16874,55 @@
           <w:sz w:val="24"/>
           <w:lang w:val="es-ES_tradnl"/>
         </w:rPr>
-        <w:t>¿Considera que la administración actual de la biblioteca escolar es eficiente?</w:t>
+        <w:t>¿</w:t>
+      </w:r>
+      <w:r>
+        <w:rPr>
+          <w:rFonts w:ascii="Arial" w:hAnsi="Arial" w:cs="Arial"/>
+          <w:sz w:val="24"/>
+          <w:lang w:val="es-ES_tradnl"/>
+        </w:rPr>
+        <w:t>Cree usted</w:t>
+      </w:r>
+      <w:r>
+        <w:rPr>
+          <w:rFonts w:ascii="Arial" w:hAnsi="Arial" w:cs="Arial"/>
+          <w:sz w:val="24"/>
+          <w:lang w:val="es-ES_tradnl"/>
+        </w:rPr>
+        <w:t xml:space="preserve"> que almacenar datos en medios digitales es </w:t>
+      </w:r>
+      <w:r>
+        <w:rPr>
+          <w:rFonts w:ascii="Arial" w:hAnsi="Arial" w:cs="Arial"/>
+          <w:sz w:val="24"/>
+          <w:lang w:val="es-ES_tradnl"/>
+        </w:rPr>
+        <w:t xml:space="preserve">una </w:t>
+      </w:r>
+      <w:r>
+        <w:rPr>
+          <w:rFonts w:ascii="Arial" w:hAnsi="Arial" w:cs="Arial"/>
+          <w:sz w:val="24"/>
+          <w:lang w:val="es-ES_tradnl"/>
+        </w:rPr>
+        <w:t>forma</w:t>
+      </w:r>
+      <w:r>
+        <w:rPr>
+          <w:rFonts w:ascii="Arial" w:hAnsi="Arial" w:cs="Arial"/>
+          <w:sz w:val="24"/>
+          <w:lang w:val="es-ES_tradnl"/>
+        </w:rPr>
+        <w:t xml:space="preserve"> segura</w:t>
+      </w:r>
+      <w:r>
+        <w:rPr>
+          <w:rFonts w:ascii="Arial" w:hAnsi="Arial" w:cs="Arial"/>
+          <w:sz w:val="24"/>
+          <w:lang w:val="es-ES_tradnl"/>
+        </w:rPr>
+        <w:t>?</w:t>
       </w:r>
     </w:p>
     <w:p>
@@ -19120,7 +16943,16 @@
           <w:highlight w:val="green"/>
           <w:lang w:val="es-ES_tradnl"/>
         </w:rPr>
-        <w:t>R: No</w:t>
+        <w:t xml:space="preserve">R: </w:t>
+      </w:r>
+      <w:r>
+        <w:rPr>
+          <w:rFonts w:ascii="Arial" w:hAnsi="Arial" w:cs="Arial"/>
+          <w:sz w:val="24"/>
+          <w:highlight w:val="green"/>
+          <w:lang w:val="es-ES_tradnl"/>
+        </w:rPr>
+        <w:t>No</w:t>
       </w:r>
     </w:p>
     <w:p>
@@ -19144,7 +16976,23 @@
           <w:sz w:val="24"/>
           <w:lang w:val="es-ES_tradnl"/>
         </w:rPr>
-        <w:t>¿Cree usted que es necesario implementar un sistema para gestionar la biblioteca?</w:t>
+        <w:t>¿</w:t>
+      </w:r>
+      <w:r>
+        <w:rPr>
+          <w:rFonts w:ascii="Arial" w:hAnsi="Arial" w:cs="Arial"/>
+          <w:sz w:val="24"/>
+          <w:lang w:val="es-ES_tradnl"/>
+        </w:rPr>
+        <w:t>Conoce algún sistema existente que cumpla con las características del software propuesto</w:t>
+      </w:r>
+      <w:r>
+        <w:rPr>
+          <w:rFonts w:ascii="Arial" w:hAnsi="Arial" w:cs="Arial"/>
+          <w:sz w:val="24"/>
+          <w:lang w:val="es-ES_tradnl"/>
+        </w:rPr>
+        <w:t>?</w:t>
       </w:r>
     </w:p>
     <w:p>
@@ -19165,7 +17013,16 @@
           <w:highlight w:val="green"/>
           <w:lang w:val="es-ES_tradnl"/>
         </w:rPr>
-        <w:t>R: Sí</w:t>
+        <w:t xml:space="preserve">R: </w:t>
+      </w:r>
+      <w:r>
+        <w:rPr>
+          <w:rFonts w:ascii="Arial" w:hAnsi="Arial" w:cs="Arial"/>
+          <w:sz w:val="24"/>
+          <w:highlight w:val="green"/>
+          <w:lang w:val="es-ES_tradnl"/>
+        </w:rPr>
+        <w:t>No</w:t>
       </w:r>
     </w:p>
     <w:p>
@@ -19189,7 +17046,23 @@
           <w:sz w:val="24"/>
           <w:lang w:val="es-ES_tradnl"/>
         </w:rPr>
-        <w:t>¿Considera factible que los administradores de la biblioteca utilicen el sistema propuesto?</w:t>
+        <w:t>¿</w:t>
+      </w:r>
+      <w:r>
+        <w:rPr>
+          <w:rFonts w:ascii="Arial" w:hAnsi="Arial" w:cs="Arial"/>
+          <w:sz w:val="24"/>
+          <w:lang w:val="es-ES_tradnl"/>
+        </w:rPr>
+        <w:t>Está a favor de implementar un sistema administrativo para la biblioteca escolar</w:t>
+      </w:r>
+      <w:r>
+        <w:rPr>
+          <w:rFonts w:ascii="Arial" w:hAnsi="Arial" w:cs="Arial"/>
+          <w:sz w:val="24"/>
+          <w:lang w:val="es-ES_tradnl"/>
+        </w:rPr>
+        <w:t>?</w:t>
       </w:r>
     </w:p>
     <w:p>
@@ -19234,7 +17107,31 @@
           <w:sz w:val="24"/>
           <w:lang w:val="es-ES_tradnl"/>
         </w:rPr>
-        <w:t>¿Considera que almacenar los datos en medios digitales es la forma más adecuada?</w:t>
+        <w:t>¿</w:t>
+      </w:r>
+      <w:r>
+        <w:rPr>
+          <w:rFonts w:ascii="Arial" w:hAnsi="Arial" w:cs="Arial"/>
+          <w:sz w:val="24"/>
+          <w:lang w:val="es-ES_tradnl"/>
+        </w:rPr>
+        <w:t xml:space="preserve">Cree usted que es </w:t>
+      </w:r>
+      <w:r>
+        <w:rPr>
+          <w:rFonts w:ascii="Arial" w:hAnsi="Arial" w:cs="Arial"/>
+          <w:sz w:val="24"/>
+          <w:lang w:val="es-ES_tradnl"/>
+        </w:rPr>
+        <w:t>importante tener un buen control de los préstamos de libros realizados en una biblioteca</w:t>
+      </w:r>
+      <w:r>
+        <w:rPr>
+          <w:rFonts w:ascii="Arial" w:hAnsi="Arial" w:cs="Arial"/>
+          <w:sz w:val="24"/>
+          <w:lang w:val="es-ES_tradnl"/>
+        </w:rPr>
+        <w:t>?</w:t>
       </w:r>
     </w:p>
     <w:p>
@@ -19255,7 +17152,16 @@
           <w:highlight w:val="green"/>
           <w:lang w:val="es-ES_tradnl"/>
         </w:rPr>
-        <w:t>R: No</w:t>
+        <w:t xml:space="preserve">R: </w:t>
+      </w:r>
+      <w:r>
+        <w:rPr>
+          <w:rFonts w:ascii="Arial" w:hAnsi="Arial" w:cs="Arial"/>
+          <w:sz w:val="24"/>
+          <w:highlight w:val="green"/>
+          <w:lang w:val="es-ES_tradnl"/>
+        </w:rPr>
+        <w:t>Sí</w:t>
       </w:r>
     </w:p>
     <w:p>
@@ -19279,7 +17185,23 @@
           <w:sz w:val="24"/>
           <w:lang w:val="es-ES_tradnl"/>
         </w:rPr>
-        <w:t>¿Conoce algún sistema existente que cumpla con las necesidades de la biblioteca?</w:t>
+        <w:t>¿</w:t>
+      </w:r>
+      <w:r>
+        <w:rPr>
+          <w:rFonts w:ascii="Arial" w:hAnsi="Arial" w:cs="Arial"/>
+          <w:sz w:val="24"/>
+          <w:lang w:val="es-ES_tradnl"/>
+        </w:rPr>
+        <w:t>Considera que se le dará uso al sistema propuesto</w:t>
+      </w:r>
+      <w:r>
+        <w:rPr>
+          <w:rFonts w:ascii="Arial" w:hAnsi="Arial" w:cs="Arial"/>
+          <w:sz w:val="24"/>
+          <w:lang w:val="es-ES_tradnl"/>
+        </w:rPr>
+        <w:t>?</w:t>
       </w:r>
     </w:p>
     <w:p>
@@ -19300,7 +17222,16 @@
           <w:highlight w:val="green"/>
           <w:lang w:val="es-ES_tradnl"/>
         </w:rPr>
-        <w:t>R: No</w:t>
+        <w:t xml:space="preserve">R: </w:t>
+      </w:r>
+      <w:r>
+        <w:rPr>
+          <w:rFonts w:ascii="Arial" w:hAnsi="Arial" w:cs="Arial"/>
+          <w:sz w:val="24"/>
+          <w:highlight w:val="green"/>
+          <w:lang w:val="es-ES_tradnl"/>
+        </w:rPr>
+        <w:t>Sí</w:t>
       </w:r>
     </w:p>
     <w:p>
@@ -19324,7 +17255,47 @@
           <w:sz w:val="24"/>
           <w:lang w:val="es-ES_tradnl"/>
         </w:rPr>
-        <w:t>¿Está a favor de implementar un sistema administrador para la biblioteca escolar?</w:t>
+        <w:t>¿</w:t>
+      </w:r>
+      <w:r>
+        <w:rPr>
+          <w:rFonts w:ascii="Arial" w:hAnsi="Arial" w:cs="Arial"/>
+          <w:sz w:val="24"/>
+          <w:lang w:val="es-ES_tradnl"/>
+        </w:rPr>
+        <w:t>Considera usted</w:t>
+      </w:r>
+      <w:r>
+        <w:rPr>
+          <w:rFonts w:ascii="Arial" w:hAnsi="Arial" w:cs="Arial"/>
+          <w:sz w:val="24"/>
+          <w:lang w:val="es-ES_tradnl"/>
+        </w:rPr>
+        <w:t xml:space="preserve"> que el software </w:t>
+      </w:r>
+      <w:r>
+        <w:rPr>
+          <w:rFonts w:ascii="Arial" w:hAnsi="Arial" w:cs="Arial"/>
+          <w:sz w:val="24"/>
+          <w:lang w:val="es-ES_tradnl"/>
+        </w:rPr>
+        <w:t xml:space="preserve">propuesto </w:t>
+      </w:r>
+      <w:r>
+        <w:rPr>
+          <w:rFonts w:ascii="Arial" w:hAnsi="Arial" w:cs="Arial"/>
+          <w:sz w:val="24"/>
+          <w:lang w:val="es-ES_tradnl"/>
+        </w:rPr>
+        <w:t>cumple con características importantes de gestión</w:t>
+      </w:r>
+      <w:r>
+        <w:rPr>
+          <w:rFonts w:ascii="Arial" w:hAnsi="Arial" w:cs="Arial"/>
+          <w:sz w:val="24"/>
+          <w:lang w:val="es-ES_tradnl"/>
+        </w:rPr>
+        <w:t>?</w:t>
       </w:r>
     </w:p>
     <w:p>
@@ -19369,7 +17340,23 @@
           <w:sz w:val="24"/>
           <w:lang w:val="es-ES_tradnl"/>
         </w:rPr>
-        <w:t>¿Cree que la implementación de un sistema de este tipo podría perjudicar la administración actual?</w:t>
+        <w:t>¿</w:t>
+      </w:r>
+      <w:r>
+        <w:rPr>
+          <w:rFonts w:ascii="Arial" w:hAnsi="Arial" w:cs="Arial"/>
+          <w:sz w:val="24"/>
+          <w:lang w:val="es-ES_tradnl"/>
+        </w:rPr>
+        <w:t>Cree usted que el software es intuitivo y fácil de operar</w:t>
+      </w:r>
+      <w:r>
+        <w:rPr>
+          <w:rFonts w:ascii="Arial" w:hAnsi="Arial" w:cs="Arial"/>
+          <w:sz w:val="24"/>
+          <w:lang w:val="es-ES_tradnl"/>
+        </w:rPr>
+        <w:t>?</w:t>
       </w:r>
     </w:p>
     <w:p>
@@ -19390,44 +17377,8 @@
           <w:highlight w:val="green"/>
           <w:lang w:val="es-ES_tradnl"/>
         </w:rPr>
-        <w:t>R: No</w:t>
-      </w:r>
-    </w:p>
-    <w:p>
-      <w:pPr>
-        <w:pStyle w:val="Prrafodelista"/>
-        <w:numPr>
-          <w:ilvl w:val="0"/>
-          <w:numId w:val="44"/>
-        </w:numPr>
-        <w:spacing w:before="120" w:after="120" w:line="360" w:lineRule="auto"/>
-        <w:jc w:val="both"/>
-        <w:rPr>
-          <w:rFonts w:ascii="Arial" w:hAnsi="Arial" w:cs="Arial"/>
-          <w:sz w:val="24"/>
-          <w:lang w:val="es-ES_tradnl"/>
-        </w:rPr>
-      </w:pPr>
-      <w:r>
-        <w:rPr>
-          <w:rFonts w:ascii="Arial" w:hAnsi="Arial" w:cs="Arial"/>
-          <w:sz w:val="24"/>
-          <w:lang w:val="es-ES_tradnl"/>
-        </w:rPr>
-        <w:t>¿La biblioteca ha contado anteriormente con algún sistema para su gestión?</w:t>
-      </w:r>
-    </w:p>
-    <w:p>
-      <w:pPr>
-        <w:spacing w:before="120" w:after="120" w:line="360" w:lineRule="auto"/>
-        <w:ind w:firstLine="708"/>
-        <w:jc w:val="both"/>
-        <w:rPr>
-          <w:rFonts w:ascii="Arial" w:hAnsi="Arial" w:cs="Arial"/>
-          <w:sz w:val="24"/>
-          <w:lang w:val="es-ES_tradnl"/>
-        </w:rPr>
-      </w:pPr>
+        <w:t xml:space="preserve">R: </w:t>
+      </w:r>
       <w:r>
         <w:rPr>
           <w:rFonts w:ascii="Arial" w:hAnsi="Arial" w:cs="Arial"/>
@@ -19435,65 +17386,8 @@
           <w:highlight w:val="green"/>
           <w:lang w:val="es-ES_tradnl"/>
         </w:rPr>
-        <w:t>R: No</w:t>
-      </w:r>
-    </w:p>
-    <w:p>
-      <w:pPr>
-        <w:pStyle w:val="Prrafodelista"/>
-        <w:numPr>
-          <w:ilvl w:val="0"/>
-          <w:numId w:val="44"/>
-        </w:numPr>
-        <w:spacing w:before="120" w:after="120" w:line="360" w:lineRule="auto"/>
-        <w:jc w:val="both"/>
-        <w:rPr>
-          <w:rFonts w:ascii="Arial" w:hAnsi="Arial" w:cs="Arial"/>
-          <w:sz w:val="24"/>
-          <w:lang w:val="es-ES_tradnl"/>
-        </w:rPr>
-      </w:pPr>
-      <w:r>
-        <w:rPr>
-          <w:rFonts w:ascii="Arial" w:hAnsi="Arial" w:cs="Arial"/>
-          <w:sz w:val="24"/>
-          <w:lang w:val="es-ES_tradnl"/>
-        </w:rPr>
-        <w:lastRenderedPageBreak/>
-        <w:t>¿Considera importante tener un buen control de los préstamos de libros realizados en la biblioteca?</w:t>
-      </w:r>
-    </w:p>
-    <w:p>
-      <w:pPr>
-        <w:spacing w:before="120" w:after="120" w:line="360" w:lineRule="auto"/>
-        <w:ind w:firstLine="708"/>
-        <w:jc w:val="both"/>
-        <w:rPr>
-          <w:rFonts w:ascii="Arial" w:hAnsi="Arial" w:cs="Arial"/>
-          <w:sz w:val="24"/>
-          <w:lang w:val="es-ES_tradnl"/>
-        </w:rPr>
-      </w:pPr>
-      <w:r>
-        <w:rPr>
-          <w:rFonts w:ascii="Arial" w:hAnsi="Arial" w:cs="Arial"/>
-          <w:sz w:val="24"/>
-          <w:highlight w:val="green"/>
-          <w:lang w:val="es-ES_tradnl"/>
-        </w:rPr>
-        <w:t>R: Sí</w:t>
-      </w:r>
-    </w:p>
-    <w:p>
-      <w:pPr>
-        <w:spacing w:after="160" w:line="259" w:lineRule="auto"/>
-        <w:rPr>
-          <w:rFonts w:ascii="Arial" w:hAnsi="Arial" w:cs="Arial"/>
-          <w:sz w:val="26"/>
-          <w:szCs w:val="26"/>
-          <w:lang w:val="es-ES_tradnl"/>
-        </w:rPr>
-      </w:pPr>
+        <w:t>Sí</w:t>
+      </w:r>
     </w:p>
     <w:p>
       <w:pPr>
@@ -19709,6 +17603,26 @@
         <w:t>alumnos</w:t>
       </w:r>
     </w:p>
+    <w:p>
+      <w:pPr>
+        <w:pStyle w:val="Descripcin"/>
+        <w:keepNext/>
+      </w:pPr>
+      <w:r>
+        <w:t xml:space="preserve">Tabla </w:t>
+      </w:r>
+      <w:fldSimple w:instr=" SEQ Tabla \* ARABIC ">
+        <w:r>
+          <w:rPr>
+            <w:noProof/>
+          </w:rPr>
+          <w:t>2</w:t>
+        </w:r>
+      </w:fldSimple>
+      <w:r>
+        <w:t xml:space="preserve"> Diccionario de datos de la tabla alumnos</w:t>
+      </w:r>
+    </w:p>
     <w:tbl>
       <w:tblPr>
         <w:tblStyle w:val="Tablaconcuadrcula"/>
@@ -20791,6 +18705,34 @@
           <w:sz w:val="24"/>
           <w:lang w:val="es-ES_tradnl"/>
         </w:rPr>
+        <w:t>categorias</w:t>
+      </w:r>
+      <w:proofErr w:type="spellEnd"/>
+    </w:p>
+    <w:p>
+      <w:pPr>
+        <w:pStyle w:val="Descripcin"/>
+        <w:keepNext/>
+      </w:pPr>
+      <w:r>
+        <w:t xml:space="preserve">Tabla </w:t>
+      </w:r>
+      <w:fldSimple w:instr=" SEQ Tabla \* ARABIC ">
+        <w:r>
+          <w:rPr>
+            <w:noProof/>
+          </w:rPr>
+          <w:t>3</w:t>
+        </w:r>
+      </w:fldSimple>
+      <w:r>
+        <w:t xml:space="preserve"> </w:t>
+      </w:r>
+      <w:r>
+        <w:t xml:space="preserve">Diccionario de datos de la tabla </w:t>
+      </w:r>
+      <w:proofErr w:type="spellStart"/>
+      <w:r>
         <w:t>categorias</w:t>
       </w:r>
       <w:proofErr w:type="spellEnd"/>
@@ -21497,6 +19439,32 @@
         <w:t>Tabla editoriales</w:t>
       </w:r>
     </w:p>
+    <w:p>
+      <w:pPr>
+        <w:pStyle w:val="Descripcin"/>
+        <w:keepNext/>
+      </w:pPr>
+      <w:r>
+        <w:t xml:space="preserve">Tabla </w:t>
+      </w:r>
+      <w:fldSimple w:instr=" SEQ Tabla \* ARABIC ">
+        <w:r>
+          <w:rPr>
+            <w:noProof/>
+          </w:rPr>
+          <w:t>4</w:t>
+        </w:r>
+      </w:fldSimple>
+      <w:r>
+        <w:t xml:space="preserve"> </w:t>
+      </w:r>
+      <w:r>
+        <w:t xml:space="preserve">Diccionario de datos de la tabla </w:t>
+      </w:r>
+      <w:r>
+        <w:t>editoriales</w:t>
+      </w:r>
+    </w:p>
     <w:tbl>
       <w:tblPr>
         <w:tblStyle w:val="Tablaconcuadrcula"/>
@@ -22188,6 +20156,32 @@
           <w:lang w:val="es-ES_tradnl"/>
         </w:rPr>
         <w:t xml:space="preserve"> libros</w:t>
+      </w:r>
+    </w:p>
+    <w:p>
+      <w:pPr>
+        <w:pStyle w:val="Descripcin"/>
+        <w:keepNext/>
+      </w:pPr>
+      <w:r>
+        <w:t xml:space="preserve">Tabla </w:t>
+      </w:r>
+      <w:fldSimple w:instr=" SEQ Tabla \* ARABIC ">
+        <w:r>
+          <w:rPr>
+            <w:noProof/>
+          </w:rPr>
+          <w:t>5</w:t>
+        </w:r>
+      </w:fldSimple>
+      <w:r>
+        <w:t xml:space="preserve"> </w:t>
+      </w:r>
+      <w:r>
+        <w:t xml:space="preserve">Diccionario de datos de la tabla </w:t>
+      </w:r>
+      <w:r>
+        <w:t>libros</w:t>
       </w:r>
     </w:p>
     <w:tbl>
@@ -23981,6 +21975,32 @@
         <w:t>Tabla prestamos</w:t>
       </w:r>
     </w:p>
+    <w:p>
+      <w:pPr>
+        <w:pStyle w:val="Descripcin"/>
+        <w:keepNext/>
+      </w:pPr>
+      <w:r>
+        <w:t xml:space="preserve">Tabla </w:t>
+      </w:r>
+      <w:fldSimple w:instr=" SEQ Tabla \* ARABIC ">
+        <w:r>
+          <w:rPr>
+            <w:noProof/>
+          </w:rPr>
+          <w:t>6</w:t>
+        </w:r>
+      </w:fldSimple>
+      <w:r>
+        <w:t xml:space="preserve"> </w:t>
+      </w:r>
+      <w:r>
+        <w:t xml:space="preserve">Diccionario de datos de la tabla </w:t>
+      </w:r>
+      <w:r>
+        <w:t>prestamos</w:t>
+      </w:r>
+    </w:p>
     <w:tbl>
       <w:tblPr>
         <w:tblStyle w:val="Tablaconcuadrcula"/>
@@ -24891,6 +22911,34 @@
           <w:sz w:val="24"/>
           <w:lang w:val="es-ES_tradnl"/>
         </w:rPr>
+        <w:t>transaccion_prestamo</w:t>
+      </w:r>
+      <w:proofErr w:type="spellEnd"/>
+    </w:p>
+    <w:p>
+      <w:pPr>
+        <w:pStyle w:val="Descripcin"/>
+        <w:keepNext/>
+      </w:pPr>
+      <w:r>
+        <w:t xml:space="preserve">Tabla </w:t>
+      </w:r>
+      <w:fldSimple w:instr=" SEQ Tabla \* ARABIC ">
+        <w:r>
+          <w:rPr>
+            <w:noProof/>
+          </w:rPr>
+          <w:t>7</w:t>
+        </w:r>
+      </w:fldSimple>
+      <w:r>
+        <w:t xml:space="preserve"> </w:t>
+      </w:r>
+      <w:r>
+        <w:t xml:space="preserve">Diccionario de datos de la tabla </w:t>
+      </w:r>
+      <w:proofErr w:type="spellStart"/>
+      <w:r>
         <w:t>transaccion_prestamo</w:t>
       </w:r>
       <w:proofErr w:type="spellEnd"/>
@@ -25275,6 +23323,7 @@
                 <w:szCs w:val="22"/>
                 <w:lang w:val="es-ES_tradnl"/>
               </w:rPr>
+              <w:lastRenderedPageBreak/>
               <w:t>FK</w:t>
             </w:r>
           </w:p>
@@ -26069,6 +24118,32 @@
           <w:lang w:val="es-ES_tradnl"/>
         </w:rPr>
         <w:t>Tabla usuarios</w:t>
+      </w:r>
+    </w:p>
+    <w:p>
+      <w:pPr>
+        <w:pStyle w:val="Descripcin"/>
+        <w:keepNext/>
+      </w:pPr>
+      <w:r>
+        <w:t xml:space="preserve">Tabla </w:t>
+      </w:r>
+      <w:fldSimple w:instr=" SEQ Tabla \* ARABIC ">
+        <w:r>
+          <w:rPr>
+            <w:noProof/>
+          </w:rPr>
+          <w:t>8</w:t>
+        </w:r>
+      </w:fldSimple>
+      <w:r>
+        <w:t xml:space="preserve"> </w:t>
+      </w:r>
+      <w:r>
+        <w:t xml:space="preserve">Diccionario de datos de la tabla </w:t>
+      </w:r>
+      <w:r>
+        <w:t>usuarios</w:t>
       </w:r>
     </w:p>
     <w:tbl>
@@ -27722,7 +25797,7 @@
           <w:noProof/>
         </w:rPr>
         <w:drawing>
-          <wp:inline distT="0" distB="0" distL="0" distR="0" wp14:anchorId="23AE2E20" wp14:editId="0927F56C">
+          <wp:inline distT="0" distB="0" distL="0" distR="0" wp14:anchorId="23AE2E20" wp14:editId="69874B6E">
             <wp:extent cx="5502910" cy="2937510"/>
             <wp:effectExtent l="0" t="0" r="2540" b="0"/>
             <wp:docPr id="80214733" name="Imagen 1"/>
@@ -35238,1018 +33313,6 @@
         </w:rPr>
         <w:t>Pendiente próximas semanas</w:t>
       </w:r>
-      <w:r>
-        <w:rPr>
-          <w:rFonts w:ascii="Arial" w:hAnsi="Arial" w:cs="Arial"/>
-          <w:sz w:val="26"/>
-          <w:szCs w:val="26"/>
-          <w:lang w:val="es-ES_tradnl"/>
-        </w:rPr>
-        <w:br w:type="page"/>
-      </w:r>
-    </w:p>
-    <w:p>
-      <w:pPr>
-        <w:spacing w:before="120" w:after="120" w:line="360" w:lineRule="auto"/>
-        <w:rPr>
-          <w:rFonts w:ascii="Arial" w:hAnsi="Arial" w:cs="Arial"/>
-          <w:b/>
-          <w:caps/>
-          <w:sz w:val="32"/>
-          <w:szCs w:val="32"/>
-          <w:lang w:val="es-MX"/>
-        </w:rPr>
-      </w:pPr>
-      <w:r>
-        <w:rPr>
-          <w:rFonts w:ascii="Arial" w:hAnsi="Arial" w:cs="Arial"/>
-          <w:b/>
-          <w:caps/>
-          <w:sz w:val="32"/>
-          <w:szCs w:val="32"/>
-          <w:lang w:val="es-MX"/>
-        </w:rPr>
-        <w:lastRenderedPageBreak/>
-        <w:t>recomendaciones SOBRE LA ELABORACIÓN DEL INFORME:</w:t>
-      </w:r>
-    </w:p>
-    <w:p>
-      <w:pPr>
-        <w:spacing w:before="120" w:after="120" w:line="360" w:lineRule="auto"/>
-        <w:rPr>
-          <w:rFonts w:ascii="Arial" w:hAnsi="Arial" w:cs="Arial"/>
-          <w:b/>
-          <w:caps/>
-          <w:sz w:val="32"/>
-          <w:szCs w:val="32"/>
-          <w:lang w:val="es-MX"/>
-        </w:rPr>
-      </w:pPr>
-      <w:r>
-        <w:rPr>
-          <w:rFonts w:ascii="Arial" w:hAnsi="Arial" w:cs="Arial"/>
-          <w:b/>
-          <w:sz w:val="32"/>
-          <w:szCs w:val="32"/>
-          <w:lang w:val="es-MX"/>
-        </w:rPr>
-        <w:t xml:space="preserve">El </w:t>
-      </w:r>
-      <w:r>
-        <w:rPr>
-          <w:rFonts w:ascii="Arial" w:hAnsi="Arial" w:cs="Arial"/>
-          <w:b/>
-          <w:sz w:val="32"/>
-          <w:szCs w:val="32"/>
-          <w:lang w:val="es-MX"/>
-        </w:rPr>
-        <w:t>I</w:t>
-      </w:r>
-      <w:r>
-        <w:rPr>
-          <w:rFonts w:ascii="Arial" w:hAnsi="Arial" w:cs="Arial"/>
-          <w:b/>
-          <w:sz w:val="32"/>
-          <w:szCs w:val="32"/>
-          <w:lang w:val="es-MX"/>
-        </w:rPr>
-        <w:t xml:space="preserve">nforme </w:t>
-      </w:r>
-      <w:r>
-        <w:rPr>
-          <w:rFonts w:ascii="Arial" w:hAnsi="Arial" w:cs="Arial"/>
-          <w:b/>
-          <w:sz w:val="32"/>
-          <w:szCs w:val="32"/>
-          <w:lang w:val="es-MX"/>
-        </w:rPr>
-        <w:t xml:space="preserve">Final </w:t>
-      </w:r>
-      <w:r>
-        <w:rPr>
-          <w:rFonts w:ascii="Arial" w:hAnsi="Arial" w:cs="Arial"/>
-          <w:b/>
-          <w:sz w:val="32"/>
-          <w:szCs w:val="32"/>
-          <w:lang w:val="es-MX"/>
-        </w:rPr>
-        <w:t xml:space="preserve">deberá contener </w:t>
-      </w:r>
-      <w:r>
-        <w:rPr>
-          <w:rFonts w:ascii="Arial" w:hAnsi="Arial" w:cs="Arial"/>
-          <w:b/>
-          <w:sz w:val="32"/>
-          <w:szCs w:val="32"/>
-          <w:highlight w:val="cyan"/>
-          <w:lang w:val="es-MX"/>
-        </w:rPr>
-        <w:t>mínimo 60 hojas</w:t>
-      </w:r>
-    </w:p>
-    <w:p>
-      <w:pPr>
-        <w:numPr>
-          <w:ilvl w:val="0"/>
-          <w:numId w:val="22"/>
-        </w:numPr>
-        <w:spacing w:before="120" w:after="120" w:line="360" w:lineRule="auto"/>
-        <w:ind w:left="816" w:hanging="357"/>
-        <w:jc w:val="both"/>
-        <w:rPr>
-          <w:rFonts w:ascii="Arial" w:hAnsi="Arial" w:cs="Arial"/>
-          <w:sz w:val="24"/>
-          <w:lang w:val="es-ES_tradnl"/>
-        </w:rPr>
-      </w:pPr>
-      <w:r>
-        <w:rPr>
-          <w:rFonts w:ascii="Arial" w:hAnsi="Arial" w:cs="Arial"/>
-          <w:sz w:val="24"/>
-          <w:lang w:val="es-ES_tradnl"/>
-        </w:rPr>
-        <w:t xml:space="preserve">Emplear hojas blancas, sin adornos, tamaño carta y escritas sólo en el anverso. </w:t>
-      </w:r>
-    </w:p>
-    <w:p>
-      <w:pPr>
-        <w:numPr>
-          <w:ilvl w:val="0"/>
-          <w:numId w:val="22"/>
-        </w:numPr>
-        <w:spacing w:before="120" w:after="120" w:line="360" w:lineRule="auto"/>
-        <w:ind w:left="816" w:hanging="357"/>
-        <w:jc w:val="both"/>
-        <w:rPr>
-          <w:rFonts w:ascii="Arial" w:hAnsi="Arial" w:cs="Arial"/>
-          <w:sz w:val="24"/>
-          <w:lang w:val="es-ES_tradnl"/>
-        </w:rPr>
-      </w:pPr>
-      <w:r>
-        <w:rPr>
-          <w:rFonts w:ascii="Arial" w:hAnsi="Arial" w:cs="Arial"/>
-          <w:sz w:val="24"/>
-          <w:lang w:val="es-ES_tradnl"/>
-        </w:rPr>
-        <w:t xml:space="preserve">Utilizar procesador de textos (Word). </w:t>
-      </w:r>
-    </w:p>
-    <w:p>
-      <w:pPr>
-        <w:numPr>
-          <w:ilvl w:val="0"/>
-          <w:numId w:val="22"/>
-        </w:numPr>
-        <w:spacing w:before="120" w:after="120" w:line="360" w:lineRule="auto"/>
-        <w:ind w:left="816" w:hanging="357"/>
-        <w:jc w:val="both"/>
-        <w:rPr>
-          <w:rFonts w:ascii="Arial" w:hAnsi="Arial" w:cs="Arial"/>
-          <w:sz w:val="24"/>
-          <w:lang w:val="es-ES_tradnl"/>
-        </w:rPr>
-      </w:pPr>
-      <w:r>
-        <w:rPr>
-          <w:rFonts w:ascii="Arial" w:hAnsi="Arial" w:cs="Arial"/>
-          <w:sz w:val="24"/>
-          <w:lang w:val="es-ES_tradnl"/>
-        </w:rPr>
-        <w:t>Los encabezados para títulos y subtítulos serán:</w:t>
-      </w:r>
-    </w:p>
-    <w:p>
-      <w:pPr>
-        <w:spacing w:before="120" w:after="120" w:line="360" w:lineRule="auto"/>
-        <w:ind w:left="821"/>
-        <w:jc w:val="both"/>
-        <w:rPr>
-          <w:rFonts w:ascii="Arial" w:hAnsi="Arial" w:cs="Arial"/>
-          <w:b/>
-          <w:sz w:val="32"/>
-          <w:szCs w:val="32"/>
-          <w:lang w:val="es-ES_tradnl"/>
-        </w:rPr>
-      </w:pPr>
-      <w:r>
-        <w:rPr>
-          <w:rFonts w:ascii="Arial" w:hAnsi="Arial" w:cs="Arial"/>
-          <w:b/>
-          <w:sz w:val="32"/>
-          <w:szCs w:val="32"/>
-          <w:lang w:val="es-ES_tradnl"/>
-        </w:rPr>
-        <w:t>DE PRIMER NIVEL CON TAMAÑO DE LETRA 16 EN NEGRITA</w:t>
-      </w:r>
-    </w:p>
-    <w:p>
-      <w:pPr>
-        <w:spacing w:before="120" w:after="120" w:line="360" w:lineRule="auto"/>
-        <w:ind w:left="821"/>
-        <w:jc w:val="both"/>
-        <w:rPr>
-          <w:rFonts w:ascii="Arial" w:hAnsi="Arial" w:cs="Arial"/>
-          <w:b/>
-          <w:sz w:val="28"/>
-          <w:szCs w:val="28"/>
-          <w:lang w:val="es-ES_tradnl"/>
-        </w:rPr>
-      </w:pPr>
-      <w:r>
-        <w:rPr>
-          <w:rFonts w:ascii="Arial" w:hAnsi="Arial" w:cs="Arial"/>
-          <w:b/>
-          <w:sz w:val="28"/>
-          <w:szCs w:val="28"/>
-          <w:lang w:val="es-ES_tradnl"/>
-        </w:rPr>
-        <w:t>DE SEGUNDO NIVEL TAMAÑO 14 EN NEGRITA</w:t>
-      </w:r>
-    </w:p>
-    <w:p>
-      <w:pPr>
-        <w:spacing w:before="120" w:after="120" w:line="360" w:lineRule="auto"/>
-        <w:ind w:left="821"/>
-        <w:jc w:val="both"/>
-        <w:rPr>
-          <w:rFonts w:ascii="Arial" w:hAnsi="Arial" w:cs="Arial"/>
-          <w:b/>
-          <w:sz w:val="26"/>
-          <w:szCs w:val="26"/>
-          <w:lang w:val="es-ES_tradnl"/>
-        </w:rPr>
-      </w:pPr>
-      <w:r>
-        <w:rPr>
-          <w:rFonts w:ascii="Arial" w:hAnsi="Arial" w:cs="Arial"/>
-          <w:b/>
-          <w:sz w:val="26"/>
-          <w:szCs w:val="26"/>
-          <w:lang w:val="es-ES_tradnl"/>
-        </w:rPr>
-        <w:t>DE TERCER NIVEL TAMAÑO 13 EN NEGRITA</w:t>
-      </w:r>
-    </w:p>
-    <w:p>
-      <w:pPr>
-        <w:numPr>
-          <w:ilvl w:val="0"/>
-          <w:numId w:val="22"/>
-        </w:numPr>
-        <w:spacing w:before="120" w:after="120" w:line="360" w:lineRule="auto"/>
-        <w:jc w:val="both"/>
-        <w:rPr>
-          <w:rFonts w:ascii="Arial" w:hAnsi="Arial" w:cs="Arial"/>
-          <w:sz w:val="24"/>
-          <w:lang w:val="es-MX"/>
-        </w:rPr>
-      </w:pPr>
-      <w:r>
-        <w:rPr>
-          <w:rFonts w:ascii="Arial" w:hAnsi="Arial" w:cs="Arial"/>
-          <w:sz w:val="24"/>
-          <w:lang w:val="es-MX"/>
-        </w:rPr>
-        <w:t xml:space="preserve">La numeración de los títulos y subtítulos deberá ser con números arábigos (1., 1.1., 1.1.1,...) </w:t>
-      </w:r>
-    </w:p>
-    <w:p>
-      <w:pPr>
-        <w:numPr>
-          <w:ilvl w:val="0"/>
-          <w:numId w:val="22"/>
-        </w:numPr>
-        <w:spacing w:before="120" w:after="120" w:line="360" w:lineRule="auto"/>
-        <w:ind w:left="816" w:hanging="357"/>
-        <w:jc w:val="both"/>
-        <w:rPr>
-          <w:rFonts w:ascii="Arial" w:hAnsi="Arial" w:cs="Arial"/>
-          <w:sz w:val="24"/>
-          <w:lang w:val="es-ES_tradnl"/>
-        </w:rPr>
-      </w:pPr>
-      <w:r>
-        <w:rPr>
-          <w:rFonts w:ascii="Arial" w:hAnsi="Arial" w:cs="Arial"/>
-          <w:sz w:val="24"/>
-          <w:lang w:val="es-ES_tradnl"/>
-        </w:rPr>
-        <w:t xml:space="preserve">Espacio entre caracteres normal, el texto general sin sangría, con letra Arial tamaño 12, interlineado 1.5 líneas y alineación justificada con un espacio entre caracteres de 6 puntos. </w:t>
-      </w:r>
-    </w:p>
-    <w:p>
-      <w:pPr>
-        <w:numPr>
-          <w:ilvl w:val="0"/>
-          <w:numId w:val="23"/>
-        </w:numPr>
-        <w:tabs>
-          <w:tab w:val="num" w:pos="851"/>
-        </w:tabs>
-        <w:spacing w:before="120" w:after="120" w:line="360" w:lineRule="auto"/>
-        <w:ind w:left="851" w:hanging="425"/>
-        <w:jc w:val="both"/>
-        <w:rPr>
-          <w:rFonts w:ascii="Arial" w:hAnsi="Arial" w:cs="Arial"/>
-          <w:sz w:val="24"/>
-          <w:lang w:val="es-MX"/>
-        </w:rPr>
-      </w:pPr>
-      <w:r>
-        <w:rPr>
-          <w:rFonts w:ascii="Arial" w:hAnsi="Arial" w:cs="Arial"/>
-          <w:sz w:val="24"/>
-          <w:lang w:val="es-ES_tradnl"/>
-        </w:rPr>
-        <w:t xml:space="preserve">Escribir con mayúsculas y minúsculas (no se recibirán los trabajos escritos solo con mayúsculas). </w:t>
-      </w:r>
-    </w:p>
-    <w:p>
-      <w:pPr>
-        <w:numPr>
-          <w:ilvl w:val="0"/>
-          <w:numId w:val="23"/>
-        </w:numPr>
-        <w:tabs>
-          <w:tab w:val="num" w:pos="851"/>
-        </w:tabs>
-        <w:spacing w:before="120" w:after="120" w:line="360" w:lineRule="auto"/>
-        <w:ind w:left="851" w:hanging="284"/>
-        <w:jc w:val="both"/>
-        <w:rPr>
-          <w:rFonts w:ascii="Arial" w:hAnsi="Arial" w:cs="Arial"/>
-          <w:sz w:val="24"/>
-          <w:lang w:val="es-MX"/>
-        </w:rPr>
-      </w:pPr>
-      <w:r>
-        <w:rPr>
-          <w:rFonts w:ascii="Arial" w:hAnsi="Arial" w:cs="Arial"/>
-          <w:sz w:val="24"/>
-          <w:lang w:val="es-ES_tradnl"/>
-        </w:rPr>
-        <w:t>Cada hoja deberá tener los siguientes márgenes: izquierdo de 3.5, derecho, superior e inferior de 2.5.</w:t>
-      </w:r>
-    </w:p>
-    <w:p>
-      <w:pPr>
-        <w:numPr>
-          <w:ilvl w:val="0"/>
-          <w:numId w:val="23"/>
-        </w:numPr>
-        <w:tabs>
-          <w:tab w:val="num" w:pos="851"/>
-        </w:tabs>
-        <w:spacing w:before="120" w:after="120" w:line="360" w:lineRule="auto"/>
-        <w:ind w:left="851" w:hanging="284"/>
-        <w:jc w:val="both"/>
-        <w:rPr>
-          <w:rFonts w:ascii="Arial" w:hAnsi="Arial" w:cs="Arial"/>
-          <w:sz w:val="24"/>
-          <w:lang w:val="es-MX"/>
-        </w:rPr>
-      </w:pPr>
-      <w:r>
-        <w:rPr>
-          <w:rFonts w:ascii="Arial" w:hAnsi="Arial" w:cs="Arial"/>
-          <w:sz w:val="24"/>
-          <w:lang w:val="es-ES_tradnl"/>
-        </w:rPr>
-        <w:t>La redacción del texto será en forma sencilla, sin faltas de ortografía</w:t>
-      </w:r>
-      <w:r>
-        <w:rPr>
-          <w:rFonts w:ascii="Arial" w:hAnsi="Arial" w:cs="Arial"/>
-          <w:b/>
-          <w:sz w:val="24"/>
-          <w:lang w:val="es-ES_tradnl"/>
-        </w:rPr>
-        <w:t xml:space="preserve"> </w:t>
-      </w:r>
-      <w:r>
-        <w:rPr>
-          <w:rFonts w:ascii="Arial" w:hAnsi="Arial" w:cs="Arial"/>
-          <w:sz w:val="24"/>
-          <w:lang w:val="es-ES_tradnl"/>
-        </w:rPr>
-        <w:t xml:space="preserve">(no se aceptarán los reportes con faltas de ortografía). Hay que evitar la palabrería superflua. </w:t>
-      </w:r>
-    </w:p>
-    <w:p>
-      <w:pPr>
-        <w:numPr>
-          <w:ilvl w:val="0"/>
-          <w:numId w:val="23"/>
-        </w:numPr>
-        <w:tabs>
-          <w:tab w:val="num" w:pos="851"/>
-        </w:tabs>
-        <w:spacing w:before="120" w:after="120" w:line="360" w:lineRule="auto"/>
-        <w:ind w:left="851" w:hanging="284"/>
-        <w:jc w:val="both"/>
-        <w:rPr>
-          <w:rFonts w:ascii="Arial" w:hAnsi="Arial" w:cs="Arial"/>
-          <w:sz w:val="24"/>
-          <w:lang w:val="es-MX"/>
-        </w:rPr>
-      </w:pPr>
-      <w:r>
-        <w:rPr>
-          <w:rFonts w:ascii="Arial" w:hAnsi="Arial" w:cs="Arial"/>
-          <w:sz w:val="24"/>
-          <w:lang w:val="es-MX"/>
-        </w:rPr>
-        <w:t xml:space="preserve">En el fundamento o marco teórico se incluirán </w:t>
-      </w:r>
-      <w:r>
-        <w:rPr>
-          <w:rFonts w:ascii="Arial" w:hAnsi="Arial" w:cs="Arial"/>
-          <w:b/>
-          <w:sz w:val="24"/>
-          <w:lang w:val="es-MX"/>
-        </w:rPr>
-        <w:t>30 fuentes de consultas diferentes</w:t>
-      </w:r>
-      <w:r>
-        <w:rPr>
-          <w:rFonts w:ascii="Arial" w:hAnsi="Arial" w:cs="Arial"/>
-          <w:b/>
-          <w:sz w:val="24"/>
-          <w:lang w:val="es-MX"/>
-        </w:rPr>
-        <w:t xml:space="preserve"> como </w:t>
-      </w:r>
-      <w:r>
-        <w:rPr>
-          <w:rFonts w:ascii="Arial" w:hAnsi="Arial" w:cs="Arial"/>
-          <w:b/>
-          <w:sz w:val="24"/>
-          <w:lang w:val="es-MX"/>
-        </w:rPr>
-        <w:t>mínimo</w:t>
-      </w:r>
-      <w:r>
-        <w:rPr>
-          <w:rFonts w:ascii="Arial" w:hAnsi="Arial" w:cs="Arial"/>
-          <w:sz w:val="24"/>
-          <w:lang w:val="es-MX"/>
-        </w:rPr>
-        <w:t xml:space="preserve"> (libros, revistas, artículos, tesis) que sean bases para el trabajo realizado, conteniendo información sobre la especie, tipo de investigación, tipos muestreos, diferentes metodologías (incluyendo el </w:t>
-      </w:r>
-      <w:r>
-        <w:rPr>
-          <w:rFonts w:ascii="Arial" w:hAnsi="Arial" w:cs="Arial"/>
-          <w:sz w:val="24"/>
-          <w:lang w:val="es-MX"/>
-        </w:rPr>
-        <w:lastRenderedPageBreak/>
-        <w:t xml:space="preserve">que emplearán), tratamientos, análisis, entre otros, dependiendo del proyecto. </w:t>
-      </w:r>
-    </w:p>
-    <w:p>
-      <w:pPr>
-        <w:numPr>
-          <w:ilvl w:val="0"/>
-          <w:numId w:val="23"/>
-        </w:numPr>
-        <w:tabs>
-          <w:tab w:val="num" w:pos="851"/>
-        </w:tabs>
-        <w:spacing w:before="120" w:after="120" w:line="360" w:lineRule="auto"/>
-        <w:ind w:left="851" w:hanging="284"/>
-        <w:jc w:val="both"/>
-        <w:rPr>
-          <w:rFonts w:ascii="Arial" w:hAnsi="Arial" w:cs="Arial"/>
-          <w:sz w:val="24"/>
-          <w:lang w:val="es-MX"/>
-        </w:rPr>
-      </w:pPr>
-      <w:r>
-        <w:rPr>
-          <w:rFonts w:ascii="Arial" w:hAnsi="Arial" w:cs="Arial"/>
-          <w:sz w:val="24"/>
-          <w:lang w:val="es-MX"/>
-        </w:rPr>
-        <w:t>Emplear la forma de citar en APA</w:t>
-      </w:r>
-      <w:r>
-        <w:rPr>
-          <w:rFonts w:ascii="Arial" w:hAnsi="Arial" w:cs="Arial"/>
-          <w:sz w:val="24"/>
-          <w:lang w:val="es-MX"/>
-        </w:rPr>
-        <w:t xml:space="preserve"> </w:t>
-      </w:r>
-      <w:r>
-        <w:rPr>
-          <w:rFonts w:ascii="Arial" w:hAnsi="Arial" w:cs="Arial"/>
-          <w:sz w:val="24"/>
-          <w:lang w:val="es-MX"/>
-        </w:rPr>
-        <w:t>7</w:t>
-      </w:r>
-      <w:r>
-        <w:rPr>
-          <w:rFonts w:ascii="Arial" w:hAnsi="Arial" w:cs="Arial"/>
-          <w:sz w:val="24"/>
-          <w:lang w:val="es-MX"/>
-        </w:rPr>
-        <w:t xml:space="preserve"> de la versión más reciente (tanto en el fundamento teórico como al reportarlas en el apartado de bibliografía).</w:t>
-      </w:r>
-    </w:p>
-    <w:p>
-      <w:pPr>
-        <w:numPr>
-          <w:ilvl w:val="0"/>
-          <w:numId w:val="23"/>
-        </w:numPr>
-        <w:tabs>
-          <w:tab w:val="num" w:pos="851"/>
-        </w:tabs>
-        <w:spacing w:before="120" w:after="120" w:line="360" w:lineRule="auto"/>
-        <w:ind w:left="851" w:hanging="284"/>
-        <w:jc w:val="both"/>
-        <w:rPr>
-          <w:rFonts w:ascii="Arial" w:hAnsi="Arial" w:cs="Arial"/>
-          <w:sz w:val="24"/>
-          <w:lang w:val="es-MX"/>
-        </w:rPr>
-      </w:pPr>
-      <w:r>
-        <w:rPr>
-          <w:rFonts w:ascii="Arial" w:hAnsi="Arial" w:cs="Arial"/>
-          <w:sz w:val="24"/>
-          <w:lang w:val="es-MX"/>
-        </w:rPr>
-        <w:t xml:space="preserve">Se sugiere una extensión total no menor a </w:t>
-      </w:r>
-      <w:r>
-        <w:rPr>
-          <w:rFonts w:ascii="Arial" w:hAnsi="Arial" w:cs="Arial"/>
-          <w:b/>
-          <w:bCs/>
-          <w:sz w:val="24"/>
-          <w:lang w:val="es-MX"/>
-        </w:rPr>
-        <w:t>2</w:t>
-      </w:r>
-      <w:r>
-        <w:rPr>
-          <w:rFonts w:ascii="Arial" w:hAnsi="Arial" w:cs="Arial"/>
-          <w:b/>
-          <w:bCs/>
-          <w:sz w:val="24"/>
-          <w:lang w:val="es-MX"/>
-        </w:rPr>
-        <w:t>5</w:t>
-      </w:r>
-      <w:r>
-        <w:rPr>
-          <w:rFonts w:ascii="Arial" w:hAnsi="Arial" w:cs="Arial"/>
-          <w:b/>
-          <w:bCs/>
-          <w:sz w:val="24"/>
-          <w:lang w:val="es-MX"/>
-        </w:rPr>
-        <w:t xml:space="preserve"> cuartillas para el segmento de </w:t>
-      </w:r>
-      <w:r>
-        <w:rPr>
-          <w:rFonts w:ascii="Arial" w:hAnsi="Arial" w:cs="Arial"/>
-          <w:b/>
-          <w:bCs/>
-          <w:sz w:val="24"/>
-          <w:lang w:val="es-ES_tradnl"/>
-        </w:rPr>
-        <w:t>procedimientos y descripción de las actividades realizadas</w:t>
-      </w:r>
-      <w:r>
-        <w:rPr>
-          <w:rFonts w:ascii="Arial" w:hAnsi="Arial" w:cs="Arial"/>
-          <w:sz w:val="24"/>
-          <w:lang w:val="es-ES_tradnl"/>
-        </w:rPr>
-        <w:t xml:space="preserve">. </w:t>
-      </w:r>
-    </w:p>
-    <w:p>
-      <w:pPr>
-        <w:numPr>
-          <w:ilvl w:val="0"/>
-          <w:numId w:val="23"/>
-        </w:numPr>
-        <w:tabs>
-          <w:tab w:val="num" w:pos="851"/>
-        </w:tabs>
-        <w:spacing w:before="120" w:after="120" w:line="360" w:lineRule="auto"/>
-        <w:ind w:left="851" w:hanging="284"/>
-        <w:jc w:val="both"/>
-        <w:rPr>
-          <w:rFonts w:ascii="Arial" w:hAnsi="Arial" w:cs="Arial"/>
-          <w:sz w:val="24"/>
-          <w:lang w:val="es-MX"/>
-        </w:rPr>
-      </w:pPr>
-      <w:r>
-        <w:rPr>
-          <w:rFonts w:ascii="Arial" w:hAnsi="Arial" w:cs="Arial"/>
-          <w:sz w:val="24"/>
-          <w:lang w:val="es-ES_tradnl"/>
-        </w:rPr>
-        <w:t>El informe podrá contener figuras (gráficas) que permitan reportar en forma más entendible el trabajo realizado, cuidando que lleven al pie de las mismas una leyenda descriptiva (clara), en letra Arial tamaño 10 y numerada. La explicación de las figuras deberá aparecer en el texto previamente.</w:t>
-      </w:r>
-      <w:r>
-        <w:rPr>
-          <w:rFonts w:ascii="Arial" w:hAnsi="Arial" w:cs="Arial"/>
-          <w:sz w:val="24"/>
-          <w:lang w:val="es-ES_tradnl"/>
-        </w:rPr>
-        <w:t xml:space="preserve"> (No debe exceder el tamaño de las imágenes)</w:t>
-      </w:r>
-    </w:p>
-    <w:p>
-      <w:pPr>
-        <w:numPr>
-          <w:ilvl w:val="0"/>
-          <w:numId w:val="23"/>
-        </w:numPr>
-        <w:tabs>
-          <w:tab w:val="num" w:pos="851"/>
-        </w:tabs>
-        <w:spacing w:before="120" w:after="120" w:line="360" w:lineRule="auto"/>
-        <w:ind w:left="851" w:hanging="284"/>
-        <w:jc w:val="both"/>
-        <w:rPr>
-          <w:rFonts w:ascii="Arial" w:hAnsi="Arial" w:cs="Arial"/>
-          <w:sz w:val="24"/>
-          <w:lang w:val="es-MX"/>
-        </w:rPr>
-      </w:pPr>
-      <w:r>
-        <w:rPr>
-          <w:rFonts w:ascii="Arial" w:hAnsi="Arial" w:cs="Arial"/>
-          <w:sz w:val="24"/>
-          <w:lang w:val="es-ES_tradnl"/>
-        </w:rPr>
-        <w:t>El informe podrá contener cuadros que permitan reportar en forma organizada el trabajo realizado, cuidando que cada cuadro lleve un encabezado claro, en letra Arial tamaño 10 y numerado. La explicación de los cuadros deberá aparecer en el texto previamente.</w:t>
-      </w:r>
-    </w:p>
-    <w:p>
-      <w:pPr>
-        <w:numPr>
-          <w:ilvl w:val="0"/>
-          <w:numId w:val="23"/>
-        </w:numPr>
-        <w:tabs>
-          <w:tab w:val="num" w:pos="851"/>
-        </w:tabs>
-        <w:spacing w:before="120" w:after="120" w:line="360" w:lineRule="auto"/>
-        <w:ind w:left="851" w:hanging="284"/>
-        <w:jc w:val="both"/>
-        <w:rPr>
-          <w:rFonts w:ascii="Arial" w:hAnsi="Arial" w:cs="Arial"/>
-          <w:sz w:val="24"/>
-          <w:lang w:val="es-MX"/>
-        </w:rPr>
-      </w:pPr>
-      <w:r>
-        <w:rPr>
-          <w:rFonts w:ascii="Arial" w:hAnsi="Arial" w:cs="Arial"/>
-          <w:sz w:val="24"/>
-          <w:lang w:val="es-MX"/>
-        </w:rPr>
-        <w:t>Puede incluir en forma breve el agradecimiento o dedicatoria (opcional)</w:t>
-      </w:r>
-    </w:p>
-    <w:p>
-      <w:pPr>
-        <w:numPr>
-          <w:ilvl w:val="0"/>
-          <w:numId w:val="23"/>
-        </w:numPr>
-        <w:tabs>
-          <w:tab w:val="num" w:pos="851"/>
-        </w:tabs>
-        <w:spacing w:before="120" w:after="120" w:line="360" w:lineRule="auto"/>
-        <w:ind w:left="851" w:hanging="284"/>
-        <w:jc w:val="both"/>
-        <w:rPr>
-          <w:rFonts w:ascii="Arial" w:hAnsi="Arial" w:cs="Arial"/>
-          <w:sz w:val="24"/>
-          <w:lang w:val="es-MX"/>
-        </w:rPr>
-      </w:pPr>
-      <w:r>
-        <w:rPr>
-          <w:rFonts w:ascii="Arial" w:hAnsi="Arial" w:cs="Arial"/>
-          <w:sz w:val="24"/>
-          <w:lang w:val="es-MX"/>
-        </w:rPr>
-        <w:t>Incluir un resumen que no exceda de 300 palabras, presentando en un solo párrafo un sumario breve de las secciones principales del informe: introducción, metodología, resultados y discusión. Se redacta al finalizar el informe (Este resumen ejecutivo puede presentarse dentro del informe final o en otro documento aparte).</w:t>
-      </w:r>
-    </w:p>
-    <w:p>
-      <w:pPr>
-        <w:numPr>
-          <w:ilvl w:val="0"/>
-          <w:numId w:val="23"/>
-        </w:numPr>
-        <w:tabs>
-          <w:tab w:val="num" w:pos="851"/>
-        </w:tabs>
-        <w:spacing w:before="120" w:after="120" w:line="360" w:lineRule="auto"/>
-        <w:ind w:left="851" w:hanging="284"/>
-        <w:jc w:val="both"/>
-        <w:rPr>
-          <w:rFonts w:ascii="Arial" w:hAnsi="Arial" w:cs="Arial"/>
-          <w:sz w:val="24"/>
-          <w:lang w:val="es-MX"/>
-        </w:rPr>
-      </w:pPr>
-      <w:r>
-        <w:rPr>
-          <w:rFonts w:ascii="Arial" w:hAnsi="Arial" w:cs="Arial"/>
-          <w:sz w:val="24"/>
-          <w:lang w:val="es-MX"/>
-        </w:rPr>
-        <w:t xml:space="preserve">Incluir un índice general </w:t>
-      </w:r>
-    </w:p>
-    <w:p>
-      <w:pPr>
-        <w:numPr>
-          <w:ilvl w:val="0"/>
-          <w:numId w:val="23"/>
-        </w:numPr>
-        <w:tabs>
-          <w:tab w:val="num" w:pos="851"/>
-        </w:tabs>
-        <w:spacing w:before="120" w:after="120" w:line="360" w:lineRule="auto"/>
-        <w:ind w:left="851" w:hanging="284"/>
-        <w:jc w:val="both"/>
-        <w:rPr>
-          <w:rFonts w:ascii="Arial" w:hAnsi="Arial" w:cs="Arial"/>
-          <w:sz w:val="24"/>
-          <w:lang w:val="es-MX"/>
-        </w:rPr>
-      </w:pPr>
-      <w:r>
-        <w:rPr>
-          <w:rFonts w:ascii="Arial" w:hAnsi="Arial" w:cs="Arial"/>
-          <w:sz w:val="24"/>
-          <w:lang w:val="es-MX"/>
-        </w:rPr>
-        <w:t>Incluir un índice de cuadros y figuras, colocándolo después del índice general.</w:t>
-      </w:r>
-    </w:p>
-    <w:p>
-      <w:pPr>
-        <w:numPr>
-          <w:ilvl w:val="0"/>
-          <w:numId w:val="23"/>
-        </w:numPr>
-        <w:tabs>
-          <w:tab w:val="num" w:pos="851"/>
-        </w:tabs>
-        <w:spacing w:before="120" w:after="120" w:line="360" w:lineRule="auto"/>
-        <w:ind w:left="851" w:hanging="284"/>
-        <w:jc w:val="both"/>
-        <w:rPr>
-          <w:rFonts w:ascii="Arial" w:hAnsi="Arial" w:cs="Arial"/>
-          <w:sz w:val="24"/>
-          <w:lang w:val="es-ES_tradnl"/>
-        </w:rPr>
-      </w:pPr>
-      <w:r>
-        <w:rPr>
-          <w:rFonts w:ascii="Arial" w:hAnsi="Arial" w:cs="Arial"/>
-          <w:sz w:val="24"/>
-          <w:lang w:val="es-MX"/>
-        </w:rPr>
-        <w:t>La página 1, empieza donde está el nombre de informe de residencias profesionales, como se observa en páginas posteriores.</w:t>
-      </w:r>
-    </w:p>
-    <w:p>
-      <w:pPr>
-        <w:numPr>
-          <w:ilvl w:val="0"/>
-          <w:numId w:val="23"/>
-        </w:numPr>
-        <w:tabs>
-          <w:tab w:val="num" w:pos="851"/>
-        </w:tabs>
-        <w:spacing w:before="120" w:after="120" w:line="360" w:lineRule="auto"/>
-        <w:ind w:left="851" w:hanging="284"/>
-        <w:jc w:val="both"/>
-        <w:rPr>
-          <w:rFonts w:ascii="Arial" w:hAnsi="Arial" w:cs="Arial"/>
-          <w:sz w:val="24"/>
-          <w:lang w:val="es-MX"/>
-        </w:rPr>
-      </w:pPr>
-      <w:r>
-        <w:rPr>
-          <w:rFonts w:ascii="Arial" w:hAnsi="Arial" w:cs="Arial"/>
-          <w:sz w:val="24"/>
-          <w:lang w:val="es-MX"/>
-        </w:rPr>
-        <w:t>Elaborar el informe de residencias recurriendo a las asesorías con su asesor correspondiente.</w:t>
-      </w:r>
-    </w:p>
-    <w:p>
-      <w:pPr>
-        <w:numPr>
-          <w:ilvl w:val="0"/>
-          <w:numId w:val="23"/>
-        </w:numPr>
-        <w:tabs>
-          <w:tab w:val="num" w:pos="851"/>
-        </w:tabs>
-        <w:spacing w:before="120" w:after="120" w:line="360" w:lineRule="auto"/>
-        <w:ind w:left="851" w:hanging="284"/>
-        <w:jc w:val="both"/>
-        <w:rPr>
-          <w:rFonts w:ascii="Arial" w:hAnsi="Arial" w:cs="Arial"/>
-          <w:sz w:val="24"/>
-          <w:lang w:val="es-MX"/>
-        </w:rPr>
-      </w:pPr>
-      <w:r>
-        <w:rPr>
-          <w:rFonts w:ascii="Arial" w:hAnsi="Arial" w:cs="Arial"/>
-          <w:sz w:val="24"/>
-          <w:lang w:val="es-MX"/>
-        </w:rPr>
-        <w:lastRenderedPageBreak/>
-        <w:t>De no entregar en la fecha establecida la documentación correspondiente, se le quitará el acceso a plataforma al alumno y deberá asistir a la institución a verificar su situación.</w:t>
-      </w:r>
-    </w:p>
-    <w:p>
-      <w:pPr>
-        <w:numPr>
-          <w:ilvl w:val="0"/>
-          <w:numId w:val="24"/>
-        </w:numPr>
-        <w:tabs>
-          <w:tab w:val="clear" w:pos="1080"/>
-          <w:tab w:val="left" w:pos="360"/>
-          <w:tab w:val="num" w:pos="851"/>
-        </w:tabs>
-        <w:spacing w:before="120" w:after="120" w:line="360" w:lineRule="auto"/>
-        <w:ind w:left="851" w:hanging="284"/>
-        <w:jc w:val="both"/>
-        <w:rPr>
-          <w:rFonts w:ascii="Arial" w:hAnsi="Arial" w:cs="Arial"/>
-          <w:sz w:val="24"/>
-          <w:lang w:val="es-ES_tradnl"/>
-        </w:rPr>
-      </w:pPr>
-      <w:r>
-        <w:rPr>
-          <w:rFonts w:ascii="Arial" w:hAnsi="Arial" w:cs="Arial"/>
-          <w:sz w:val="24"/>
-          <w:lang w:val="es-ES_tradnl"/>
-        </w:rPr>
-        <w:t xml:space="preserve">Únicamente ISC deberá entregar </w:t>
-      </w:r>
-      <w:r>
-        <w:rPr>
-          <w:rFonts w:ascii="Arial" w:hAnsi="Arial" w:cs="Arial"/>
-          <w:b/>
-          <w:bCs/>
-          <w:sz w:val="24"/>
-          <w:lang w:val="es-ES_tradnl"/>
-        </w:rPr>
-        <w:t>por grupo</w:t>
-      </w:r>
-      <w:r>
-        <w:rPr>
-          <w:rFonts w:ascii="Arial" w:hAnsi="Arial" w:cs="Arial"/>
-          <w:b/>
-          <w:bCs/>
-          <w:sz w:val="24"/>
-          <w:lang w:val="es-ES_tradnl"/>
-        </w:rPr>
-        <w:t xml:space="preserve"> (el encargado es el jefe de grupo)</w:t>
-      </w:r>
-      <w:r>
-        <w:rPr>
-          <w:rFonts w:ascii="Arial" w:hAnsi="Arial" w:cs="Arial"/>
-          <w:sz w:val="24"/>
-          <w:lang w:val="es-ES_tradnl"/>
-        </w:rPr>
-        <w:t xml:space="preserve"> una USB dentro de un sobre, la </w:t>
-      </w:r>
-      <w:proofErr w:type="spellStart"/>
-      <w:r>
-        <w:rPr>
-          <w:rFonts w:ascii="Arial" w:hAnsi="Arial" w:cs="Arial"/>
-          <w:sz w:val="24"/>
-          <w:lang w:val="es-ES_tradnl"/>
-        </w:rPr>
-        <w:t>usb</w:t>
-      </w:r>
-      <w:proofErr w:type="spellEnd"/>
-      <w:r>
-        <w:rPr>
-          <w:rFonts w:ascii="Arial" w:hAnsi="Arial" w:cs="Arial"/>
-          <w:sz w:val="24"/>
-          <w:lang w:val="es-ES_tradnl"/>
-        </w:rPr>
-        <w:t xml:space="preserve"> debe contener el inform</w:t>
-      </w:r>
-      <w:r>
-        <w:rPr>
-          <w:rFonts w:ascii="Arial" w:hAnsi="Arial" w:cs="Arial"/>
-          <w:sz w:val="24"/>
-          <w:lang w:val="es-ES_tradnl"/>
-        </w:rPr>
-        <w:t>e</w:t>
-      </w:r>
-      <w:r>
-        <w:rPr>
-          <w:rFonts w:ascii="Arial" w:hAnsi="Arial" w:cs="Arial"/>
-          <w:sz w:val="24"/>
-          <w:lang w:val="es-ES_tradnl"/>
-        </w:rPr>
-        <w:t xml:space="preserve"> final de Residencia Profesional</w:t>
-      </w:r>
-      <w:r>
-        <w:rPr>
-          <w:rFonts w:ascii="Arial" w:hAnsi="Arial" w:cs="Arial"/>
-          <w:sz w:val="24"/>
-          <w:lang w:val="es-ES_tradnl"/>
-        </w:rPr>
-        <w:t xml:space="preserve"> en </w:t>
-      </w:r>
-      <w:proofErr w:type="spellStart"/>
-      <w:r>
-        <w:rPr>
-          <w:rFonts w:ascii="Arial" w:hAnsi="Arial" w:cs="Arial"/>
-          <w:sz w:val="24"/>
-          <w:lang w:val="es-ES_tradnl"/>
-        </w:rPr>
-        <w:t>pdf</w:t>
-      </w:r>
-      <w:proofErr w:type="spellEnd"/>
-      <w:r>
-        <w:rPr>
-          <w:rFonts w:ascii="Arial" w:hAnsi="Arial" w:cs="Arial"/>
-          <w:sz w:val="24"/>
-          <w:lang w:val="es-ES_tradnl"/>
-        </w:rPr>
-        <w:t xml:space="preserve"> y Word (</w:t>
-      </w:r>
-      <w:r>
-        <w:rPr>
-          <w:rFonts w:ascii="Arial" w:hAnsi="Arial" w:cs="Arial"/>
-          <w:sz w:val="24"/>
-          <w:lang w:val="es-ES_tradnl"/>
-        </w:rPr>
-        <w:t>no debe estar protegido</w:t>
-      </w:r>
-      <w:r>
-        <w:rPr>
-          <w:rFonts w:ascii="Arial" w:hAnsi="Arial" w:cs="Arial"/>
-          <w:sz w:val="24"/>
-          <w:lang w:val="es-ES_tradnl"/>
-        </w:rPr>
-        <w:t>)</w:t>
-      </w:r>
-      <w:r>
-        <w:rPr>
-          <w:rFonts w:ascii="Arial" w:hAnsi="Arial" w:cs="Arial"/>
-          <w:sz w:val="24"/>
-          <w:lang w:val="es-ES_tradnl"/>
-        </w:rPr>
-        <w:t xml:space="preserve"> </w:t>
-      </w:r>
-      <w:r>
-        <w:rPr>
-          <w:rFonts w:ascii="Arial" w:hAnsi="Arial" w:cs="Arial"/>
-          <w:sz w:val="24"/>
-          <w:lang w:val="es-ES_tradnl"/>
-        </w:rPr>
-        <w:t>su BD y sistema</w:t>
-      </w:r>
-      <w:r>
-        <w:rPr>
-          <w:rFonts w:ascii="Arial" w:hAnsi="Arial" w:cs="Arial"/>
-          <w:sz w:val="24"/>
-          <w:lang w:val="es-ES_tradnl"/>
-        </w:rPr>
-        <w:t>.</w:t>
-      </w:r>
-    </w:p>
-    <w:p>
-      <w:pPr>
-        <w:rPr>
-          <w:sz w:val="36"/>
-          <w:szCs w:val="42"/>
-          <w:lang w:val="es-ES_tradnl"/>
-        </w:rPr>
-      </w:pPr>
     </w:p>
     <w:sectPr>
       <w:pgSz w:w="11906" w:h="16838"/>

</xml_diff>